<commit_message>
Updated Project Outline - V2.docx
Updated Project Outline - V2.docx
</commit_message>
<xml_diff>
--- a/Project Outline - V2.docx
+++ b/Project Outline - V2.docx
@@ -949,31 +949,63 @@
           <w:sz w:val="24"/>
           <w:szCs w:val="24"/>
         </w:rPr>
-        <w:t>The data was sourced from Colorado Crime Statistics site</w:t>
-      </w:r>
-      <w:r>
-        <w:rPr>
-          <w:rFonts w:asciiTheme="majorHAnsi" w:hAnsiTheme="majorHAnsi" w:cstheme="majorHAnsi"/>
-          <w:sz w:val="24"/>
-          <w:szCs w:val="24"/>
-        </w:rPr>
-        <w:t xml:space="preserve"> Denver Open Data Cat</w:t>
-      </w:r>
-      <w:r>
-        <w:rPr>
-          <w:rFonts w:asciiTheme="majorHAnsi" w:hAnsiTheme="majorHAnsi" w:cstheme="majorHAnsi"/>
-          <w:sz w:val="24"/>
-          <w:szCs w:val="24"/>
-        </w:rPr>
-        <w:t>a</w:t>
-      </w:r>
-      <w:r>
-        <w:rPr>
-          <w:rFonts w:asciiTheme="majorHAnsi" w:hAnsiTheme="majorHAnsi" w:cstheme="majorHAnsi"/>
-          <w:sz w:val="24"/>
-          <w:szCs w:val="24"/>
-        </w:rPr>
-        <w:t>log</w:t>
+        <w:t xml:space="preserve">The data was sourced from Colorado Crime </w:t>
+      </w:r>
+      <w:r>
+        <w:rPr>
+          <w:rFonts w:asciiTheme="majorHAnsi" w:hAnsiTheme="majorHAnsi" w:cstheme="majorHAnsi"/>
+          <w:sz w:val="24"/>
+          <w:szCs w:val="24"/>
+        </w:rPr>
+        <w:t>Data Explorer site.</w:t>
+      </w:r>
+      <w:r>
+        <w:rPr>
+          <w:rFonts w:asciiTheme="majorHAnsi" w:hAnsiTheme="majorHAnsi" w:cstheme="majorHAnsi"/>
+          <w:sz w:val="24"/>
+          <w:szCs w:val="24"/>
+        </w:rPr>
+        <w:t xml:space="preserve">  The Burglary and Robbery c</w:t>
+      </w:r>
+      <w:r>
+        <w:rPr>
+          <w:rFonts w:asciiTheme="majorHAnsi" w:hAnsiTheme="majorHAnsi" w:cstheme="majorHAnsi"/>
+          <w:sz w:val="24"/>
+          <w:szCs w:val="24"/>
+        </w:rPr>
+        <w:t>rime</w:t>
+      </w:r>
+      <w:r>
+        <w:rPr>
+          <w:rFonts w:asciiTheme="majorHAnsi" w:hAnsiTheme="majorHAnsi" w:cstheme="majorHAnsi"/>
+          <w:sz w:val="24"/>
+          <w:szCs w:val="24"/>
+        </w:rPr>
+        <w:t>s data were available as a download in comma separated values format from the year 20</w:t>
+      </w:r>
+      <w:r>
+        <w:rPr>
+          <w:rFonts w:asciiTheme="majorHAnsi" w:hAnsiTheme="majorHAnsi" w:cstheme="majorHAnsi"/>
+          <w:sz w:val="24"/>
+          <w:szCs w:val="24"/>
+        </w:rPr>
+        <w:t>16</w:t>
+      </w:r>
+      <w:r>
+        <w:rPr>
+          <w:rFonts w:asciiTheme="majorHAnsi" w:hAnsiTheme="majorHAnsi" w:cstheme="majorHAnsi"/>
+          <w:sz w:val="24"/>
+          <w:szCs w:val="24"/>
+        </w:rPr>
+        <w:t xml:space="preserve"> to 2019.  Since the data is being sourced from the state of Colorado, the </w:t>
+      </w:r>
+      <w:r>
+        <w:rPr>
+          <w:rFonts w:asciiTheme="majorHAnsi" w:hAnsiTheme="majorHAnsi" w:cstheme="majorHAnsi"/>
+          <w:sz w:val="24"/>
+          <w:szCs w:val="24"/>
+        </w:rPr>
+        <w:t>dataset will be small</w:t>
       </w:r>
       <w:r>
         <w:rPr>
@@ -989,130 +1021,6 @@
           <w:sz w:val="24"/>
           <w:szCs w:val="24"/>
         </w:rPr>
-        <w:t xml:space="preserve">  The Burglary and Robbery c</w:t>
-      </w:r>
-      <w:r>
-        <w:rPr>
-          <w:rFonts w:asciiTheme="majorHAnsi" w:hAnsiTheme="majorHAnsi" w:cstheme="majorHAnsi"/>
-          <w:sz w:val="24"/>
-          <w:szCs w:val="24"/>
-        </w:rPr>
-        <w:t>rime</w:t>
-      </w:r>
-      <w:r>
-        <w:rPr>
-          <w:rFonts w:asciiTheme="majorHAnsi" w:hAnsiTheme="majorHAnsi" w:cstheme="majorHAnsi"/>
-          <w:sz w:val="24"/>
-          <w:szCs w:val="24"/>
-        </w:rPr>
-        <w:t xml:space="preserve">s data were available as a download in comma separated values format from the year 2009 to 2019.  </w:t>
-      </w:r>
-      <w:r>
-        <w:rPr>
-          <w:rFonts w:asciiTheme="majorHAnsi" w:hAnsiTheme="majorHAnsi" w:cstheme="majorHAnsi"/>
-          <w:sz w:val="24"/>
-          <w:szCs w:val="24"/>
-        </w:rPr>
-        <w:t xml:space="preserve">The source data from </w:t>
-      </w:r>
-      <w:r>
-        <w:rPr>
-          <w:rFonts w:asciiTheme="majorHAnsi" w:hAnsiTheme="majorHAnsi" w:cstheme="majorHAnsi"/>
-          <w:color w:val="58595B"/>
-          <w:sz w:val="24"/>
-          <w:szCs w:val="24"/>
-          <w:shd w:val="clear" w:color="auto" w:fill="FFFFFF"/>
-        </w:rPr>
-        <w:t xml:space="preserve">City and County of Denver were collected </w:t>
-      </w:r>
-      <w:r>
-        <w:rPr>
-          <w:rFonts w:asciiTheme="majorHAnsi" w:hAnsiTheme="majorHAnsi" w:cstheme="majorHAnsi"/>
-          <w:color w:val="58595B"/>
-          <w:sz w:val="24"/>
-          <w:szCs w:val="24"/>
-          <w:shd w:val="clear" w:color="auto" w:fill="FFFFFF"/>
-        </w:rPr>
-        <w:t>from</w:t>
-      </w:r>
-      <w:r>
-        <w:rPr>
-          <w:rFonts w:asciiTheme="majorHAnsi" w:hAnsiTheme="majorHAnsi" w:cstheme="majorHAnsi"/>
-          <w:color w:val="58595B"/>
-          <w:sz w:val="24"/>
-          <w:szCs w:val="24"/>
-          <w:shd w:val="clear" w:color="auto" w:fill="FFFFFF"/>
-        </w:rPr>
-        <w:t xml:space="preserve"> </w:t>
-      </w:r>
-      <w:r>
-        <w:rPr>
-          <w:rFonts w:asciiTheme="majorHAnsi" w:hAnsiTheme="majorHAnsi" w:cstheme="majorHAnsi"/>
-          <w:color w:val="58595B"/>
-          <w:sz w:val="24"/>
-          <w:szCs w:val="24"/>
-          <w:shd w:val="clear" w:color="auto" w:fill="FFFFFF"/>
-        </w:rPr>
-        <w:t>National</w:t>
-      </w:r>
-      <w:r>
-        <w:rPr>
-          <w:rFonts w:asciiTheme="majorHAnsi" w:hAnsiTheme="majorHAnsi" w:cstheme="majorHAnsi"/>
-          <w:color w:val="58595B"/>
-          <w:sz w:val="24"/>
-          <w:szCs w:val="24"/>
-          <w:shd w:val="clear" w:color="auto" w:fill="FFFFFF"/>
-        </w:rPr>
-        <w:t xml:space="preserve"> Incident Based Reporting System (NIBRS)</w:t>
-      </w:r>
-      <w:r>
-        <w:rPr>
-          <w:rFonts w:asciiTheme="majorHAnsi" w:hAnsiTheme="majorHAnsi" w:cstheme="majorHAnsi"/>
-          <w:color w:val="58595B"/>
-          <w:sz w:val="24"/>
-          <w:szCs w:val="24"/>
-          <w:shd w:val="clear" w:color="auto" w:fill="FFFFFF"/>
-        </w:rPr>
-        <w:t xml:space="preserve"> and the 2016 to 2019. </w:t>
-      </w:r>
-      <w:r>
-        <w:rPr>
-          <w:rFonts w:asciiTheme="majorHAnsi" w:hAnsiTheme="majorHAnsi" w:cstheme="majorHAnsi"/>
-          <w:sz w:val="24"/>
-          <w:szCs w:val="24"/>
-        </w:rPr>
-        <w:t xml:space="preserve">All </w:t>
-      </w:r>
-      <w:r>
-        <w:rPr>
-          <w:rFonts w:asciiTheme="majorHAnsi" w:hAnsiTheme="majorHAnsi" w:cstheme="majorHAnsi"/>
-          <w:sz w:val="24"/>
-          <w:szCs w:val="24"/>
-        </w:rPr>
-        <w:t xml:space="preserve">Since the data is being sourced from the state of Colorado, the </w:t>
-      </w:r>
-      <w:r>
-        <w:rPr>
-          <w:rFonts w:asciiTheme="majorHAnsi" w:hAnsiTheme="majorHAnsi" w:cstheme="majorHAnsi"/>
-          <w:sz w:val="24"/>
-          <w:szCs w:val="24"/>
-        </w:rPr>
-        <w:t>dataset will be small</w:t>
-      </w:r>
-      <w:r>
-        <w:rPr>
-          <w:rFonts w:asciiTheme="majorHAnsi" w:hAnsiTheme="majorHAnsi" w:cstheme="majorHAnsi"/>
-          <w:sz w:val="24"/>
-          <w:szCs w:val="24"/>
-        </w:rPr>
-        <w:t>.</w:t>
-      </w:r>
-      <w:r>
-        <w:rPr>
-          <w:rFonts w:asciiTheme="majorHAnsi" w:hAnsiTheme="majorHAnsi" w:cstheme="majorHAnsi"/>
-          <w:sz w:val="24"/>
-          <w:szCs w:val="24"/>
-        </w:rPr>
         <w:t xml:space="preserve">  </w:t>
       </w:r>
       <w:r>
@@ -1202,87 +1110,16 @@
           <w:sz w:val="24"/>
           <w:szCs w:val="24"/>
         </w:rPr>
-        <w:t xml:space="preserve">Colorado: </w:t>
-      </w:r>
-      <w:r>
-        <w:rPr>
-          <w:rFonts w:asciiTheme="majorHAnsi" w:hAnsiTheme="majorHAnsi" w:cstheme="majorHAnsi"/>
-          <w:sz w:val="24"/>
-          <w:szCs w:val="24"/>
-        </w:rPr>
-        <w:t>https://coloradocrimestats.state.co.us/tops/</w:t>
-      </w:r>
-    </w:p>
-    <w:p>
-      <w:pPr>
-        <w:pStyle w:val="NoSpacing"/>
-        <w:ind w:left="720"/>
-        <w:rPr>
-          <w:rFonts w:asciiTheme="majorHAnsi" w:hAnsiTheme="majorHAnsi" w:cstheme="majorHAnsi"/>
-          <w:sz w:val="24"/>
-          <w:szCs w:val="24"/>
-        </w:rPr>
-      </w:pPr>
-      <w:r>
-        <w:rPr>
-          <w:rFonts w:asciiTheme="majorHAnsi" w:hAnsiTheme="majorHAnsi" w:cstheme="majorHAnsi"/>
-          <w:sz w:val="24"/>
-          <w:szCs w:val="24"/>
-        </w:rPr>
-        <w:t xml:space="preserve">Denver: </w:t>
-      </w:r>
-      <w:r>
-        <w:rPr>
-          <w:rFonts w:asciiTheme="majorHAnsi" w:hAnsiTheme="majorHAnsi" w:cstheme="majorHAnsi"/>
-          <w:sz w:val="24"/>
-          <w:szCs w:val="24"/>
-        </w:rPr>
-        <w:t>https://www.denvergov.org/opendata/dataset/city-and-county-of-denver-crime</w:t>
-      </w:r>
-    </w:p>
-    <w:p>
-      <w:pPr>
-        <w:pStyle w:val="NoSpacing"/>
-        <w:ind w:left="720"/>
-        <w:rPr>
-          <w:rFonts w:asciiTheme="majorHAnsi" w:hAnsiTheme="majorHAnsi" w:cstheme="majorHAnsi"/>
-          <w:sz w:val="24"/>
-          <w:szCs w:val="24"/>
-        </w:rPr>
-      </w:pPr>
-    </w:p>
-    <w:p>
-      <w:pPr>
-        <w:pStyle w:val="NoSpacing"/>
-        <w:ind w:left="720"/>
-        <w:rPr>
-          <w:rFonts w:asciiTheme="majorHAnsi" w:hAnsiTheme="majorHAnsi" w:cstheme="majorHAnsi"/>
-          <w:sz w:val="24"/>
-          <w:szCs w:val="24"/>
-        </w:rPr>
-      </w:pPr>
-    </w:p>
-    <w:p>
-      <w:pPr>
-        <w:pStyle w:val="NoSpacing"/>
-        <w:ind w:left="720"/>
-        <w:rPr>
-          <w:rFonts w:asciiTheme="majorHAnsi" w:hAnsiTheme="majorHAnsi" w:cstheme="majorHAnsi"/>
-          <w:sz w:val="24"/>
-          <w:szCs w:val="24"/>
-        </w:rPr>
-      </w:pPr>
-    </w:p>
-    <w:p>
-      <w:pPr>
-        <w:pStyle w:val="NoSpacing"/>
-        <w:ind w:left="720"/>
-        <w:rPr>
-          <w:rFonts w:asciiTheme="majorHAnsi" w:hAnsiTheme="majorHAnsi" w:cstheme="majorHAnsi"/>
-          <w:sz w:val="24"/>
-          <w:szCs w:val="24"/>
-        </w:rPr>
-      </w:pPr>
+        <w:t xml:space="preserve">NIBRS: </w:t>
+      </w:r>
+      <w:r>
+        <w:rPr>
+          <w:rFonts w:asciiTheme="majorHAnsi" w:hAnsiTheme="majorHAnsi" w:cstheme="majorHAnsi"/>
+          <w:sz w:val="24"/>
+          <w:szCs w:val="24"/>
+        </w:rPr>
+        <w:t>https://crime-data-explorer.app.cloud.gov/downloads-and-docs</w:t>
+      </w:r>
     </w:p>
     <w:p>
       <w:pPr>
@@ -2425,7 +2262,6 @@
           <w:sz w:val="24"/>
           <w:szCs w:val="24"/>
         </w:rPr>
-        <w:lastRenderedPageBreak/>
         <w:t xml:space="preserve">Deliverables will be posted via </w:t>
       </w:r>
       <w:r>
@@ -2521,6 +2357,7 @@
         <w:ind w:left="720"/>
       </w:pPr>
       <w:r>
+        <w:lastRenderedPageBreak/>
         <w:t>Random forest Classifier Result</w:t>
       </w:r>
     </w:p>
@@ -2708,25 +2545,7 @@
           <w:sz w:val="24"/>
           <w:szCs w:val="24"/>
         </w:rPr>
-        <w:t xml:space="preserve">Python libraries, JavaScript libraries (such as Data-Driven Documents, or D3, and </w:t>
-      </w:r>
-      <w:proofErr w:type="spellStart"/>
-      <w:r>
-        <w:rPr>
-          <w:rFonts w:asciiTheme="majorHAnsi" w:hAnsiTheme="majorHAnsi" w:cstheme="majorHAnsi"/>
-          <w:sz w:val="24"/>
-          <w:szCs w:val="24"/>
-        </w:rPr>
-        <w:t>Plotly</w:t>
-      </w:r>
-      <w:proofErr w:type="spellEnd"/>
-      <w:r>
-        <w:rPr>
-          <w:rFonts w:asciiTheme="majorHAnsi" w:hAnsiTheme="majorHAnsi" w:cstheme="majorHAnsi"/>
-          <w:sz w:val="24"/>
-          <w:szCs w:val="24"/>
-        </w:rPr>
-        <w:t>), and Tableau can be used to create visuals to help tell your data story</w:t>
+        <w:t>Python libraries, JavaScript libraries (such as Data-Driven Documents, or D3, and Plotly), and Tableau can be used to create visuals to help tell your data story</w:t>
       </w:r>
       <w:r>
         <w:rPr>

</xml_diff>

<commit_message>
Updated notebook and the outline doucment.
Updated notebook and the outline doucment.
</commit_message>
<xml_diff>
--- a/Project Outline - V2.docx
+++ b/Project Outline - V2.docx
@@ -255,15 +255,7 @@
           <w:sz w:val="24"/>
           <w:szCs w:val="24"/>
         </w:rPr>
-        <w:t xml:space="preserve">against City of Denver crimes </w:t>
-      </w:r>
-      <w:r>
-        <w:rPr>
-          <w:rFonts w:asciiTheme="majorHAnsi" w:hAnsiTheme="majorHAnsi" w:cstheme="majorHAnsi"/>
-          <w:sz w:val="24"/>
-          <w:szCs w:val="24"/>
-        </w:rPr>
-        <w:t>to define</w:t>
+        <w:t>define</w:t>
       </w:r>
       <w:r>
         <w:rPr>
@@ -1211,6 +1203,7 @@
           <w:sz w:val="24"/>
           <w:szCs w:val="24"/>
         </w:rPr>
+        <w:lastRenderedPageBreak/>
         <w:t>Data Types Breakdown:</w:t>
       </w:r>
     </w:p>
@@ -1274,47 +1267,15 @@
           <w:sz w:val="24"/>
           <w:szCs w:val="24"/>
         </w:rPr>
-        <w:t>Colorado</w:t>
-      </w:r>
-      <w:r>
-        <w:rPr>
-          <w:rFonts w:asciiTheme="majorHAnsi" w:hAnsiTheme="majorHAnsi" w:cstheme="majorHAnsi"/>
-          <w:sz w:val="24"/>
-          <w:szCs w:val="24"/>
-        </w:rPr>
-        <w:t>State</w:t>
-      </w:r>
-      <w:r>
-        <w:rPr>
-          <w:rFonts w:asciiTheme="majorHAnsi" w:hAnsiTheme="majorHAnsi" w:cstheme="majorHAnsi"/>
-          <w:sz w:val="24"/>
-          <w:szCs w:val="24"/>
-        </w:rPr>
-        <w:t>Cr</w:t>
-      </w:r>
-      <w:r>
-        <w:rPr>
-          <w:rFonts w:asciiTheme="majorHAnsi" w:hAnsiTheme="majorHAnsi" w:cstheme="majorHAnsi"/>
-          <w:sz w:val="24"/>
-          <w:szCs w:val="24"/>
-        </w:rPr>
-        <w:t>i</w:t>
-      </w:r>
-      <w:r>
-        <w:rPr>
-          <w:rFonts w:asciiTheme="majorHAnsi" w:hAnsiTheme="majorHAnsi" w:cstheme="majorHAnsi"/>
-          <w:sz w:val="24"/>
-          <w:szCs w:val="24"/>
-        </w:rPr>
-        <w:t>me_09_19.csv</w:t>
-      </w:r>
-      <w:r>
-        <w:rPr>
-          <w:rFonts w:asciiTheme="majorHAnsi" w:hAnsiTheme="majorHAnsi" w:cstheme="majorHAnsi"/>
-          <w:sz w:val="24"/>
-          <w:szCs w:val="24"/>
-        </w:rPr>
-        <w:t xml:space="preserve">.csv: </w:t>
+        <w:t>NIBRS_Offense_16_19.csv</w:t>
+      </w:r>
+      <w:r>
+        <w:rPr>
+          <w:rFonts w:asciiTheme="majorHAnsi" w:hAnsiTheme="majorHAnsi" w:cstheme="majorHAnsi"/>
+          <w:sz w:val="24"/>
+          <w:szCs w:val="24"/>
+        </w:rPr>
+        <w:t>:</w:t>
       </w:r>
     </w:p>
     <w:p>
@@ -1349,56 +1310,49 @@
           <w:sz w:val="24"/>
           <w:szCs w:val="24"/>
         </w:rPr>
+        <w:t>Variables:</w:t>
+      </w:r>
+      <w:r>
+        <w:rPr>
+          <w:rFonts w:asciiTheme="majorHAnsi" w:hAnsiTheme="majorHAnsi" w:cstheme="majorHAnsi"/>
+          <w:sz w:val="24"/>
+          <w:szCs w:val="24"/>
+        </w:rPr>
+        <w:t>DATA_</w:t>
+      </w:r>
+      <w:proofErr w:type="gramStart"/>
+      <w:r>
+        <w:rPr>
+          <w:rFonts w:asciiTheme="majorHAnsi" w:hAnsiTheme="majorHAnsi" w:cstheme="majorHAnsi"/>
+          <w:sz w:val="24"/>
+          <w:szCs w:val="24"/>
+        </w:rPr>
+        <w:t>YEAR,OFFENSE</w:t>
+      </w:r>
+      <w:proofErr w:type="gramEnd"/>
+      <w:r>
+        <w:rPr>
+          <w:rFonts w:asciiTheme="majorHAnsi" w:hAnsiTheme="majorHAnsi" w:cstheme="majorHAnsi"/>
+          <w:sz w:val="24"/>
+          <w:szCs w:val="24"/>
+        </w:rPr>
+        <w:t>_ID,INCIDENT_ID,OFFENSE_TYPE_ID,</w:t>
+      </w:r>
+      <w:r>
+        <w:rPr>
+          <w:rFonts w:asciiTheme="majorHAnsi" w:hAnsiTheme="majorHAnsi" w:cstheme="majorHAnsi"/>
+          <w:sz w:val="24"/>
+          <w:szCs w:val="24"/>
+        </w:rPr>
+        <w:t xml:space="preserve"> </w:t>
+      </w:r>
+      <w:r>
+        <w:rPr>
+          <w:rFonts w:asciiTheme="majorHAnsi" w:hAnsiTheme="majorHAnsi" w:cstheme="majorHAnsi"/>
+          <w:sz w:val="24"/>
+          <w:szCs w:val="24"/>
+        </w:rPr>
         <w:tab/>
-        <w:t xml:space="preserve">Variables: </w:t>
-      </w:r>
-      <w:r>
-        <w:rPr>
-          <w:rFonts w:asciiTheme="majorHAnsi" w:hAnsiTheme="majorHAnsi" w:cstheme="majorHAnsi"/>
-          <w:sz w:val="24"/>
-          <w:szCs w:val="24"/>
-        </w:rPr>
-        <w:t>Location Type</w:t>
-      </w:r>
-      <w:r>
-        <w:rPr>
-          <w:rFonts w:asciiTheme="majorHAnsi" w:hAnsiTheme="majorHAnsi" w:cstheme="majorHAnsi"/>
-          <w:sz w:val="24"/>
-          <w:szCs w:val="24"/>
-        </w:rPr>
-        <w:t xml:space="preserve">, </w:t>
-      </w:r>
-      <w:r>
-        <w:rPr>
-          <w:rFonts w:asciiTheme="majorHAnsi" w:hAnsiTheme="majorHAnsi" w:cstheme="majorHAnsi"/>
-          <w:sz w:val="24"/>
-          <w:szCs w:val="24"/>
-        </w:rPr>
-        <w:t>Incident Hour of Day</w:t>
-      </w:r>
-      <w:r>
-        <w:rPr>
-          <w:rFonts w:asciiTheme="majorHAnsi" w:hAnsiTheme="majorHAnsi" w:cstheme="majorHAnsi"/>
-          <w:sz w:val="24"/>
-          <w:szCs w:val="24"/>
-        </w:rPr>
-        <w:t xml:space="preserve">, </w:t>
-      </w:r>
-      <w:r>
-        <w:rPr>
-          <w:rFonts w:asciiTheme="majorHAnsi" w:hAnsiTheme="majorHAnsi" w:cstheme="majorHAnsi"/>
-          <w:sz w:val="24"/>
-          <w:szCs w:val="24"/>
-        </w:rPr>
-        <w:t>Incident Month</w:t>
-      </w:r>
-      <w:r>
-        <w:rPr>
-          <w:rFonts w:asciiTheme="majorHAnsi" w:hAnsiTheme="majorHAnsi" w:cstheme="majorHAnsi"/>
-          <w:sz w:val="24"/>
-          <w:szCs w:val="24"/>
-        </w:rPr>
-        <w:t xml:space="preserve">, </w:t>
       </w:r>
       <w:r>
         <w:rPr>
@@ -1422,6 +1376,14 @@
           <w:sz w:val="24"/>
           <w:szCs w:val="24"/>
         </w:rPr>
+        <w:t>ATTEMPT_COMPLETE_FLAG,LOCATION_ID,METHOD_ENTRY_CODE</w:t>
+      </w:r>
+      <w:r>
+        <w:rPr>
+          <w:rFonts w:asciiTheme="majorHAnsi" w:hAnsiTheme="majorHAnsi" w:cstheme="majorHAnsi"/>
+          <w:sz w:val="24"/>
+          <w:szCs w:val="24"/>
+        </w:rPr>
         <w:tab/>
       </w:r>
       <w:r>
@@ -1438,39 +1400,15 @@
           <w:sz w:val="24"/>
           <w:szCs w:val="24"/>
         </w:rPr>
-        <w:t>Offense Attempted or Completed</w:t>
-      </w:r>
-      <w:r>
-        <w:rPr>
-          <w:rFonts w:asciiTheme="majorHAnsi" w:hAnsiTheme="majorHAnsi" w:cstheme="majorHAnsi"/>
-          <w:sz w:val="24"/>
-          <w:szCs w:val="24"/>
-        </w:rPr>
-        <w:t xml:space="preserve">, </w:t>
-      </w:r>
-      <w:r>
-        <w:rPr>
-          <w:rFonts w:asciiTheme="majorHAnsi" w:hAnsiTheme="majorHAnsi" w:cstheme="majorHAnsi"/>
-          <w:sz w:val="24"/>
-          <w:szCs w:val="24"/>
-        </w:rPr>
-        <w:t>Year</w:t>
-      </w:r>
-      <w:r>
-        <w:rPr>
-          <w:rFonts w:asciiTheme="majorHAnsi" w:hAnsiTheme="majorHAnsi" w:cstheme="majorHAnsi"/>
-          <w:sz w:val="24"/>
-          <w:szCs w:val="24"/>
-        </w:rPr>
-        <w:t xml:space="preserve">, </w:t>
-      </w:r>
-      <w:r>
-        <w:rPr>
-          <w:rFonts w:asciiTheme="majorHAnsi" w:hAnsiTheme="majorHAnsi" w:cstheme="majorHAnsi"/>
-          <w:sz w:val="24"/>
-          <w:szCs w:val="24"/>
-        </w:rPr>
-        <w:t>Offense Type</w:t>
+        <w:tab/>
+      </w:r>
+      <w:r>
+        <w:rPr>
+          <w:rFonts w:asciiTheme="majorHAnsi" w:hAnsiTheme="majorHAnsi" w:cstheme="majorHAnsi"/>
+          <w:sz w:val="24"/>
+          <w:szCs w:val="24"/>
+        </w:rPr>
+        <w:tab/>
       </w:r>
     </w:p>
     <w:p>
@@ -1505,7 +1443,7 @@
           <w:sz w:val="24"/>
           <w:szCs w:val="24"/>
         </w:rPr>
-        <w:t>crime.csv</w:t>
+        <w:t>nibrs_incidents_17_19.csv</w:t>
       </w:r>
     </w:p>
     <w:p>
@@ -1541,40 +1479,46 @@
           <w:szCs w:val="24"/>
         </w:rPr>
         <w:tab/>
-        <w:t xml:space="preserve">Variables: </w:t>
-      </w:r>
-      <w:r>
-        <w:rPr>
-          <w:rFonts w:asciiTheme="majorHAnsi" w:hAnsiTheme="majorHAnsi" w:cstheme="majorHAnsi"/>
-          <w:sz w:val="24"/>
-          <w:szCs w:val="24"/>
-        </w:rPr>
-        <w:t>OFFENSE_TYPE_ID</w:t>
-      </w:r>
-      <w:r>
-        <w:rPr>
-          <w:rFonts w:asciiTheme="majorHAnsi" w:hAnsiTheme="majorHAnsi" w:cstheme="majorHAnsi"/>
-          <w:sz w:val="24"/>
-          <w:szCs w:val="24"/>
-        </w:rPr>
-        <w:t xml:space="preserve">, </w:t>
-      </w:r>
-      <w:r>
-        <w:rPr>
-          <w:rFonts w:asciiTheme="majorHAnsi" w:hAnsiTheme="majorHAnsi" w:cstheme="majorHAnsi"/>
-          <w:sz w:val="24"/>
-          <w:szCs w:val="24"/>
-        </w:rPr>
-        <w:t>OFFENSE_CATEGORY_ID</w:t>
-      </w:r>
-      <w:r>
-        <w:rPr>
-          <w:rFonts w:asciiTheme="majorHAnsi" w:hAnsiTheme="majorHAnsi" w:cstheme="majorHAnsi"/>
-          <w:sz w:val="24"/>
-          <w:szCs w:val="24"/>
-        </w:rPr>
-        <w:t xml:space="preserve">, </w:t>
-      </w:r>
+        <w:t>Variables:</w:t>
+      </w:r>
+      <w:r>
+        <w:rPr>
+          <w:rFonts w:asciiTheme="majorHAnsi" w:hAnsiTheme="majorHAnsi" w:cstheme="majorHAnsi"/>
+          <w:sz w:val="24"/>
+          <w:szCs w:val="24"/>
+        </w:rPr>
+        <w:t xml:space="preserve"> </w:t>
+      </w:r>
+      <w:r>
+        <w:rPr>
+          <w:rFonts w:asciiTheme="majorHAnsi" w:hAnsiTheme="majorHAnsi" w:cstheme="majorHAnsi"/>
+          <w:sz w:val="24"/>
+          <w:szCs w:val="24"/>
+        </w:rPr>
+        <w:t>DATA_YEAR, AGENCY_ID, INCIDENT_ID</w:t>
+      </w:r>
+    </w:p>
+    <w:p>
+      <w:pPr>
+        <w:pStyle w:val="NoSpacing"/>
+        <w:ind w:left="720"/>
+        <w:rPr>
+          <w:rFonts w:asciiTheme="majorHAnsi" w:hAnsiTheme="majorHAnsi" w:cstheme="majorHAnsi"/>
+          <w:sz w:val="24"/>
+          <w:szCs w:val="24"/>
+        </w:rPr>
+      </w:pPr>
+    </w:p>
+    <w:p>
+      <w:pPr>
+        <w:pStyle w:val="NoSpacing"/>
+        <w:ind w:left="720"/>
+        <w:rPr>
+          <w:rFonts w:asciiTheme="majorHAnsi" w:hAnsiTheme="majorHAnsi" w:cstheme="majorHAnsi"/>
+          <w:sz w:val="24"/>
+          <w:szCs w:val="24"/>
+        </w:rPr>
+      </w:pPr>
       <w:r>
         <w:rPr>
           <w:rFonts w:asciiTheme="majorHAnsi" w:hAnsiTheme="majorHAnsi" w:cstheme="majorHAnsi"/>
@@ -1589,6 +1533,25 @@
           <w:sz w:val="24"/>
           <w:szCs w:val="24"/>
         </w:rPr>
+        <w:t xml:space="preserve">Numerical Data: </w:t>
+      </w:r>
+    </w:p>
+    <w:p>
+      <w:pPr>
+        <w:pStyle w:val="NoSpacing"/>
+        <w:ind w:left="720"/>
+        <w:rPr>
+          <w:rFonts w:asciiTheme="majorHAnsi" w:hAnsiTheme="majorHAnsi" w:cstheme="majorHAnsi"/>
+          <w:sz w:val="24"/>
+          <w:szCs w:val="24"/>
+        </w:rPr>
+      </w:pPr>
+      <w:r>
+        <w:rPr>
+          <w:rFonts w:asciiTheme="majorHAnsi" w:hAnsiTheme="majorHAnsi" w:cstheme="majorHAnsi"/>
+          <w:sz w:val="24"/>
+          <w:szCs w:val="24"/>
+        </w:rPr>
         <w:tab/>
       </w:r>
       <w:r>
@@ -1605,6 +1568,33 @@
           <w:sz w:val="24"/>
           <w:szCs w:val="24"/>
         </w:rPr>
+        <w:t>NIBRS_Offense_16_19.csv</w:t>
+      </w:r>
+      <w:r>
+        <w:rPr>
+          <w:rFonts w:asciiTheme="majorHAnsi" w:hAnsiTheme="majorHAnsi" w:cstheme="majorHAnsi"/>
+          <w:sz w:val="24"/>
+          <w:szCs w:val="24"/>
+        </w:rPr>
+        <w:t xml:space="preserve">: </w:t>
+      </w:r>
+    </w:p>
+    <w:p>
+      <w:pPr>
+        <w:pStyle w:val="NoSpacing"/>
+        <w:ind w:left="720"/>
+        <w:rPr>
+          <w:rFonts w:asciiTheme="majorHAnsi" w:hAnsiTheme="majorHAnsi" w:cstheme="majorHAnsi"/>
+          <w:sz w:val="24"/>
+          <w:szCs w:val="24"/>
+        </w:rPr>
+      </w:pPr>
+      <w:r>
+        <w:rPr>
+          <w:rFonts w:asciiTheme="majorHAnsi" w:hAnsiTheme="majorHAnsi" w:cstheme="majorHAnsi"/>
+          <w:sz w:val="24"/>
+          <w:szCs w:val="24"/>
+        </w:rPr>
         <w:tab/>
       </w:r>
       <w:r>
@@ -1621,7 +1611,16 @@
           <w:sz w:val="24"/>
           <w:szCs w:val="24"/>
         </w:rPr>
-        <w:t>FIRST_OCCURRENCE_YEAR</w:t>
+        <w:tab/>
+        <w:t>Variables:</w:t>
+      </w:r>
+      <w:r>
+        <w:rPr>
+          <w:rFonts w:asciiTheme="majorHAnsi" w:hAnsiTheme="majorHAnsi" w:cstheme="majorHAnsi"/>
+          <w:sz w:val="24"/>
+          <w:szCs w:val="24"/>
+        </w:rPr>
+        <w:tab/>
       </w:r>
     </w:p>
     <w:p>
@@ -1634,6 +1633,30 @@
           <w:szCs w:val="24"/>
         </w:rPr>
       </w:pPr>
+      <w:r>
+        <w:rPr>
+          <w:rFonts w:asciiTheme="majorHAnsi" w:hAnsiTheme="majorHAnsi" w:cstheme="majorHAnsi"/>
+          <w:sz w:val="24"/>
+          <w:szCs w:val="24"/>
+        </w:rPr>
+        <w:tab/>
+      </w:r>
+      <w:r>
+        <w:rPr>
+          <w:rFonts w:asciiTheme="majorHAnsi" w:hAnsiTheme="majorHAnsi" w:cstheme="majorHAnsi"/>
+          <w:sz w:val="24"/>
+          <w:szCs w:val="24"/>
+        </w:rPr>
+        <w:tab/>
+      </w:r>
+      <w:r>
+        <w:rPr>
+          <w:rFonts w:asciiTheme="majorHAnsi" w:hAnsiTheme="majorHAnsi" w:cstheme="majorHAnsi"/>
+          <w:sz w:val="24"/>
+          <w:szCs w:val="24"/>
+        </w:rPr>
+        <w:t>nibrs_incidents_17_19.csv</w:t>
+      </w:r>
     </w:p>
     <w:p>
       <w:pPr>
@@ -1659,25 +1682,6 @@
           <w:sz w:val="24"/>
           <w:szCs w:val="24"/>
         </w:rPr>
-        <w:t xml:space="preserve">Numerical Data: </w:t>
-      </w:r>
-    </w:p>
-    <w:p>
-      <w:pPr>
-        <w:pStyle w:val="NoSpacing"/>
-        <w:ind w:left="720"/>
-        <w:rPr>
-          <w:rFonts w:asciiTheme="majorHAnsi" w:hAnsiTheme="majorHAnsi" w:cstheme="majorHAnsi"/>
-          <w:sz w:val="24"/>
-          <w:szCs w:val="24"/>
-        </w:rPr>
-      </w:pPr>
-      <w:r>
-        <w:rPr>
-          <w:rFonts w:asciiTheme="majorHAnsi" w:hAnsiTheme="majorHAnsi" w:cstheme="majorHAnsi"/>
-          <w:sz w:val="24"/>
-          <w:szCs w:val="24"/>
-        </w:rPr>
         <w:tab/>
       </w:r>
       <w:r>
@@ -1687,155 +1691,15 @@
           <w:szCs w:val="24"/>
         </w:rPr>
         <w:tab/>
-      </w:r>
-      <w:r>
-        <w:rPr>
-          <w:rFonts w:asciiTheme="majorHAnsi" w:hAnsiTheme="majorHAnsi" w:cstheme="majorHAnsi"/>
-          <w:sz w:val="24"/>
-          <w:szCs w:val="24"/>
-        </w:rPr>
-        <w:tab/>
-        <w:t xml:space="preserve">ColoradoBurglaryLocation09_19.csv: </w:t>
-      </w:r>
-    </w:p>
-    <w:p>
-      <w:pPr>
-        <w:pStyle w:val="NoSpacing"/>
-        <w:ind w:left="720"/>
-        <w:rPr>
-          <w:rFonts w:asciiTheme="majorHAnsi" w:hAnsiTheme="majorHAnsi" w:cstheme="majorHAnsi"/>
-          <w:sz w:val="24"/>
-          <w:szCs w:val="24"/>
-        </w:rPr>
-      </w:pPr>
-      <w:r>
-        <w:rPr>
-          <w:rFonts w:asciiTheme="majorHAnsi" w:hAnsiTheme="majorHAnsi" w:cstheme="majorHAnsi"/>
-          <w:sz w:val="24"/>
-          <w:szCs w:val="24"/>
-        </w:rPr>
-        <w:tab/>
-      </w:r>
-      <w:r>
-        <w:rPr>
-          <w:rFonts w:asciiTheme="majorHAnsi" w:hAnsiTheme="majorHAnsi" w:cstheme="majorHAnsi"/>
-          <w:sz w:val="24"/>
-          <w:szCs w:val="24"/>
-        </w:rPr>
-        <w:tab/>
-      </w:r>
-      <w:r>
-        <w:rPr>
-          <w:rFonts w:asciiTheme="majorHAnsi" w:hAnsiTheme="majorHAnsi" w:cstheme="majorHAnsi"/>
-          <w:sz w:val="24"/>
-          <w:szCs w:val="24"/>
-        </w:rPr>
-        <w:tab/>
-        <w:t>Variables: Number of Crimes</w:t>
-      </w:r>
-      <w:r>
-        <w:rPr>
-          <w:rFonts w:asciiTheme="majorHAnsi" w:hAnsiTheme="majorHAnsi" w:cstheme="majorHAnsi"/>
-          <w:sz w:val="24"/>
-          <w:szCs w:val="24"/>
-        </w:rPr>
-        <w:tab/>
-      </w:r>
-      <w:r>
-        <w:rPr>
-          <w:rFonts w:asciiTheme="majorHAnsi" w:hAnsiTheme="majorHAnsi" w:cstheme="majorHAnsi"/>
-          <w:sz w:val="24"/>
-          <w:szCs w:val="24"/>
-        </w:rPr>
-        <w:tab/>
-      </w:r>
-      <w:r>
-        <w:rPr>
-          <w:rFonts w:asciiTheme="majorHAnsi" w:hAnsiTheme="majorHAnsi" w:cstheme="majorHAnsi"/>
-          <w:sz w:val="24"/>
-          <w:szCs w:val="24"/>
-        </w:rPr>
-        <w:tab/>
-      </w:r>
-    </w:p>
-    <w:p>
-      <w:pPr>
-        <w:pStyle w:val="NoSpacing"/>
-        <w:ind w:left="720"/>
-        <w:rPr>
-          <w:rFonts w:asciiTheme="majorHAnsi" w:hAnsiTheme="majorHAnsi" w:cstheme="majorHAnsi"/>
-          <w:sz w:val="24"/>
-          <w:szCs w:val="24"/>
-        </w:rPr>
-      </w:pPr>
-      <w:r>
-        <w:rPr>
-          <w:rFonts w:asciiTheme="majorHAnsi" w:hAnsiTheme="majorHAnsi" w:cstheme="majorHAnsi"/>
-          <w:sz w:val="24"/>
-          <w:szCs w:val="24"/>
-        </w:rPr>
-        <w:tab/>
-      </w:r>
-      <w:r>
-        <w:rPr>
-          <w:rFonts w:asciiTheme="majorHAnsi" w:hAnsiTheme="majorHAnsi" w:cstheme="majorHAnsi"/>
-          <w:sz w:val="24"/>
-          <w:szCs w:val="24"/>
-        </w:rPr>
-        <w:tab/>
-        <w:t>Crime.csv</w:t>
-      </w:r>
-    </w:p>
-    <w:p>
-      <w:pPr>
-        <w:pStyle w:val="NoSpacing"/>
-        <w:ind w:left="720"/>
-        <w:rPr>
-          <w:rFonts w:asciiTheme="majorHAnsi" w:hAnsiTheme="majorHAnsi" w:cstheme="majorHAnsi"/>
-          <w:sz w:val="24"/>
-          <w:szCs w:val="24"/>
-        </w:rPr>
-      </w:pPr>
-      <w:r>
-        <w:rPr>
-          <w:rFonts w:asciiTheme="majorHAnsi" w:hAnsiTheme="majorHAnsi" w:cstheme="majorHAnsi"/>
-          <w:sz w:val="24"/>
-          <w:szCs w:val="24"/>
-        </w:rPr>
-        <w:tab/>
-      </w:r>
-      <w:r>
-        <w:rPr>
-          <w:rFonts w:asciiTheme="majorHAnsi" w:hAnsiTheme="majorHAnsi" w:cstheme="majorHAnsi"/>
-          <w:sz w:val="24"/>
-          <w:szCs w:val="24"/>
-        </w:rPr>
-        <w:tab/>
-      </w:r>
-      <w:r>
-        <w:rPr>
-          <w:rFonts w:asciiTheme="majorHAnsi" w:hAnsiTheme="majorHAnsi" w:cstheme="majorHAnsi"/>
-          <w:sz w:val="24"/>
-          <w:szCs w:val="24"/>
-        </w:rPr>
-        <w:tab/>
-        <w:t xml:space="preserve">Variables: </w:t>
-      </w:r>
-      <w:r>
-        <w:rPr>
-          <w:rFonts w:asciiTheme="majorHAnsi" w:hAnsiTheme="majorHAnsi" w:cstheme="majorHAnsi"/>
-          <w:sz w:val="24"/>
-          <w:szCs w:val="24"/>
-        </w:rPr>
-        <w:t>Number of Crimes</w:t>
-      </w:r>
-      <w:r>
-        <w:rPr>
-          <w:rFonts w:asciiTheme="majorHAnsi" w:hAnsiTheme="majorHAnsi" w:cstheme="majorHAnsi"/>
-          <w:sz w:val="24"/>
-          <w:szCs w:val="24"/>
-        </w:rPr>
-        <w:tab/>
+        <w:t>Variables</w:t>
+      </w:r>
+      <w:r>
+        <w:rPr>
+          <w:rFonts w:asciiTheme="majorHAnsi" w:hAnsiTheme="majorHAnsi" w:cstheme="majorHAnsi"/>
+          <w:sz w:val="24"/>
+          <w:szCs w:val="24"/>
+        </w:rPr>
+        <w:t>:</w:t>
       </w:r>
       <w:r>
         <w:rPr>
@@ -2142,86 +2006,6 @@
     <w:p>
       <w:pPr>
         <w:pStyle w:val="NoSpacing"/>
-        <w:ind w:left="720"/>
-        <w:rPr>
-          <w:rFonts w:asciiTheme="majorHAnsi" w:hAnsiTheme="majorHAnsi" w:cstheme="majorHAnsi"/>
-          <w:sz w:val="24"/>
-          <w:szCs w:val="24"/>
-        </w:rPr>
-      </w:pPr>
-      <w:r>
-        <w:rPr>
-          <w:rFonts w:asciiTheme="majorHAnsi" w:hAnsiTheme="majorHAnsi" w:cstheme="majorHAnsi"/>
-          <w:sz w:val="24"/>
-          <w:szCs w:val="24"/>
-        </w:rPr>
-        <w:t xml:space="preserve">Pull all the data directly from Crime Data </w:t>
-      </w:r>
-      <w:proofErr w:type="gramStart"/>
-      <w:r>
-        <w:rPr>
-          <w:rFonts w:asciiTheme="majorHAnsi" w:hAnsiTheme="majorHAnsi" w:cstheme="majorHAnsi"/>
-          <w:sz w:val="24"/>
-          <w:szCs w:val="24"/>
-        </w:rPr>
-        <w:t>Explorer(</w:t>
-      </w:r>
-      <w:proofErr w:type="gramEnd"/>
-      <w:r>
-        <w:rPr>
-          <w:rFonts w:asciiTheme="majorHAnsi" w:hAnsiTheme="majorHAnsi" w:cstheme="majorHAnsi"/>
-          <w:sz w:val="24"/>
-          <w:szCs w:val="24"/>
-        </w:rPr>
-        <w:t>CDE).  Although this will require assembling the dataset together, it will give you a consistent data.</w:t>
-      </w:r>
-    </w:p>
-    <w:p>
-      <w:pPr>
-        <w:pStyle w:val="NoSpacing"/>
-        <w:ind w:left="720"/>
-        <w:rPr>
-          <w:rFonts w:asciiTheme="majorHAnsi" w:hAnsiTheme="majorHAnsi" w:cstheme="majorHAnsi"/>
-          <w:sz w:val="24"/>
-          <w:szCs w:val="24"/>
-        </w:rPr>
-      </w:pPr>
-    </w:p>
-    <w:p>
-      <w:pPr>
-        <w:pStyle w:val="NoSpacing"/>
-        <w:ind w:left="720"/>
-        <w:rPr>
-          <w:rFonts w:asciiTheme="majorHAnsi" w:hAnsiTheme="majorHAnsi" w:cstheme="majorHAnsi"/>
-          <w:sz w:val="24"/>
-          <w:szCs w:val="24"/>
-        </w:rPr>
-      </w:pPr>
-    </w:p>
-    <w:p>
-      <w:pPr>
-        <w:pStyle w:val="NoSpacing"/>
-        <w:ind w:left="720"/>
-        <w:rPr>
-          <w:rFonts w:asciiTheme="majorHAnsi" w:hAnsiTheme="majorHAnsi" w:cstheme="majorHAnsi"/>
-          <w:sz w:val="24"/>
-          <w:szCs w:val="24"/>
-        </w:rPr>
-      </w:pPr>
-    </w:p>
-    <w:p>
-      <w:pPr>
-        <w:pStyle w:val="NoSpacing"/>
-        <w:rPr>
-          <w:rFonts w:asciiTheme="majorHAnsi" w:hAnsiTheme="majorHAnsi" w:cstheme="majorHAnsi"/>
-          <w:sz w:val="24"/>
-          <w:szCs w:val="24"/>
-        </w:rPr>
-      </w:pPr>
-    </w:p>
-    <w:p>
-      <w:pPr>
-        <w:pStyle w:val="NoSpacing"/>
         <w:rPr>
           <w:rFonts w:asciiTheme="majorHAnsi" w:hAnsiTheme="majorHAnsi" w:cstheme="majorHAnsi"/>
           <w:b/>
@@ -2357,7 +2141,6 @@
         <w:ind w:left="720"/>
       </w:pPr>
       <w:r>
-        <w:lastRenderedPageBreak/>
         <w:t>Random forest Classifier Result</w:t>
       </w:r>
     </w:p>

</xml_diff>

<commit_message>
Updated Project Outline document.
Updated Project Outline document.
</commit_message>
<xml_diff>
--- a/Project Outline - V2.docx
+++ b/Project Outline - V2.docx
@@ -1304,6 +1304,7 @@
         </w:rPr>
         <w:tab/>
       </w:r>
+      <w:proofErr w:type="spellStart"/>
       <w:r>
         <w:rPr>
           <w:rFonts w:asciiTheme="majorHAnsi" w:hAnsiTheme="majorHAnsi" w:cstheme="majorHAnsi"/>
@@ -1318,25 +1319,16 @@
           <w:sz w:val="24"/>
           <w:szCs w:val="24"/>
         </w:rPr>
-        <w:t>DATA_</w:t>
-      </w:r>
-      <w:proofErr w:type="gramStart"/>
-      <w:r>
-        <w:rPr>
-          <w:rFonts w:asciiTheme="majorHAnsi" w:hAnsiTheme="majorHAnsi" w:cstheme="majorHAnsi"/>
-          <w:sz w:val="24"/>
-          <w:szCs w:val="24"/>
-        </w:rPr>
-        <w:t>YEAR,OFFENSE</w:t>
-      </w:r>
-      <w:proofErr w:type="gramEnd"/>
-      <w:r>
-        <w:rPr>
-          <w:rFonts w:asciiTheme="majorHAnsi" w:hAnsiTheme="majorHAnsi" w:cstheme="majorHAnsi"/>
-          <w:sz w:val="24"/>
-          <w:szCs w:val="24"/>
-        </w:rPr>
-        <w:t>_ID,INCIDENT_ID,OFFENSE_TYPE_ID,</w:t>
+        <w:t>DATA_YEAR,OFFENSE_ID,INCIDENT_ID,OFFENSE_TYPE_ID</w:t>
+      </w:r>
+      <w:proofErr w:type="spellEnd"/>
+      <w:r>
+        <w:rPr>
+          <w:rFonts w:asciiTheme="majorHAnsi" w:hAnsiTheme="majorHAnsi" w:cstheme="majorHAnsi"/>
+          <w:sz w:val="24"/>
+          <w:szCs w:val="24"/>
+        </w:rPr>
+        <w:t>,</w:t>
       </w:r>
       <w:r>
         <w:rPr>
@@ -1762,18 +1754,26 @@
     <w:p>
       <w:pPr>
         <w:pStyle w:val="NoSpacing"/>
-        <w:ind w:left="720"/>
-        <w:rPr>
-          <w:rFonts w:asciiTheme="majorHAnsi" w:hAnsiTheme="majorHAnsi" w:cstheme="majorHAnsi"/>
-          <w:sz w:val="24"/>
-          <w:szCs w:val="24"/>
-        </w:rPr>
-      </w:pPr>
-    </w:p>
-    <w:p>
-      <w:pPr>
-        <w:pStyle w:val="NoSpacing"/>
-        <w:ind w:left="360"/>
+        <w:ind w:left="1080"/>
+        <w:rPr>
+          <w:rFonts w:asciiTheme="majorHAnsi" w:hAnsiTheme="majorHAnsi" w:cstheme="majorHAnsi"/>
+          <w:sz w:val="24"/>
+          <w:szCs w:val="24"/>
+        </w:rPr>
+      </w:pPr>
+      <w:r>
+        <w:rPr>
+          <w:rFonts w:asciiTheme="majorHAnsi" w:hAnsiTheme="majorHAnsi" w:cstheme="majorHAnsi"/>
+          <w:sz w:val="24"/>
+          <w:szCs w:val="24"/>
+        </w:rPr>
+        <w:t>Which model did you choose and why?</w:t>
+      </w:r>
+    </w:p>
+    <w:p>
+      <w:pPr>
+        <w:pStyle w:val="NoSpacing"/>
+        <w:ind w:left="1080"/>
         <w:rPr>
           <w:rFonts w:asciiTheme="majorHAnsi" w:hAnsiTheme="majorHAnsi" w:cstheme="majorHAnsi"/>
           <w:sz w:val="24"/>
@@ -1787,20 +1787,13 @@
           <w:szCs w:val="24"/>
         </w:rPr>
         <w:tab/>
-      </w:r>
-      <w:r>
-        <w:rPr>
-          <w:rFonts w:asciiTheme="majorHAnsi" w:hAnsiTheme="majorHAnsi" w:cstheme="majorHAnsi"/>
-          <w:sz w:val="24"/>
-          <w:szCs w:val="24"/>
-        </w:rPr>
         <w:t>Pearson Correlation</w:t>
       </w:r>
     </w:p>
     <w:p>
       <w:pPr>
         <w:pStyle w:val="NoSpacing"/>
-        <w:ind w:left="360"/>
+        <w:ind w:left="1080"/>
         <w:rPr>
           <w:rFonts w:asciiTheme="majorHAnsi" w:hAnsiTheme="majorHAnsi" w:cstheme="majorHAnsi"/>
           <w:sz w:val="24"/>
@@ -1814,20 +1807,13 @@
           <w:szCs w:val="24"/>
         </w:rPr>
         <w:tab/>
-      </w:r>
-      <w:r>
-        <w:rPr>
-          <w:rFonts w:asciiTheme="majorHAnsi" w:hAnsiTheme="majorHAnsi" w:cstheme="majorHAnsi"/>
-          <w:sz w:val="24"/>
-          <w:szCs w:val="24"/>
-        </w:rPr>
         <w:t>Logistic Regression</w:t>
       </w:r>
     </w:p>
     <w:p>
       <w:pPr>
         <w:pStyle w:val="NoSpacing"/>
-        <w:ind w:left="360"/>
+        <w:ind w:left="1080"/>
         <w:rPr>
           <w:rFonts w:asciiTheme="majorHAnsi" w:hAnsiTheme="majorHAnsi" w:cstheme="majorHAnsi"/>
           <w:sz w:val="24"/>
@@ -1841,20 +1827,13 @@
           <w:szCs w:val="24"/>
         </w:rPr>
         <w:tab/>
-      </w:r>
-      <w:r>
-        <w:rPr>
-          <w:rFonts w:asciiTheme="majorHAnsi" w:hAnsiTheme="majorHAnsi" w:cstheme="majorHAnsi"/>
-          <w:sz w:val="24"/>
-          <w:szCs w:val="24"/>
-        </w:rPr>
         <w:t>Random forest Classifier Result</w:t>
       </w:r>
     </w:p>
     <w:p>
       <w:pPr>
         <w:pStyle w:val="NoSpacing"/>
-        <w:ind w:left="360"/>
+        <w:ind w:left="1080"/>
         <w:rPr>
           <w:rFonts w:asciiTheme="majorHAnsi" w:hAnsiTheme="majorHAnsi" w:cstheme="majorHAnsi"/>
           <w:sz w:val="24"/>
@@ -1868,20 +1847,13 @@
           <w:szCs w:val="24"/>
         </w:rPr>
         <w:tab/>
-      </w:r>
-      <w:r>
-        <w:rPr>
-          <w:rFonts w:asciiTheme="majorHAnsi" w:hAnsiTheme="majorHAnsi" w:cstheme="majorHAnsi"/>
-          <w:sz w:val="24"/>
-          <w:szCs w:val="24"/>
-        </w:rPr>
         <w:t>Decision Tree</w:t>
       </w:r>
     </w:p>
     <w:p>
       <w:pPr>
         <w:pStyle w:val="NoSpacing"/>
-        <w:ind w:left="360"/>
+        <w:ind w:left="1080"/>
         <w:rPr>
           <w:rFonts w:asciiTheme="majorHAnsi" w:hAnsiTheme="majorHAnsi" w:cstheme="majorHAnsi"/>
           <w:sz w:val="24"/>
@@ -1895,14 +1867,64 @@
           <w:szCs w:val="24"/>
         </w:rPr>
         <w:tab/>
-      </w:r>
-      <w:r>
-        <w:rPr>
-          <w:rFonts w:asciiTheme="majorHAnsi" w:hAnsiTheme="majorHAnsi" w:cstheme="majorHAnsi"/>
-          <w:sz w:val="24"/>
-          <w:szCs w:val="24"/>
-        </w:rPr>
         <w:t>SVM</w:t>
+      </w:r>
+    </w:p>
+    <w:p>
+      <w:pPr>
+        <w:pStyle w:val="NoSpacing"/>
+        <w:ind w:left="1080"/>
+        <w:rPr>
+          <w:rFonts w:asciiTheme="majorHAnsi" w:hAnsiTheme="majorHAnsi" w:cstheme="majorHAnsi"/>
+          <w:sz w:val="24"/>
+          <w:szCs w:val="24"/>
+        </w:rPr>
+      </w:pPr>
+      <w:r>
+        <w:rPr>
+          <w:rFonts w:asciiTheme="majorHAnsi" w:hAnsiTheme="majorHAnsi" w:cstheme="majorHAnsi"/>
+          <w:sz w:val="24"/>
+          <w:szCs w:val="24"/>
+        </w:rPr>
+        <w:t>How are you training your model?</w:t>
+      </w:r>
+    </w:p>
+    <w:p>
+      <w:pPr>
+        <w:pStyle w:val="NoSpacing"/>
+        <w:ind w:left="1080"/>
+        <w:rPr>
+          <w:rFonts w:asciiTheme="majorHAnsi" w:hAnsiTheme="majorHAnsi" w:cstheme="majorHAnsi"/>
+          <w:sz w:val="24"/>
+          <w:szCs w:val="24"/>
+        </w:rPr>
+      </w:pPr>
+      <w:r>
+        <w:rPr>
+          <w:rFonts w:asciiTheme="majorHAnsi" w:hAnsiTheme="majorHAnsi" w:cstheme="majorHAnsi"/>
+          <w:sz w:val="24"/>
+          <w:szCs w:val="24"/>
+        </w:rPr>
+        <w:t>What is the model's accuracy?</w:t>
+      </w:r>
+    </w:p>
+    <w:p>
+      <w:pPr>
+        <w:pStyle w:val="NoSpacing"/>
+        <w:ind w:left="1080"/>
+        <w:rPr>
+          <w:rFonts w:asciiTheme="majorHAnsi" w:hAnsiTheme="majorHAnsi" w:cstheme="majorHAnsi"/>
+          <w:sz w:val="24"/>
+          <w:szCs w:val="24"/>
+        </w:rPr>
+      </w:pPr>
+      <w:r>
+        <w:rPr>
+          <w:rFonts w:asciiTheme="majorHAnsi" w:hAnsiTheme="majorHAnsi" w:cstheme="majorHAnsi"/>
+          <w:sz w:val="24"/>
+          <w:szCs w:val="24"/>
+        </w:rPr>
+        <w:t>How does this model work?</w:t>
       </w:r>
     </w:p>
     <w:p>
@@ -2183,6 +2205,7 @@
         </w:numPr>
       </w:pPr>
       <w:r>
+        <w:lastRenderedPageBreak/>
         <w:t>Technologies use</w:t>
       </w:r>
     </w:p>
@@ -2328,7 +2351,25 @@
           <w:sz w:val="24"/>
           <w:szCs w:val="24"/>
         </w:rPr>
-        <w:t>Python libraries, JavaScript libraries (such as Data-Driven Documents, or D3, and Plotly), and Tableau can be used to create visuals to help tell your data story</w:t>
+        <w:t xml:space="preserve">Python libraries, JavaScript libraries (such as Data-Driven Documents, or D3, and </w:t>
+      </w:r>
+      <w:proofErr w:type="spellStart"/>
+      <w:r>
+        <w:rPr>
+          <w:rFonts w:asciiTheme="majorHAnsi" w:hAnsiTheme="majorHAnsi" w:cstheme="majorHAnsi"/>
+          <w:sz w:val="24"/>
+          <w:szCs w:val="24"/>
+        </w:rPr>
+        <w:t>Plotly</w:t>
+      </w:r>
+      <w:proofErr w:type="spellEnd"/>
+      <w:r>
+        <w:rPr>
+          <w:rFonts w:asciiTheme="majorHAnsi" w:hAnsiTheme="majorHAnsi" w:cstheme="majorHAnsi"/>
+          <w:sz w:val="24"/>
+          <w:szCs w:val="24"/>
+        </w:rPr>
+        <w:t>), and Tableau can be used to create visuals to help tell your data story</w:t>
       </w:r>
       <w:r>
         <w:rPr>
@@ -4726,7 +4767,7 @@
   <w:abstractNum w:abstractNumId="12" w15:restartNumberingAfterBreak="0">
     <w:nsid w:val="628606ED"/>
     <w:multiLevelType w:val="hybridMultilevel"/>
-    <w:tmpl w:val="A44699AC"/>
+    <w:tmpl w:val="1A2694E8"/>
     <w:lvl w:ilvl="0" w:tplc="04090001">
       <w:start w:val="1"/>
       <w:numFmt w:val="bullet"/>
@@ -4739,16 +4780,15 @@
         <w:rFonts w:ascii="Symbol" w:hAnsi="Symbol" w:hint="default"/>
       </w:rPr>
     </w:lvl>
-    <w:lvl w:ilvl="1" w:tplc="04090003" w:tentative="1">
-      <w:start w:val="1"/>
-      <w:numFmt w:val="bullet"/>
-      <w:lvlText w:val="o"/>
-      <w:lvlJc w:val="left"/>
-      <w:pPr>
-        <w:ind w:left="1440" w:hanging="360"/>
-      </w:pPr>
-      <w:rPr>
-        <w:rFonts w:ascii="Courier New" w:hAnsi="Courier New" w:cs="Courier New" w:hint="default"/>
+    <w:lvl w:ilvl="1" w:tplc="24149E66">
+      <w:numFmt w:val="bullet"/>
+      <w:lvlText w:val="•"/>
+      <w:lvlJc w:val="left"/>
+      <w:pPr>
+        <w:ind w:left="1800" w:hanging="720"/>
+      </w:pPr>
+      <w:rPr>
+        <w:rFonts w:ascii="Calibri Light" w:eastAsiaTheme="minorHAnsi" w:hAnsi="Calibri Light" w:cs="Calibri Light" w:hint="default"/>
       </w:rPr>
     </w:lvl>
     <w:lvl w:ilvl="2" w:tplc="04090005" w:tentative="1">

</xml_diff>

<commit_message>
Updated DataExploration_phase because the csv files have been updated.
Updated DataExploration_phase because the csv files have been updated.  Nibrs_incidents_16 and Nibrs_incidents_17_19 CSVs have been combined.
</commit_message>
<xml_diff>
--- a/Project Outline - V2.docx
+++ b/Project Outline - V2.docx
@@ -1304,7 +1304,6 @@
         </w:rPr>
         <w:tab/>
       </w:r>
-      <w:proofErr w:type="spellStart"/>
       <w:r>
         <w:rPr>
           <w:rFonts w:asciiTheme="majorHAnsi" w:hAnsiTheme="majorHAnsi" w:cstheme="majorHAnsi"/>
@@ -1319,16 +1318,7 @@
           <w:sz w:val="24"/>
           <w:szCs w:val="24"/>
         </w:rPr>
-        <w:t>DATA_YEAR,OFFENSE_ID,INCIDENT_ID,OFFENSE_TYPE_ID</w:t>
-      </w:r>
-      <w:proofErr w:type="spellEnd"/>
-      <w:r>
-        <w:rPr>
-          <w:rFonts w:asciiTheme="majorHAnsi" w:hAnsiTheme="majorHAnsi" w:cstheme="majorHAnsi"/>
-          <w:sz w:val="24"/>
-          <w:szCs w:val="24"/>
-        </w:rPr>
-        <w:t>,</w:t>
+        <w:t>DATA_YEAR,OFFENSE_ID,INCIDENT_ID,OFFENSE_TYPE_ID,</w:t>
       </w:r>
       <w:r>
         <w:rPr>
@@ -2351,25 +2341,7 @@
           <w:sz w:val="24"/>
           <w:szCs w:val="24"/>
         </w:rPr>
-        <w:t xml:space="preserve">Python libraries, JavaScript libraries (such as Data-Driven Documents, or D3, and </w:t>
-      </w:r>
-      <w:proofErr w:type="spellStart"/>
-      <w:r>
-        <w:rPr>
-          <w:rFonts w:asciiTheme="majorHAnsi" w:hAnsiTheme="majorHAnsi" w:cstheme="majorHAnsi"/>
-          <w:sz w:val="24"/>
-          <w:szCs w:val="24"/>
-        </w:rPr>
-        <w:t>Plotly</w:t>
-      </w:r>
-      <w:proofErr w:type="spellEnd"/>
-      <w:r>
-        <w:rPr>
-          <w:rFonts w:asciiTheme="majorHAnsi" w:hAnsiTheme="majorHAnsi" w:cstheme="majorHAnsi"/>
-          <w:sz w:val="24"/>
-          <w:szCs w:val="24"/>
-        </w:rPr>
-        <w:t>), and Tableau can be used to create visuals to help tell your data story</w:t>
+        <w:t>Python libraries, JavaScript libraries (such as Data-Driven Documents, or D3, and Plotly), and Tableau can be used to create visuals to help tell your data story</w:t>
       </w:r>
       <w:r>
         <w:rPr>
@@ -2677,6 +2649,10 @@
     <w:p>
       <w:pPr>
         <w:pStyle w:val="NoSpacing"/>
+        <w:numPr>
+          <w:ilvl w:val="0"/>
+          <w:numId w:val="16"/>
+        </w:numPr>
         <w:rPr>
           <w:rFonts w:asciiTheme="majorHAnsi" w:hAnsiTheme="majorHAnsi" w:cstheme="majorHAnsi"/>
           <w:sz w:val="24"/>
@@ -2695,42 +2671,100 @@
     <w:p>
       <w:pPr>
         <w:pStyle w:val="NoSpacing"/>
-        <w:rPr>
-          <w:rFonts w:asciiTheme="majorHAnsi" w:hAnsiTheme="majorHAnsi" w:cstheme="majorHAnsi"/>
-          <w:sz w:val="24"/>
-          <w:szCs w:val="24"/>
-        </w:rPr>
-      </w:pPr>
-      <w:r>
-        <w:rPr>
-          <w:rFonts w:asciiTheme="majorHAnsi" w:hAnsiTheme="majorHAnsi" w:cstheme="majorHAnsi"/>
-          <w:sz w:val="24"/>
-          <w:szCs w:val="24"/>
-        </w:rPr>
-        <w:t>GitHub,</w:t>
-      </w:r>
-    </w:p>
-    <w:p>
-      <w:pPr>
-        <w:pStyle w:val="NoSpacing"/>
-        <w:rPr>
-          <w:rFonts w:asciiTheme="majorHAnsi" w:hAnsiTheme="majorHAnsi" w:cstheme="majorHAnsi"/>
-          <w:sz w:val="24"/>
-          <w:szCs w:val="24"/>
-        </w:rPr>
-      </w:pPr>
-      <w:r>
-        <w:rPr>
-          <w:rFonts w:asciiTheme="majorHAnsi" w:hAnsiTheme="majorHAnsi" w:cstheme="majorHAnsi"/>
-          <w:sz w:val="24"/>
-          <w:szCs w:val="24"/>
-        </w:rPr>
-        <w:t xml:space="preserve">Machine Learning Model, and </w:t>
-      </w:r>
-    </w:p>
-    <w:p>
-      <w:pPr>
-        <w:pStyle w:val="NoSpacing"/>
+        <w:ind w:left="720"/>
+        <w:rPr>
+          <w:rFonts w:asciiTheme="majorHAnsi" w:hAnsiTheme="majorHAnsi" w:cstheme="majorHAnsi"/>
+          <w:sz w:val="24"/>
+          <w:szCs w:val="24"/>
+        </w:rPr>
+      </w:pPr>
+      <w:r>
+        <w:rPr>
+          <w:rFonts w:asciiTheme="majorHAnsi" w:hAnsiTheme="majorHAnsi" w:cstheme="majorHAnsi"/>
+          <w:sz w:val="24"/>
+          <w:szCs w:val="24"/>
+        </w:rPr>
+        <w:t xml:space="preserve">Outine the dashboard and create the presentation </w:t>
+      </w:r>
+      <w:r>
+        <w:rPr>
+          <w:rFonts w:asciiTheme="majorHAnsi" w:hAnsiTheme="majorHAnsi" w:cstheme="majorHAnsi"/>
+          <w:sz w:val="24"/>
+          <w:szCs w:val="24"/>
+        </w:rPr>
+        <w:t>slide deck</w:t>
+      </w:r>
+      <w:r>
+        <w:rPr>
+          <w:rFonts w:asciiTheme="majorHAnsi" w:hAnsiTheme="majorHAnsi" w:cstheme="majorHAnsi"/>
+          <w:sz w:val="24"/>
+          <w:szCs w:val="24"/>
+        </w:rPr>
+        <w:t>.</w:t>
+      </w:r>
+    </w:p>
+    <w:p>
+      <w:pPr>
+        <w:pStyle w:val="NoSpacing"/>
+        <w:numPr>
+          <w:ilvl w:val="0"/>
+          <w:numId w:val="16"/>
+        </w:numPr>
+        <w:rPr>
+          <w:rFonts w:asciiTheme="majorHAnsi" w:hAnsiTheme="majorHAnsi" w:cstheme="majorHAnsi"/>
+          <w:sz w:val="24"/>
+          <w:szCs w:val="24"/>
+        </w:rPr>
+      </w:pPr>
+      <w:r>
+        <w:rPr>
+          <w:rFonts w:asciiTheme="majorHAnsi" w:hAnsiTheme="majorHAnsi" w:cstheme="majorHAnsi"/>
+          <w:sz w:val="24"/>
+          <w:szCs w:val="24"/>
+        </w:rPr>
+        <w:t>GitHub</w:t>
+      </w:r>
+    </w:p>
+    <w:p>
+      <w:pPr>
+        <w:pStyle w:val="NoSpacing"/>
+        <w:ind w:left="720"/>
+        <w:rPr>
+          <w:rFonts w:asciiTheme="majorHAnsi" w:hAnsiTheme="majorHAnsi" w:cstheme="majorHAnsi"/>
+          <w:sz w:val="24"/>
+          <w:szCs w:val="24"/>
+        </w:rPr>
+      </w:pPr>
+    </w:p>
+    <w:p>
+      <w:pPr>
+        <w:pStyle w:val="NoSpacing"/>
+        <w:numPr>
+          <w:ilvl w:val="0"/>
+          <w:numId w:val="16"/>
+        </w:numPr>
+        <w:rPr>
+          <w:rFonts w:asciiTheme="majorHAnsi" w:hAnsiTheme="majorHAnsi" w:cstheme="majorHAnsi"/>
+          <w:sz w:val="24"/>
+          <w:szCs w:val="24"/>
+        </w:rPr>
+      </w:pPr>
+      <w:r>
+        <w:rPr>
+          <w:rFonts w:asciiTheme="majorHAnsi" w:hAnsiTheme="majorHAnsi" w:cstheme="majorHAnsi"/>
+          <w:sz w:val="24"/>
+          <w:szCs w:val="24"/>
+        </w:rPr>
+        <w:t>Machine Learning Model</w:t>
+      </w:r>
+    </w:p>
+    <w:p>
+      <w:pPr>
+        <w:pStyle w:val="NoSpacing"/>
+        <w:numPr>
+          <w:ilvl w:val="0"/>
+          <w:numId w:val="16"/>
+        </w:numPr>
         <w:rPr>
           <w:rFonts w:asciiTheme="majorHAnsi" w:hAnsiTheme="majorHAnsi" w:cstheme="majorHAnsi"/>
           <w:sz w:val="24"/>
@@ -2749,6 +2783,83 @@
     <w:p>
       <w:pPr>
         <w:pStyle w:val="NoSpacing"/>
+        <w:ind w:left="720"/>
+        <w:rPr>
+          <w:rFonts w:asciiTheme="majorHAnsi" w:hAnsiTheme="majorHAnsi" w:cstheme="majorHAnsi"/>
+          <w:sz w:val="24"/>
+          <w:szCs w:val="24"/>
+        </w:rPr>
+      </w:pPr>
+      <w:r>
+        <w:rPr>
+          <w:rFonts w:asciiTheme="majorHAnsi" w:hAnsiTheme="majorHAnsi" w:cstheme="majorHAnsi"/>
+          <w:sz w:val="24"/>
+          <w:szCs w:val="24"/>
+        </w:rPr>
+        <w:t xml:space="preserve">The data for the </w:t>
+      </w:r>
+      <w:r>
+        <w:rPr>
+          <w:rFonts w:asciiTheme="majorHAnsi" w:hAnsiTheme="majorHAnsi" w:cstheme="majorHAnsi"/>
+          <w:sz w:val="24"/>
+          <w:szCs w:val="24"/>
+        </w:rPr>
+        <w:t>nibrs_incident</w:t>
+      </w:r>
+      <w:r>
+        <w:rPr>
+          <w:rFonts w:asciiTheme="majorHAnsi" w:hAnsiTheme="majorHAnsi" w:cstheme="majorHAnsi"/>
+          <w:sz w:val="24"/>
+          <w:szCs w:val="24"/>
+        </w:rPr>
+        <w:t xml:space="preserve"> and </w:t>
+      </w:r>
+      <w:r>
+        <w:rPr>
+          <w:rFonts w:asciiTheme="majorHAnsi" w:hAnsiTheme="majorHAnsi" w:cstheme="majorHAnsi"/>
+          <w:sz w:val="24"/>
+          <w:szCs w:val="24"/>
+        </w:rPr>
+        <w:t>nibrs_incident</w:t>
+      </w:r>
+      <w:r>
+        <w:rPr>
+          <w:rFonts w:asciiTheme="majorHAnsi" w:hAnsiTheme="majorHAnsi" w:cstheme="majorHAnsi"/>
+          <w:sz w:val="24"/>
+          <w:szCs w:val="24"/>
+        </w:rPr>
+        <w:t xml:space="preserve"> tables have been successfully ingested via </w:t>
+      </w:r>
+      <w:r>
+        <w:rPr>
+          <w:rFonts w:asciiTheme="majorHAnsi" w:hAnsiTheme="majorHAnsi" w:cstheme="majorHAnsi"/>
+          <w:sz w:val="24"/>
+          <w:szCs w:val="24"/>
+        </w:rPr>
+        <w:t>sqlalchemy</w:t>
+      </w:r>
+      <w:r>
+        <w:rPr>
+          <w:rFonts w:asciiTheme="majorHAnsi" w:hAnsiTheme="majorHAnsi" w:cstheme="majorHAnsi"/>
+          <w:sz w:val="24"/>
+          <w:szCs w:val="24"/>
+        </w:rPr>
+        <w:t xml:space="preserve"> library.  The script is incorporated in the </w:t>
+      </w:r>
+      <w:r>
+        <w:t>DataExploration_phase.ipynb</w:t>
+      </w:r>
+      <w:r>
+        <w:t>.</w:t>
+      </w:r>
+    </w:p>
+    <w:p>
+      <w:pPr>
+        <w:pStyle w:val="NoSpacing"/>
+        <w:numPr>
+          <w:ilvl w:val="0"/>
+          <w:numId w:val="16"/>
+        </w:numPr>
         <w:rPr>
           <w:rFonts w:asciiTheme="majorHAnsi" w:hAnsiTheme="majorHAnsi" w:cstheme="majorHAnsi"/>
           <w:sz w:val="24"/>
@@ -2762,6 +2873,25 @@
           <w:szCs w:val="24"/>
         </w:rPr>
         <w:t>Technologies use</w:t>
+      </w:r>
+    </w:p>
+    <w:p>
+      <w:pPr>
+        <w:pStyle w:val="NoSpacing"/>
+        <w:ind w:left="720"/>
+        <w:rPr>
+          <w:rFonts w:asciiTheme="majorHAnsi" w:hAnsiTheme="majorHAnsi" w:cstheme="majorHAnsi"/>
+          <w:sz w:val="24"/>
+          <w:szCs w:val="24"/>
+        </w:rPr>
+      </w:pPr>
+      <w:r>
+        <w:rPr>
+          <w:rFonts w:asciiTheme="majorHAnsi" w:hAnsiTheme="majorHAnsi" w:cstheme="majorHAnsi"/>
+          <w:sz w:val="24"/>
+          <w:szCs w:val="24"/>
+        </w:rPr>
+        <w:t>Use Tableau to create both dashboard and presentation slide deck.</w:t>
       </w:r>
     </w:p>
     <w:p>
@@ -3442,6 +3572,119 @@
 <file path=word/numbering.xml><?xml version="1.0" encoding="utf-8"?>
 <w:numbering xmlns:wpc="http://schemas.microsoft.com/office/word/2010/wordprocessingCanvas" xmlns:cx="http://schemas.microsoft.com/office/drawing/2014/chartex" xmlns:cx1="http://schemas.microsoft.com/office/drawing/2015/9/8/chartex" xmlns:cx2="http://schemas.microsoft.com/office/drawing/2015/10/21/chartex" xmlns:cx3="http://schemas.microsoft.com/office/drawing/2016/5/9/chartex" xmlns:cx4="http://schemas.microsoft.com/office/drawing/2016/5/10/chartex" xmlns:cx5="http://schemas.microsoft.com/office/drawing/2016/5/11/chartex" xmlns:cx6="http://schemas.microsoft.com/office/drawing/2016/5/12/chartex" xmlns:cx7="http://schemas.microsoft.com/office/drawing/2016/5/13/chartex" xmlns:cx8="http://schemas.microsoft.com/office/drawing/2016/5/14/chartex" xmlns:mc="http://schemas.openxmlformats.org/markup-compatibility/2006" xmlns:aink="http://schemas.microsoft.com/office/drawing/2016/ink" xmlns:am3d="http://schemas.microsoft.com/office/drawing/2017/model3d" xmlns:o="urn:schemas-microsoft-com:office:office" xmlns:r="http://schemas.openxmlformats.org/officeDocument/2006/relationships" xmlns:m="http://schemas.openxmlformats.org/officeDocument/2006/math" xmlns:v="urn:schemas-microsoft-com:vml" xmlns:wp14="http://schemas.microsoft.com/office/word/2010/wordprocessingDrawing" xmlns:wp="http://schemas.openxmlformats.org/drawingml/2006/wordprocessingDrawing" xmlns:w10="urn:schemas-microsoft-com:office:word" xmlns:w="http://schemas.openxmlformats.org/wordprocessingml/2006/main" xmlns:w14="http://schemas.microsoft.com/office/word/2010/wordml" xmlns:w15="http://schemas.microsoft.com/office/word/2012/wordml" xmlns:w16cex="http://schemas.microsoft.com/office/word/2018/wordml/cex" xmlns:w16cid="http://schemas.microsoft.com/office/word/2016/wordml/cid" xmlns:w16="http://schemas.microsoft.com/office/word/2018/wordml" xmlns:w16se="http://schemas.microsoft.com/office/word/2015/wordml/symex" xmlns:wpg="http://schemas.microsoft.com/office/word/2010/wordprocessingGroup" xmlns:wpi="http://schemas.microsoft.com/office/word/2010/wordprocessingInk" xmlns:wne="http://schemas.microsoft.com/office/word/2006/wordml" xmlns:wps="http://schemas.microsoft.com/office/word/2010/wordprocessingShape" mc:Ignorable="w14 w15 w16se w16cid w16 w16cex wp14">
   <w:abstractNum w:abstractNumId="0" w15:restartNumberingAfterBreak="0">
+    <w:nsid w:val="117310A0"/>
+    <w:multiLevelType w:val="hybridMultilevel"/>
+    <w:tmpl w:val="1A8A8236"/>
+    <w:lvl w:ilvl="0" w:tplc="04090001">
+      <w:start w:val="1"/>
+      <w:numFmt w:val="bullet"/>
+      <w:lvlText w:val=""/>
+      <w:lvlJc w:val="left"/>
+      <w:pPr>
+        <w:ind w:left="720" w:hanging="360"/>
+      </w:pPr>
+      <w:rPr>
+        <w:rFonts w:ascii="Symbol" w:hAnsi="Symbol" w:hint="default"/>
+      </w:rPr>
+    </w:lvl>
+    <w:lvl w:ilvl="1" w:tplc="04090003" w:tentative="1">
+      <w:start w:val="1"/>
+      <w:numFmt w:val="bullet"/>
+      <w:lvlText w:val="o"/>
+      <w:lvlJc w:val="left"/>
+      <w:pPr>
+        <w:ind w:left="1440" w:hanging="360"/>
+      </w:pPr>
+      <w:rPr>
+        <w:rFonts w:ascii="Courier New" w:hAnsi="Courier New" w:cs="Courier New" w:hint="default"/>
+      </w:rPr>
+    </w:lvl>
+    <w:lvl w:ilvl="2" w:tplc="04090005" w:tentative="1">
+      <w:start w:val="1"/>
+      <w:numFmt w:val="bullet"/>
+      <w:lvlText w:val=""/>
+      <w:lvlJc w:val="left"/>
+      <w:pPr>
+        <w:ind w:left="2160" w:hanging="360"/>
+      </w:pPr>
+      <w:rPr>
+        <w:rFonts w:ascii="Wingdings" w:hAnsi="Wingdings" w:hint="default"/>
+      </w:rPr>
+    </w:lvl>
+    <w:lvl w:ilvl="3" w:tplc="04090001" w:tentative="1">
+      <w:start w:val="1"/>
+      <w:numFmt w:val="bullet"/>
+      <w:lvlText w:val=""/>
+      <w:lvlJc w:val="left"/>
+      <w:pPr>
+        <w:ind w:left="2880" w:hanging="360"/>
+      </w:pPr>
+      <w:rPr>
+        <w:rFonts w:ascii="Symbol" w:hAnsi="Symbol" w:hint="default"/>
+      </w:rPr>
+    </w:lvl>
+    <w:lvl w:ilvl="4" w:tplc="04090003" w:tentative="1">
+      <w:start w:val="1"/>
+      <w:numFmt w:val="bullet"/>
+      <w:lvlText w:val="o"/>
+      <w:lvlJc w:val="left"/>
+      <w:pPr>
+        <w:ind w:left="3600" w:hanging="360"/>
+      </w:pPr>
+      <w:rPr>
+        <w:rFonts w:ascii="Courier New" w:hAnsi="Courier New" w:cs="Courier New" w:hint="default"/>
+      </w:rPr>
+    </w:lvl>
+    <w:lvl w:ilvl="5" w:tplc="04090005" w:tentative="1">
+      <w:start w:val="1"/>
+      <w:numFmt w:val="bullet"/>
+      <w:lvlText w:val=""/>
+      <w:lvlJc w:val="left"/>
+      <w:pPr>
+        <w:ind w:left="4320" w:hanging="360"/>
+      </w:pPr>
+      <w:rPr>
+        <w:rFonts w:ascii="Wingdings" w:hAnsi="Wingdings" w:hint="default"/>
+      </w:rPr>
+    </w:lvl>
+    <w:lvl w:ilvl="6" w:tplc="04090001" w:tentative="1">
+      <w:start w:val="1"/>
+      <w:numFmt w:val="bullet"/>
+      <w:lvlText w:val=""/>
+      <w:lvlJc w:val="left"/>
+      <w:pPr>
+        <w:ind w:left="5040" w:hanging="360"/>
+      </w:pPr>
+      <w:rPr>
+        <w:rFonts w:ascii="Symbol" w:hAnsi="Symbol" w:hint="default"/>
+      </w:rPr>
+    </w:lvl>
+    <w:lvl w:ilvl="7" w:tplc="04090003" w:tentative="1">
+      <w:start w:val="1"/>
+      <w:numFmt w:val="bullet"/>
+      <w:lvlText w:val="o"/>
+      <w:lvlJc w:val="left"/>
+      <w:pPr>
+        <w:ind w:left="5760" w:hanging="360"/>
+      </w:pPr>
+      <w:rPr>
+        <w:rFonts w:ascii="Courier New" w:hAnsi="Courier New" w:cs="Courier New" w:hint="default"/>
+      </w:rPr>
+    </w:lvl>
+    <w:lvl w:ilvl="8" w:tplc="04090005" w:tentative="1">
+      <w:start w:val="1"/>
+      <w:numFmt w:val="bullet"/>
+      <w:lvlText w:val=""/>
+      <w:lvlJc w:val="left"/>
+      <w:pPr>
+        <w:ind w:left="6480" w:hanging="360"/>
+      </w:pPr>
+      <w:rPr>
+        <w:rFonts w:ascii="Wingdings" w:hAnsi="Wingdings" w:hint="default"/>
+      </w:rPr>
+    </w:lvl>
+  </w:abstractNum>
+  <w:abstractNum w:abstractNumId="1" w15:restartNumberingAfterBreak="0">
     <w:nsid w:val="1299278F"/>
     <w:multiLevelType w:val="hybridMultilevel"/>
     <w:tmpl w:val="AE80D3C0"/>
@@ -3554,7 +3797,7 @@
       </w:rPr>
     </w:lvl>
   </w:abstractNum>
-  <w:abstractNum w:abstractNumId="1" w15:restartNumberingAfterBreak="0">
+  <w:abstractNum w:abstractNumId="2" w15:restartNumberingAfterBreak="0">
     <w:nsid w:val="17653CEC"/>
     <w:multiLevelType w:val="hybridMultilevel"/>
     <w:tmpl w:val="B264517C"/>
@@ -3667,7 +3910,7 @@
       </w:rPr>
     </w:lvl>
   </w:abstractNum>
-  <w:abstractNum w:abstractNumId="2" w15:restartNumberingAfterBreak="0">
+  <w:abstractNum w:abstractNumId="3" w15:restartNumberingAfterBreak="0">
     <w:nsid w:val="22927790"/>
     <w:multiLevelType w:val="hybridMultilevel"/>
     <w:tmpl w:val="4A504816"/>
@@ -3779,7 +4022,7 @@
       </w:rPr>
     </w:lvl>
   </w:abstractNum>
-  <w:abstractNum w:abstractNumId="3" w15:restartNumberingAfterBreak="0">
+  <w:abstractNum w:abstractNumId="4" w15:restartNumberingAfterBreak="0">
     <w:nsid w:val="24004A71"/>
     <w:multiLevelType w:val="hybridMultilevel"/>
     <w:tmpl w:val="4ACCD8AE"/>
@@ -3892,7 +4135,7 @@
       </w:rPr>
     </w:lvl>
   </w:abstractNum>
-  <w:abstractNum w:abstractNumId="4" w15:restartNumberingAfterBreak="0">
+  <w:abstractNum w:abstractNumId="5" w15:restartNumberingAfterBreak="0">
     <w:nsid w:val="26FF2F32"/>
     <w:multiLevelType w:val="hybridMultilevel"/>
     <w:tmpl w:val="71BA8BE2"/>
@@ -4004,7 +4247,7 @@
       </w:rPr>
     </w:lvl>
   </w:abstractNum>
-  <w:abstractNum w:abstractNumId="5" w15:restartNumberingAfterBreak="0">
+  <w:abstractNum w:abstractNumId="6" w15:restartNumberingAfterBreak="0">
     <w:nsid w:val="2A193447"/>
     <w:multiLevelType w:val="hybridMultilevel"/>
     <w:tmpl w:val="B9C8BE20"/>
@@ -4116,7 +4359,7 @@
       </w:rPr>
     </w:lvl>
   </w:abstractNum>
-  <w:abstractNum w:abstractNumId="6" w15:restartNumberingAfterBreak="0">
+  <w:abstractNum w:abstractNumId="7" w15:restartNumberingAfterBreak="0">
     <w:nsid w:val="322158E6"/>
     <w:multiLevelType w:val="hybridMultilevel"/>
     <w:tmpl w:val="6382EF36"/>
@@ -4228,7 +4471,7 @@
       </w:rPr>
     </w:lvl>
   </w:abstractNum>
-  <w:abstractNum w:abstractNumId="7" w15:restartNumberingAfterBreak="0">
+  <w:abstractNum w:abstractNumId="8" w15:restartNumberingAfterBreak="0">
     <w:nsid w:val="34642C56"/>
     <w:multiLevelType w:val="hybridMultilevel"/>
     <w:tmpl w:val="59BC128C"/>
@@ -4341,7 +4584,7 @@
       </w:rPr>
     </w:lvl>
   </w:abstractNum>
-  <w:abstractNum w:abstractNumId="8" w15:restartNumberingAfterBreak="0">
+  <w:abstractNum w:abstractNumId="9" w15:restartNumberingAfterBreak="0">
     <w:nsid w:val="39BC1D0C"/>
     <w:multiLevelType w:val="hybridMultilevel"/>
     <w:tmpl w:val="1C5A15CA"/>
@@ -4427,7 +4670,7 @@
       </w:pPr>
     </w:lvl>
   </w:abstractNum>
-  <w:abstractNum w:abstractNumId="9" w15:restartNumberingAfterBreak="0">
+  <w:abstractNum w:abstractNumId="10" w15:restartNumberingAfterBreak="0">
     <w:nsid w:val="46CF2493"/>
     <w:multiLevelType w:val="hybridMultilevel"/>
     <w:tmpl w:val="CCB847BA"/>
@@ -4539,7 +4782,7 @@
       </w:rPr>
     </w:lvl>
   </w:abstractNum>
-  <w:abstractNum w:abstractNumId="10" w15:restartNumberingAfterBreak="0">
+  <w:abstractNum w:abstractNumId="11" w15:restartNumberingAfterBreak="0">
     <w:nsid w:val="5AE007E7"/>
     <w:multiLevelType w:val="hybridMultilevel"/>
     <w:tmpl w:val="BFF6DEBE"/>
@@ -4652,7 +4895,7 @@
       </w:rPr>
     </w:lvl>
   </w:abstractNum>
-  <w:abstractNum w:abstractNumId="11" w15:restartNumberingAfterBreak="0">
+  <w:abstractNum w:abstractNumId="12" w15:restartNumberingAfterBreak="0">
     <w:nsid w:val="5E6B0135"/>
     <w:multiLevelType w:val="hybridMultilevel"/>
     <w:tmpl w:val="19CAD7F0"/>
@@ -4764,7 +5007,7 @@
       </w:rPr>
     </w:lvl>
   </w:abstractNum>
-  <w:abstractNum w:abstractNumId="12" w15:restartNumberingAfterBreak="0">
+  <w:abstractNum w:abstractNumId="13" w15:restartNumberingAfterBreak="0">
     <w:nsid w:val="628606ED"/>
     <w:multiLevelType w:val="hybridMultilevel"/>
     <w:tmpl w:val="1A2694E8"/>
@@ -4876,7 +5119,7 @@
       </w:rPr>
     </w:lvl>
   </w:abstractNum>
-  <w:abstractNum w:abstractNumId="13" w15:restartNumberingAfterBreak="0">
+  <w:abstractNum w:abstractNumId="14" w15:restartNumberingAfterBreak="0">
     <w:nsid w:val="6F7C3FAC"/>
     <w:multiLevelType w:val="hybridMultilevel"/>
     <w:tmpl w:val="D3D2C27E"/>
@@ -4962,7 +5205,7 @@
       </w:pPr>
     </w:lvl>
   </w:abstractNum>
-  <w:abstractNum w:abstractNumId="14" w15:restartNumberingAfterBreak="0">
+  <w:abstractNum w:abstractNumId="15" w15:restartNumberingAfterBreak="0">
     <w:nsid w:val="7ECD6287"/>
     <w:multiLevelType w:val="hybridMultilevel"/>
     <w:tmpl w:val="6540D382"/>
@@ -5076,49 +5319,52 @@
     </w:lvl>
   </w:abstractNum>
   <w:num w:numId="1">
-    <w:abstractNumId w:val="0"/>
+    <w:abstractNumId w:val="1"/>
   </w:num>
   <w:num w:numId="2">
+    <w:abstractNumId w:val="10"/>
+  </w:num>
+  <w:num w:numId="3">
+    <w:abstractNumId w:val="2"/>
+  </w:num>
+  <w:num w:numId="4">
     <w:abstractNumId w:val="9"/>
   </w:num>
-  <w:num w:numId="3">
-    <w:abstractNumId w:val="1"/>
+  <w:num w:numId="5">
+    <w:abstractNumId w:val="4"/>
   </w:num>
-  <w:num w:numId="4">
+  <w:num w:numId="6">
+    <w:abstractNumId w:val="5"/>
+  </w:num>
+  <w:num w:numId="7">
+    <w:abstractNumId w:val="13"/>
+  </w:num>
+  <w:num w:numId="8">
+    <w:abstractNumId w:val="7"/>
+  </w:num>
+  <w:num w:numId="9">
+    <w:abstractNumId w:val="12"/>
+  </w:num>
+  <w:num w:numId="10">
+    <w:abstractNumId w:val="3"/>
+  </w:num>
+  <w:num w:numId="11">
+    <w:abstractNumId w:val="6"/>
+  </w:num>
+  <w:num w:numId="12">
+    <w:abstractNumId w:val="15"/>
+  </w:num>
+  <w:num w:numId="13">
     <w:abstractNumId w:val="8"/>
   </w:num>
-  <w:num w:numId="5">
-    <w:abstractNumId w:val="3"/>
+  <w:num w:numId="14">
+    <w:abstractNumId w:val="14"/>
   </w:num>
-  <w:num w:numId="6">
-    <w:abstractNumId w:val="4"/>
-  </w:num>
-  <w:num w:numId="7">
-    <w:abstractNumId w:val="12"/>
-  </w:num>
-  <w:num w:numId="8">
-    <w:abstractNumId w:val="6"/>
-  </w:num>
-  <w:num w:numId="9">
+  <w:num w:numId="15">
     <w:abstractNumId w:val="11"/>
   </w:num>
-  <w:num w:numId="10">
-    <w:abstractNumId w:val="2"/>
-  </w:num>
-  <w:num w:numId="11">
-    <w:abstractNumId w:val="5"/>
-  </w:num>
-  <w:num w:numId="12">
-    <w:abstractNumId w:val="14"/>
-  </w:num>
-  <w:num w:numId="13">
-    <w:abstractNumId w:val="7"/>
-  </w:num>
-  <w:num w:numId="14">
-    <w:abstractNumId w:val="13"/>
-  </w:num>
-  <w:num w:numId="15">
-    <w:abstractNumId w:val="10"/>
+  <w:num w:numId="16">
+    <w:abstractNumId w:val="0"/>
   </w:num>
 </w:numbering>
 </file>
@@ -5613,6 +5859,11 @@
     <w:uiPriority w:val="99"/>
     <w:rsid w:val="008E4CC4"/>
   </w:style>
+  <w:style w:type="character" w:customStyle="1" w:styleId="itemname">
+    <w:name w:val="item_name"/>
+    <w:basedOn w:val="DefaultParagraphFont"/>
+    <w:rsid w:val="00320F22"/>
+  </w:style>
 </w:styles>
 </file>
 

</xml_diff>

<commit_message>
Added the DataAnalysis_phase for predicting model.
Added the DataAnalysis_phase for predicting model.
</commit_message>
<xml_diff>
--- a/Project Outline - V2.docx
+++ b/Project Outline - V2.docx
@@ -1083,6 +1083,597 @@
           <w:sz w:val="24"/>
           <w:szCs w:val="24"/>
         </w:rPr>
+        <w:t xml:space="preserve">The following are the column names and their data types from </w:t>
+      </w:r>
+      <w:proofErr w:type="spellStart"/>
+      <w:r>
+        <w:rPr>
+          <w:rFonts w:asciiTheme="majorHAnsi" w:hAnsiTheme="majorHAnsi" w:cstheme="majorHAnsi"/>
+          <w:sz w:val="24"/>
+          <w:szCs w:val="24"/>
+        </w:rPr>
+        <w:t>NIBRS_incident</w:t>
+      </w:r>
+      <w:proofErr w:type="spellEnd"/>
+      <w:r>
+        <w:rPr>
+          <w:rFonts w:asciiTheme="majorHAnsi" w:hAnsiTheme="majorHAnsi" w:cstheme="majorHAnsi"/>
+          <w:sz w:val="24"/>
+          <w:szCs w:val="24"/>
+        </w:rPr>
+        <w:t xml:space="preserve"> and </w:t>
+      </w:r>
+      <w:proofErr w:type="spellStart"/>
+      <w:r>
+        <w:rPr>
+          <w:rFonts w:asciiTheme="majorHAnsi" w:hAnsiTheme="majorHAnsi" w:cstheme="majorHAnsi"/>
+          <w:sz w:val="24"/>
+          <w:szCs w:val="24"/>
+        </w:rPr>
+        <w:t>NIBRS_offense</w:t>
+      </w:r>
+      <w:proofErr w:type="spellEnd"/>
+      <w:r>
+        <w:rPr>
+          <w:rFonts w:asciiTheme="majorHAnsi" w:hAnsiTheme="majorHAnsi" w:cstheme="majorHAnsi"/>
+          <w:sz w:val="24"/>
+          <w:szCs w:val="24"/>
+        </w:rPr>
+        <w:t xml:space="preserve"> datasets:</w:t>
+      </w:r>
+    </w:p>
+    <w:p>
+      <w:pPr>
+        <w:pStyle w:val="NoSpacing"/>
+        <w:ind w:left="720"/>
+        <w:rPr>
+          <w:rFonts w:asciiTheme="majorHAnsi" w:hAnsiTheme="majorHAnsi" w:cstheme="majorHAnsi"/>
+          <w:sz w:val="24"/>
+          <w:szCs w:val="24"/>
+        </w:rPr>
+      </w:pPr>
+    </w:p>
+    <w:p>
+      <w:pPr>
+        <w:pStyle w:val="NoSpacing"/>
+        <w:ind w:left="720"/>
+        <w:rPr>
+          <w:rFonts w:asciiTheme="majorHAnsi" w:hAnsiTheme="majorHAnsi" w:cstheme="majorHAnsi"/>
+          <w:sz w:val="24"/>
+          <w:szCs w:val="24"/>
+        </w:rPr>
+      </w:pPr>
+      <w:proofErr w:type="spellStart"/>
+      <w:r>
+        <w:rPr>
+          <w:rFonts w:asciiTheme="majorHAnsi" w:hAnsiTheme="majorHAnsi" w:cstheme="majorHAnsi"/>
+          <w:sz w:val="24"/>
+          <w:szCs w:val="24"/>
+        </w:rPr>
+        <w:t>NIBRS_incident</w:t>
+      </w:r>
+      <w:proofErr w:type="spellEnd"/>
+      <w:r>
+        <w:rPr>
+          <w:rFonts w:asciiTheme="majorHAnsi" w:hAnsiTheme="majorHAnsi" w:cstheme="majorHAnsi"/>
+          <w:sz w:val="24"/>
+          <w:szCs w:val="24"/>
+        </w:rPr>
+        <w:t xml:space="preserve"> dataset:</w:t>
+      </w:r>
+    </w:p>
+    <w:p>
+      <w:pPr>
+        <w:pStyle w:val="NoSpacing"/>
+        <w:ind w:left="720"/>
+        <w:rPr>
+          <w:rFonts w:asciiTheme="majorHAnsi" w:hAnsiTheme="majorHAnsi" w:cstheme="majorHAnsi"/>
+          <w:sz w:val="24"/>
+          <w:szCs w:val="24"/>
+        </w:rPr>
+      </w:pPr>
+      <w:r>
+        <w:rPr>
+          <w:rFonts w:asciiTheme="majorHAnsi" w:hAnsiTheme="majorHAnsi" w:cstheme="majorHAnsi"/>
+          <w:sz w:val="24"/>
+          <w:szCs w:val="24"/>
+        </w:rPr>
+        <w:t>DATA_YEAR INT</w:t>
+      </w:r>
+    </w:p>
+    <w:p>
+      <w:pPr>
+        <w:pStyle w:val="NoSpacing"/>
+        <w:ind w:left="720"/>
+        <w:rPr>
+          <w:rFonts w:asciiTheme="majorHAnsi" w:hAnsiTheme="majorHAnsi" w:cstheme="majorHAnsi"/>
+          <w:sz w:val="24"/>
+          <w:szCs w:val="24"/>
+        </w:rPr>
+      </w:pPr>
+      <w:r>
+        <w:rPr>
+          <w:rFonts w:asciiTheme="majorHAnsi" w:hAnsiTheme="majorHAnsi" w:cstheme="majorHAnsi"/>
+          <w:sz w:val="24"/>
+          <w:szCs w:val="24"/>
+        </w:rPr>
+        <w:t>AGENCY_ID INT</w:t>
+      </w:r>
+    </w:p>
+    <w:p>
+      <w:pPr>
+        <w:pStyle w:val="NoSpacing"/>
+        <w:ind w:left="720"/>
+        <w:rPr>
+          <w:rFonts w:asciiTheme="majorHAnsi" w:hAnsiTheme="majorHAnsi" w:cstheme="majorHAnsi"/>
+          <w:sz w:val="24"/>
+          <w:szCs w:val="24"/>
+        </w:rPr>
+      </w:pPr>
+      <w:r>
+        <w:rPr>
+          <w:rFonts w:asciiTheme="majorHAnsi" w:hAnsiTheme="majorHAnsi" w:cstheme="majorHAnsi"/>
+          <w:sz w:val="24"/>
+          <w:szCs w:val="24"/>
+        </w:rPr>
+        <w:t>INCIDENT_ID INT,</w:t>
+      </w:r>
+    </w:p>
+    <w:p>
+      <w:pPr>
+        <w:pStyle w:val="NoSpacing"/>
+        <w:ind w:left="720"/>
+        <w:rPr>
+          <w:rFonts w:asciiTheme="majorHAnsi" w:hAnsiTheme="majorHAnsi" w:cstheme="majorHAnsi"/>
+          <w:sz w:val="24"/>
+          <w:szCs w:val="24"/>
+        </w:rPr>
+      </w:pPr>
+      <w:r>
+        <w:rPr>
+          <w:rFonts w:asciiTheme="majorHAnsi" w:hAnsiTheme="majorHAnsi" w:cstheme="majorHAnsi"/>
+          <w:sz w:val="24"/>
+          <w:szCs w:val="24"/>
+        </w:rPr>
+        <w:t>NIBRS_MONTH_ID INT</w:t>
+      </w:r>
+    </w:p>
+    <w:p>
+      <w:pPr>
+        <w:pStyle w:val="NoSpacing"/>
+        <w:ind w:left="720"/>
+        <w:rPr>
+          <w:rFonts w:asciiTheme="majorHAnsi" w:hAnsiTheme="majorHAnsi" w:cstheme="majorHAnsi"/>
+          <w:sz w:val="24"/>
+          <w:szCs w:val="24"/>
+        </w:rPr>
+      </w:pPr>
+      <w:r>
+        <w:rPr>
+          <w:rFonts w:asciiTheme="majorHAnsi" w:hAnsiTheme="majorHAnsi" w:cstheme="majorHAnsi"/>
+          <w:sz w:val="24"/>
+          <w:szCs w:val="24"/>
+        </w:rPr>
+        <w:t>CARGO_THEFT_FLAG VARCHAR</w:t>
+      </w:r>
+      <w:r>
+        <w:rPr>
+          <w:rFonts w:asciiTheme="majorHAnsi" w:hAnsiTheme="majorHAnsi" w:cstheme="majorHAnsi"/>
+          <w:sz w:val="24"/>
+          <w:szCs w:val="24"/>
+        </w:rPr>
+        <w:tab/>
+      </w:r>
+    </w:p>
+    <w:p>
+      <w:pPr>
+        <w:pStyle w:val="NoSpacing"/>
+        <w:ind w:left="720"/>
+        <w:rPr>
+          <w:rFonts w:asciiTheme="majorHAnsi" w:hAnsiTheme="majorHAnsi" w:cstheme="majorHAnsi"/>
+          <w:sz w:val="24"/>
+          <w:szCs w:val="24"/>
+        </w:rPr>
+      </w:pPr>
+      <w:r>
+        <w:rPr>
+          <w:rFonts w:asciiTheme="majorHAnsi" w:hAnsiTheme="majorHAnsi" w:cstheme="majorHAnsi"/>
+          <w:sz w:val="24"/>
+          <w:szCs w:val="24"/>
+        </w:rPr>
+        <w:lastRenderedPageBreak/>
+        <w:t>SUBMISSION_DATE DATE</w:t>
+      </w:r>
+    </w:p>
+    <w:p>
+      <w:pPr>
+        <w:pStyle w:val="NoSpacing"/>
+        <w:ind w:left="720"/>
+        <w:rPr>
+          <w:rFonts w:asciiTheme="majorHAnsi" w:hAnsiTheme="majorHAnsi" w:cstheme="majorHAnsi"/>
+          <w:sz w:val="24"/>
+          <w:szCs w:val="24"/>
+        </w:rPr>
+      </w:pPr>
+      <w:r>
+        <w:rPr>
+          <w:rFonts w:asciiTheme="majorHAnsi" w:hAnsiTheme="majorHAnsi" w:cstheme="majorHAnsi"/>
+          <w:sz w:val="24"/>
+          <w:szCs w:val="24"/>
+        </w:rPr>
+        <w:t>INCIDENT_DATE INT</w:t>
+      </w:r>
+    </w:p>
+    <w:p>
+      <w:pPr>
+        <w:pStyle w:val="NoSpacing"/>
+        <w:ind w:left="720"/>
+        <w:rPr>
+          <w:rFonts w:asciiTheme="majorHAnsi" w:hAnsiTheme="majorHAnsi" w:cstheme="majorHAnsi"/>
+          <w:sz w:val="24"/>
+          <w:szCs w:val="24"/>
+        </w:rPr>
+      </w:pPr>
+      <w:proofErr w:type="spellStart"/>
+      <w:r>
+        <w:rPr>
+          <w:rFonts w:asciiTheme="majorHAnsi" w:hAnsiTheme="majorHAnsi" w:cstheme="majorHAnsi"/>
+          <w:sz w:val="24"/>
+          <w:szCs w:val="24"/>
+        </w:rPr>
+        <w:t>INCIDENT_Month</w:t>
+      </w:r>
+      <w:proofErr w:type="spellEnd"/>
+      <w:r>
+        <w:rPr>
+          <w:rFonts w:asciiTheme="majorHAnsi" w:hAnsiTheme="majorHAnsi" w:cstheme="majorHAnsi"/>
+          <w:sz w:val="24"/>
+          <w:szCs w:val="24"/>
+        </w:rPr>
+        <w:t xml:space="preserve"> VARCHAR</w:t>
+      </w:r>
+    </w:p>
+    <w:p>
+      <w:pPr>
+        <w:pStyle w:val="NoSpacing"/>
+        <w:ind w:left="720"/>
+        <w:rPr>
+          <w:rFonts w:asciiTheme="majorHAnsi" w:hAnsiTheme="majorHAnsi" w:cstheme="majorHAnsi"/>
+          <w:sz w:val="24"/>
+          <w:szCs w:val="24"/>
+        </w:rPr>
+      </w:pPr>
+      <w:r>
+        <w:rPr>
+          <w:rFonts w:asciiTheme="majorHAnsi" w:hAnsiTheme="majorHAnsi" w:cstheme="majorHAnsi"/>
+          <w:sz w:val="24"/>
+          <w:szCs w:val="24"/>
+        </w:rPr>
+        <w:t>INCIDENT_DAY INT</w:t>
+      </w:r>
+    </w:p>
+    <w:p>
+      <w:pPr>
+        <w:pStyle w:val="NoSpacing"/>
+        <w:ind w:left="720"/>
+        <w:rPr>
+          <w:rFonts w:asciiTheme="majorHAnsi" w:hAnsiTheme="majorHAnsi" w:cstheme="majorHAnsi"/>
+          <w:sz w:val="24"/>
+          <w:szCs w:val="24"/>
+        </w:rPr>
+      </w:pPr>
+      <w:r>
+        <w:rPr>
+          <w:rFonts w:asciiTheme="majorHAnsi" w:hAnsiTheme="majorHAnsi" w:cstheme="majorHAnsi"/>
+          <w:sz w:val="24"/>
+          <w:szCs w:val="24"/>
+        </w:rPr>
+        <w:t>REPORT_DATE_FLAG VARCHAR,</w:t>
+      </w:r>
+      <w:r>
+        <w:rPr>
+          <w:rFonts w:asciiTheme="majorHAnsi" w:hAnsiTheme="majorHAnsi" w:cstheme="majorHAnsi"/>
+          <w:sz w:val="24"/>
+          <w:szCs w:val="24"/>
+        </w:rPr>
+        <w:tab/>
+      </w:r>
+    </w:p>
+    <w:p>
+      <w:pPr>
+        <w:pStyle w:val="NoSpacing"/>
+        <w:ind w:left="720"/>
+        <w:rPr>
+          <w:rFonts w:asciiTheme="majorHAnsi" w:hAnsiTheme="majorHAnsi" w:cstheme="majorHAnsi"/>
+          <w:sz w:val="24"/>
+          <w:szCs w:val="24"/>
+        </w:rPr>
+      </w:pPr>
+      <w:r>
+        <w:rPr>
+          <w:rFonts w:asciiTheme="majorHAnsi" w:hAnsiTheme="majorHAnsi" w:cstheme="majorHAnsi"/>
+          <w:sz w:val="24"/>
+          <w:szCs w:val="24"/>
+        </w:rPr>
+        <w:t>INCIDENT_HOUR INT</w:t>
+      </w:r>
+    </w:p>
+    <w:p>
+      <w:pPr>
+        <w:pStyle w:val="NoSpacing"/>
+        <w:ind w:left="720"/>
+        <w:rPr>
+          <w:rFonts w:asciiTheme="majorHAnsi" w:hAnsiTheme="majorHAnsi" w:cstheme="majorHAnsi"/>
+          <w:sz w:val="24"/>
+          <w:szCs w:val="24"/>
+        </w:rPr>
+      </w:pPr>
+      <w:r>
+        <w:rPr>
+          <w:rFonts w:asciiTheme="majorHAnsi" w:hAnsiTheme="majorHAnsi" w:cstheme="majorHAnsi"/>
+          <w:sz w:val="24"/>
+          <w:szCs w:val="24"/>
+        </w:rPr>
+        <w:t>DATA_HOME VARCHAR</w:t>
+      </w:r>
+    </w:p>
+    <w:p>
+      <w:pPr>
+        <w:pStyle w:val="NoSpacing"/>
+        <w:ind w:left="720"/>
+        <w:rPr>
+          <w:rFonts w:asciiTheme="majorHAnsi" w:hAnsiTheme="majorHAnsi" w:cstheme="majorHAnsi"/>
+          <w:sz w:val="24"/>
+          <w:szCs w:val="24"/>
+        </w:rPr>
+      </w:pPr>
+      <w:r>
+        <w:rPr>
+          <w:rFonts w:asciiTheme="majorHAnsi" w:hAnsiTheme="majorHAnsi" w:cstheme="majorHAnsi"/>
+          <w:sz w:val="24"/>
+          <w:szCs w:val="24"/>
+        </w:rPr>
+        <w:t>ORIG_FORMAT VARCHAR</w:t>
+      </w:r>
+    </w:p>
+    <w:p>
+      <w:pPr>
+        <w:pStyle w:val="NoSpacing"/>
+        <w:ind w:left="720"/>
+        <w:rPr>
+          <w:rFonts w:asciiTheme="majorHAnsi" w:hAnsiTheme="majorHAnsi" w:cstheme="majorHAnsi"/>
+          <w:sz w:val="24"/>
+          <w:szCs w:val="24"/>
+        </w:rPr>
+      </w:pPr>
+      <w:r>
+        <w:rPr>
+          <w:rFonts w:asciiTheme="majorHAnsi" w:hAnsiTheme="majorHAnsi" w:cstheme="majorHAnsi"/>
+          <w:sz w:val="24"/>
+          <w:szCs w:val="24"/>
+        </w:rPr>
+        <w:t>DID INT</w:t>
+      </w:r>
+    </w:p>
+    <w:p>
+      <w:pPr>
+        <w:pStyle w:val="NoSpacing"/>
+        <w:ind w:left="720"/>
+        <w:rPr>
+          <w:rFonts w:asciiTheme="majorHAnsi" w:hAnsiTheme="majorHAnsi" w:cstheme="majorHAnsi"/>
+          <w:sz w:val="24"/>
+          <w:szCs w:val="24"/>
+        </w:rPr>
+      </w:pPr>
+    </w:p>
+    <w:p>
+      <w:pPr>
+        <w:pStyle w:val="NoSpacing"/>
+        <w:ind w:left="720"/>
+        <w:rPr>
+          <w:rFonts w:asciiTheme="majorHAnsi" w:hAnsiTheme="majorHAnsi" w:cstheme="majorHAnsi"/>
+          <w:sz w:val="24"/>
+          <w:szCs w:val="24"/>
+        </w:rPr>
+      </w:pPr>
+      <w:proofErr w:type="spellStart"/>
+      <w:r>
+        <w:rPr>
+          <w:rFonts w:asciiTheme="majorHAnsi" w:hAnsiTheme="majorHAnsi" w:cstheme="majorHAnsi"/>
+          <w:sz w:val="24"/>
+          <w:szCs w:val="24"/>
+        </w:rPr>
+        <w:t>NIBRS_offense</w:t>
+      </w:r>
+      <w:proofErr w:type="spellEnd"/>
+      <w:r>
+        <w:rPr>
+          <w:rFonts w:asciiTheme="majorHAnsi" w:hAnsiTheme="majorHAnsi" w:cstheme="majorHAnsi"/>
+          <w:sz w:val="24"/>
+          <w:szCs w:val="24"/>
+        </w:rPr>
+        <w:t xml:space="preserve"> dataset</w:t>
+      </w:r>
+      <w:r>
+        <w:rPr>
+          <w:rFonts w:asciiTheme="majorHAnsi" w:hAnsiTheme="majorHAnsi" w:cstheme="majorHAnsi"/>
+          <w:sz w:val="24"/>
+          <w:szCs w:val="24"/>
+        </w:rPr>
+        <w:t>:</w:t>
+      </w:r>
+    </w:p>
+    <w:p>
+      <w:pPr>
+        <w:pStyle w:val="NoSpacing"/>
+        <w:ind w:left="720"/>
+        <w:rPr>
+          <w:rFonts w:asciiTheme="majorHAnsi" w:hAnsiTheme="majorHAnsi" w:cstheme="majorHAnsi"/>
+          <w:sz w:val="24"/>
+          <w:szCs w:val="24"/>
+        </w:rPr>
+      </w:pPr>
+    </w:p>
+    <w:p>
+      <w:pPr>
+        <w:pStyle w:val="NoSpacing"/>
+        <w:ind w:left="720"/>
+        <w:rPr>
+          <w:rFonts w:asciiTheme="majorHAnsi" w:hAnsiTheme="majorHAnsi" w:cstheme="majorHAnsi"/>
+          <w:sz w:val="24"/>
+          <w:szCs w:val="24"/>
+        </w:rPr>
+      </w:pPr>
+      <w:r>
+        <w:rPr>
+          <w:rFonts w:asciiTheme="majorHAnsi" w:hAnsiTheme="majorHAnsi" w:cstheme="majorHAnsi"/>
+          <w:sz w:val="24"/>
+          <w:szCs w:val="24"/>
+        </w:rPr>
+        <w:t>DATA_YEAR INT</w:t>
+      </w:r>
+    </w:p>
+    <w:p>
+      <w:pPr>
+        <w:pStyle w:val="NoSpacing"/>
+        <w:ind w:left="720"/>
+        <w:rPr>
+          <w:rFonts w:asciiTheme="majorHAnsi" w:hAnsiTheme="majorHAnsi" w:cstheme="majorHAnsi"/>
+          <w:sz w:val="24"/>
+          <w:szCs w:val="24"/>
+        </w:rPr>
+      </w:pPr>
+      <w:r>
+        <w:rPr>
+          <w:rFonts w:asciiTheme="majorHAnsi" w:hAnsiTheme="majorHAnsi" w:cstheme="majorHAnsi"/>
+          <w:sz w:val="24"/>
+          <w:szCs w:val="24"/>
+        </w:rPr>
+        <w:t>OFFENSE_ID INT</w:t>
+      </w:r>
+    </w:p>
+    <w:p>
+      <w:pPr>
+        <w:pStyle w:val="NoSpacing"/>
+        <w:ind w:left="720"/>
+        <w:rPr>
+          <w:rFonts w:asciiTheme="majorHAnsi" w:hAnsiTheme="majorHAnsi" w:cstheme="majorHAnsi"/>
+          <w:sz w:val="24"/>
+          <w:szCs w:val="24"/>
+        </w:rPr>
+      </w:pPr>
+      <w:r>
+        <w:rPr>
+          <w:rFonts w:asciiTheme="majorHAnsi" w:hAnsiTheme="majorHAnsi" w:cstheme="majorHAnsi"/>
+          <w:sz w:val="24"/>
+          <w:szCs w:val="24"/>
+        </w:rPr>
+        <w:t>INCIDENT_ID INT</w:t>
+      </w:r>
+    </w:p>
+    <w:p>
+      <w:pPr>
+        <w:pStyle w:val="NoSpacing"/>
+        <w:ind w:left="720"/>
+        <w:rPr>
+          <w:rFonts w:asciiTheme="majorHAnsi" w:hAnsiTheme="majorHAnsi" w:cstheme="majorHAnsi"/>
+          <w:sz w:val="24"/>
+          <w:szCs w:val="24"/>
+        </w:rPr>
+      </w:pPr>
+      <w:r>
+        <w:rPr>
+          <w:rFonts w:asciiTheme="majorHAnsi" w:hAnsiTheme="majorHAnsi" w:cstheme="majorHAnsi"/>
+          <w:sz w:val="24"/>
+          <w:szCs w:val="24"/>
+        </w:rPr>
+        <w:t>OFFENSE_TYPE_ID VARCHAR</w:t>
+      </w:r>
+    </w:p>
+    <w:p>
+      <w:pPr>
+        <w:pStyle w:val="NoSpacing"/>
+        <w:ind w:left="720"/>
+        <w:rPr>
+          <w:rFonts w:asciiTheme="majorHAnsi" w:hAnsiTheme="majorHAnsi" w:cstheme="majorHAnsi"/>
+          <w:sz w:val="24"/>
+          <w:szCs w:val="24"/>
+        </w:rPr>
+      </w:pPr>
+      <w:r>
+        <w:rPr>
+          <w:rFonts w:asciiTheme="majorHAnsi" w:hAnsiTheme="majorHAnsi" w:cstheme="majorHAnsi"/>
+          <w:sz w:val="24"/>
+          <w:szCs w:val="24"/>
+        </w:rPr>
+        <w:t>ATTEMPT_COMPLETE_FLAG VARCHAR</w:t>
+      </w:r>
+    </w:p>
+    <w:p>
+      <w:pPr>
+        <w:pStyle w:val="NoSpacing"/>
+        <w:ind w:left="720"/>
+        <w:rPr>
+          <w:rFonts w:asciiTheme="majorHAnsi" w:hAnsiTheme="majorHAnsi" w:cstheme="majorHAnsi"/>
+          <w:sz w:val="24"/>
+          <w:szCs w:val="24"/>
+        </w:rPr>
+      </w:pPr>
+      <w:r>
+        <w:rPr>
+          <w:rFonts w:asciiTheme="majorHAnsi" w:hAnsiTheme="majorHAnsi" w:cstheme="majorHAnsi"/>
+          <w:sz w:val="24"/>
+          <w:szCs w:val="24"/>
+        </w:rPr>
+        <w:t>LOCATION_ID VARCHAR</w:t>
+      </w:r>
+    </w:p>
+    <w:p>
+      <w:pPr>
+        <w:pStyle w:val="NoSpacing"/>
+        <w:ind w:left="720"/>
+        <w:rPr>
+          <w:rFonts w:asciiTheme="majorHAnsi" w:hAnsiTheme="majorHAnsi" w:cstheme="majorHAnsi"/>
+          <w:sz w:val="24"/>
+          <w:szCs w:val="24"/>
+        </w:rPr>
+      </w:pPr>
+      <w:r>
+        <w:rPr>
+          <w:rFonts w:asciiTheme="majorHAnsi" w:hAnsiTheme="majorHAnsi" w:cstheme="majorHAnsi"/>
+          <w:sz w:val="24"/>
+          <w:szCs w:val="24"/>
+        </w:rPr>
+        <w:t>METHOD_ENTRY_CODE VARCHAR</w:t>
+      </w:r>
+    </w:p>
+    <w:p>
+      <w:pPr>
+        <w:pStyle w:val="NoSpacing"/>
+        <w:ind w:left="720"/>
+        <w:rPr>
+          <w:rFonts w:asciiTheme="majorHAnsi" w:hAnsiTheme="majorHAnsi" w:cstheme="majorHAnsi"/>
+          <w:sz w:val="24"/>
+          <w:szCs w:val="24"/>
+        </w:rPr>
+      </w:pPr>
+    </w:p>
+    <w:p>
+      <w:pPr>
+        <w:pStyle w:val="NoSpacing"/>
+        <w:ind w:left="720"/>
+        <w:rPr>
+          <w:rFonts w:asciiTheme="majorHAnsi" w:hAnsiTheme="majorHAnsi" w:cstheme="majorHAnsi"/>
+          <w:sz w:val="24"/>
+          <w:szCs w:val="24"/>
+        </w:rPr>
+      </w:pPr>
+      <w:r>
+        <w:rPr>
+          <w:rFonts w:asciiTheme="majorHAnsi" w:hAnsiTheme="majorHAnsi" w:cstheme="majorHAnsi"/>
+          <w:sz w:val="24"/>
+          <w:szCs w:val="24"/>
+        </w:rPr>
         <w:t>Links:</w:t>
       </w:r>
     </w:p>
@@ -1203,7 +1794,6 @@
           <w:sz w:val="24"/>
           <w:szCs w:val="24"/>
         </w:rPr>
-        <w:lastRenderedPageBreak/>
         <w:t>Data Types Breakdown:</w:t>
       </w:r>
     </w:p>
@@ -1304,6 +1894,7 @@
         </w:rPr>
         <w:tab/>
       </w:r>
+      <w:proofErr w:type="spellStart"/>
       <w:r>
         <w:rPr>
           <w:rFonts w:asciiTheme="majorHAnsi" w:hAnsiTheme="majorHAnsi" w:cstheme="majorHAnsi"/>
@@ -1318,7 +1909,34 @@
           <w:sz w:val="24"/>
           <w:szCs w:val="24"/>
         </w:rPr>
-        <w:t>DATA_YEAR,OFFENSE_ID,INCIDENT_ID,OFFENSE_TYPE_ID,</w:t>
+        <w:t>DATA_</w:t>
+      </w:r>
+      <w:proofErr w:type="gramStart"/>
+      <w:r>
+        <w:rPr>
+          <w:rFonts w:asciiTheme="majorHAnsi" w:hAnsiTheme="majorHAnsi" w:cstheme="majorHAnsi"/>
+          <w:sz w:val="24"/>
+          <w:szCs w:val="24"/>
+        </w:rPr>
+        <w:t>YEAR,OFFENSE</w:t>
+      </w:r>
+      <w:proofErr w:type="gramEnd"/>
+      <w:r>
+        <w:rPr>
+          <w:rFonts w:asciiTheme="majorHAnsi" w:hAnsiTheme="majorHAnsi" w:cstheme="majorHAnsi"/>
+          <w:sz w:val="24"/>
+          <w:szCs w:val="24"/>
+        </w:rPr>
+        <w:t>_ID,INCIDENT_ID,OFFENSE_TYPE_ID</w:t>
+      </w:r>
+      <w:proofErr w:type="spellEnd"/>
+      <w:r>
+        <w:rPr>
+          <w:rFonts w:asciiTheme="majorHAnsi" w:hAnsiTheme="majorHAnsi" w:cstheme="majorHAnsi"/>
+          <w:sz w:val="24"/>
+          <w:szCs w:val="24"/>
+        </w:rPr>
+        <w:t>,</w:t>
       </w:r>
       <w:r>
         <w:rPr>
@@ -1738,6 +2356,7 @@
           <w:sz w:val="24"/>
           <w:szCs w:val="24"/>
         </w:rPr>
+        <w:lastRenderedPageBreak/>
         <w:t>Description of the analysis phase of the project</w:t>
       </w:r>
     </w:p>
@@ -1776,9 +2395,630 @@
           <w:sz w:val="24"/>
           <w:szCs w:val="24"/>
         </w:rPr>
-        <w:tab/>
-        <w:t>Pearson Correlation</w:t>
-      </w:r>
+        <w:t xml:space="preserve">Logistic Regression </w:t>
+      </w:r>
+      <w:r>
+        <w:rPr>
+          <w:rFonts w:asciiTheme="majorHAnsi" w:hAnsiTheme="majorHAnsi" w:cstheme="majorHAnsi"/>
+          <w:sz w:val="24"/>
+          <w:szCs w:val="24"/>
+        </w:rPr>
+        <w:t xml:space="preserve">model </w:t>
+      </w:r>
+      <w:r>
+        <w:rPr>
+          <w:rFonts w:asciiTheme="majorHAnsi" w:hAnsiTheme="majorHAnsi" w:cstheme="majorHAnsi"/>
+          <w:sz w:val="24"/>
+          <w:szCs w:val="24"/>
+        </w:rPr>
+        <w:t>is a classification algorithm so it is best applied to categorical data</w:t>
+      </w:r>
+      <w:r>
+        <w:rPr>
+          <w:rFonts w:asciiTheme="majorHAnsi" w:hAnsiTheme="majorHAnsi" w:cstheme="majorHAnsi"/>
+          <w:sz w:val="24"/>
+          <w:szCs w:val="24"/>
+        </w:rPr>
+        <w:t xml:space="preserve"> to predict discrete outcomes.  This model’s algorithm will attempt to learn patterns from the data.  If the model is successful, it will help </w:t>
+      </w:r>
+      <w:r>
+        <w:rPr>
+          <w:rFonts w:asciiTheme="majorHAnsi" w:hAnsiTheme="majorHAnsi" w:cstheme="majorHAnsi"/>
+          <w:sz w:val="24"/>
+          <w:szCs w:val="24"/>
+        </w:rPr>
+        <w:t>predict if crime will take place?</w:t>
+      </w:r>
+      <w:r>
+        <w:rPr>
+          <w:rFonts w:asciiTheme="majorHAnsi" w:hAnsiTheme="majorHAnsi" w:cstheme="majorHAnsi"/>
+          <w:sz w:val="24"/>
+          <w:szCs w:val="24"/>
+        </w:rPr>
+        <w:t xml:space="preserve"> The datasets in this project contain categorical features that will be included in the machine learning algorithms.  The categorical features will be converted to numerical data to use in the machine learning process. </w:t>
+      </w:r>
+      <w:r>
+        <w:rPr>
+          <w:rFonts w:asciiTheme="majorHAnsi" w:hAnsiTheme="majorHAnsi" w:cstheme="majorHAnsi"/>
+          <w:sz w:val="24"/>
+          <w:szCs w:val="24"/>
+        </w:rPr>
+        <w:t>Also,</w:t>
+      </w:r>
+      <w:r>
+        <w:rPr>
+          <w:rFonts w:asciiTheme="majorHAnsi" w:hAnsiTheme="majorHAnsi" w:cstheme="majorHAnsi"/>
+          <w:sz w:val="24"/>
+          <w:szCs w:val="24"/>
+        </w:rPr>
+        <w:t xml:space="preserve"> the features needed with the Logistic Regression are pulled from two datasets which we will pull into a </w:t>
+      </w:r>
+      <w:proofErr w:type="spellStart"/>
+      <w:r>
+        <w:rPr>
+          <w:rFonts w:asciiTheme="majorHAnsi" w:hAnsiTheme="majorHAnsi" w:cstheme="majorHAnsi"/>
+          <w:sz w:val="24"/>
+          <w:szCs w:val="24"/>
+        </w:rPr>
+        <w:t>dataframe</w:t>
+      </w:r>
+      <w:proofErr w:type="spellEnd"/>
+      <w:r>
+        <w:rPr>
+          <w:rFonts w:asciiTheme="majorHAnsi" w:hAnsiTheme="majorHAnsi" w:cstheme="majorHAnsi"/>
+          <w:sz w:val="24"/>
+          <w:szCs w:val="24"/>
+        </w:rPr>
+        <w:t xml:space="preserve"> which are coded </w:t>
+      </w:r>
+      <w:r>
+        <w:rPr>
+          <w:rFonts w:asciiTheme="majorHAnsi" w:hAnsiTheme="majorHAnsi" w:cstheme="majorHAnsi"/>
+          <w:sz w:val="24"/>
+          <w:szCs w:val="24"/>
+        </w:rPr>
+        <w:t xml:space="preserve">in the </w:t>
+      </w:r>
+      <w:proofErr w:type="spellStart"/>
+      <w:r>
+        <w:rPr>
+          <w:rFonts w:asciiTheme="majorHAnsi" w:hAnsiTheme="majorHAnsi" w:cstheme="majorHAnsi"/>
+          <w:sz w:val="24"/>
+          <w:szCs w:val="24"/>
+        </w:rPr>
+        <w:t>DataAnalysis_phase</w:t>
+      </w:r>
+      <w:proofErr w:type="spellEnd"/>
+      <w:r>
+        <w:rPr>
+          <w:rFonts w:asciiTheme="majorHAnsi" w:hAnsiTheme="majorHAnsi" w:cstheme="majorHAnsi"/>
+          <w:sz w:val="24"/>
+          <w:szCs w:val="24"/>
+        </w:rPr>
+        <w:t xml:space="preserve"> </w:t>
+      </w:r>
+      <w:proofErr w:type="spellStart"/>
+      <w:r>
+        <w:rPr>
+          <w:rFonts w:asciiTheme="majorHAnsi" w:hAnsiTheme="majorHAnsi" w:cstheme="majorHAnsi"/>
+          <w:sz w:val="24"/>
+          <w:szCs w:val="24"/>
+        </w:rPr>
+        <w:t>jupyter</w:t>
+      </w:r>
+      <w:proofErr w:type="spellEnd"/>
+      <w:r>
+        <w:rPr>
+          <w:rFonts w:asciiTheme="majorHAnsi" w:hAnsiTheme="majorHAnsi" w:cstheme="majorHAnsi"/>
+          <w:sz w:val="24"/>
+          <w:szCs w:val="24"/>
+        </w:rPr>
+        <w:t xml:space="preserve"> notebook.</w:t>
+      </w:r>
+    </w:p>
+    <w:p>
+      <w:pPr>
+        <w:pStyle w:val="NoSpacing"/>
+        <w:ind w:left="1080"/>
+        <w:rPr>
+          <w:rFonts w:asciiTheme="majorHAnsi" w:hAnsiTheme="majorHAnsi" w:cstheme="majorHAnsi"/>
+          <w:sz w:val="24"/>
+          <w:szCs w:val="24"/>
+        </w:rPr>
+      </w:pPr>
+    </w:p>
+    <w:p>
+      <w:pPr>
+        <w:pStyle w:val="NoSpacing"/>
+        <w:ind w:left="1080"/>
+        <w:rPr>
+          <w:rFonts w:asciiTheme="majorHAnsi" w:hAnsiTheme="majorHAnsi" w:cstheme="majorHAnsi"/>
+          <w:sz w:val="24"/>
+          <w:szCs w:val="24"/>
+        </w:rPr>
+      </w:pPr>
+      <w:r>
+        <w:rPr>
+          <w:rFonts w:asciiTheme="majorHAnsi" w:hAnsiTheme="majorHAnsi" w:cstheme="majorHAnsi"/>
+          <w:sz w:val="24"/>
+          <w:szCs w:val="24"/>
+        </w:rPr>
+        <w:t xml:space="preserve">For the new </w:t>
+      </w:r>
+      <w:proofErr w:type="spellStart"/>
+      <w:r>
+        <w:rPr>
+          <w:rFonts w:asciiTheme="majorHAnsi" w:hAnsiTheme="majorHAnsi" w:cstheme="majorHAnsi"/>
+          <w:sz w:val="24"/>
+          <w:szCs w:val="24"/>
+        </w:rPr>
+        <w:t>dataframe</w:t>
+      </w:r>
+      <w:proofErr w:type="spellEnd"/>
+      <w:r>
+        <w:rPr>
+          <w:rFonts w:asciiTheme="majorHAnsi" w:hAnsiTheme="majorHAnsi" w:cstheme="majorHAnsi"/>
+          <w:sz w:val="24"/>
+          <w:szCs w:val="24"/>
+        </w:rPr>
+        <w:t xml:space="preserve"> we will be pulling the following features</w:t>
+      </w:r>
+      <w:r>
+        <w:rPr>
+          <w:rFonts w:asciiTheme="majorHAnsi" w:hAnsiTheme="majorHAnsi" w:cstheme="majorHAnsi"/>
+          <w:sz w:val="24"/>
+          <w:szCs w:val="24"/>
+        </w:rPr>
+        <w:t xml:space="preserve"> and targeting </w:t>
+      </w:r>
+      <w:proofErr w:type="spellStart"/>
+      <w:r>
+        <w:rPr>
+          <w:rFonts w:asciiTheme="majorHAnsi" w:hAnsiTheme="majorHAnsi" w:cstheme="majorHAnsi"/>
+          <w:sz w:val="24"/>
+          <w:szCs w:val="24"/>
+        </w:rPr>
+        <w:t>INCIDENT_Month</w:t>
+      </w:r>
+      <w:proofErr w:type="spellEnd"/>
+      <w:r>
+        <w:rPr>
+          <w:rFonts w:asciiTheme="majorHAnsi" w:hAnsiTheme="majorHAnsi" w:cstheme="majorHAnsi"/>
+          <w:sz w:val="24"/>
+          <w:szCs w:val="24"/>
+        </w:rPr>
+        <w:t>:</w:t>
+      </w:r>
+    </w:p>
+    <w:p>
+      <w:pPr>
+        <w:pStyle w:val="NoSpacing"/>
+        <w:ind w:left="1080"/>
+        <w:rPr>
+          <w:rFonts w:asciiTheme="majorHAnsi" w:hAnsiTheme="majorHAnsi" w:cstheme="majorHAnsi"/>
+          <w:sz w:val="24"/>
+          <w:szCs w:val="24"/>
+        </w:rPr>
+      </w:pPr>
+    </w:p>
+    <w:p>
+      <w:pPr>
+        <w:pStyle w:val="NoSpacing"/>
+        <w:ind w:left="1080"/>
+        <w:rPr>
+          <w:rFonts w:asciiTheme="majorHAnsi" w:hAnsiTheme="majorHAnsi" w:cstheme="majorHAnsi"/>
+          <w:sz w:val="24"/>
+          <w:szCs w:val="24"/>
+        </w:rPr>
+      </w:pPr>
+      <w:proofErr w:type="spellStart"/>
+      <w:r>
+        <w:rPr>
+          <w:rFonts w:asciiTheme="majorHAnsi" w:hAnsiTheme="majorHAnsi" w:cstheme="majorHAnsi"/>
+          <w:sz w:val="24"/>
+          <w:szCs w:val="24"/>
+        </w:rPr>
+        <w:t>NIBRS_incident</w:t>
+      </w:r>
+      <w:proofErr w:type="spellEnd"/>
+      <w:r>
+        <w:rPr>
+          <w:rFonts w:asciiTheme="majorHAnsi" w:hAnsiTheme="majorHAnsi" w:cstheme="majorHAnsi"/>
+          <w:sz w:val="24"/>
+          <w:szCs w:val="24"/>
+        </w:rPr>
+        <w:t xml:space="preserve"> dataset:</w:t>
+      </w:r>
+    </w:p>
+    <w:p>
+      <w:pPr>
+        <w:pStyle w:val="NoSpacing"/>
+        <w:ind w:left="1080"/>
+        <w:rPr>
+          <w:rFonts w:asciiTheme="majorHAnsi" w:hAnsiTheme="majorHAnsi" w:cstheme="majorHAnsi"/>
+          <w:sz w:val="24"/>
+          <w:szCs w:val="24"/>
+        </w:rPr>
+      </w:pPr>
+      <w:r>
+        <w:rPr>
+          <w:rFonts w:asciiTheme="majorHAnsi" w:hAnsiTheme="majorHAnsi" w:cstheme="majorHAnsi"/>
+          <w:sz w:val="24"/>
+          <w:szCs w:val="24"/>
+        </w:rPr>
+        <w:t>DATA_YEAR INT</w:t>
+      </w:r>
+    </w:p>
+    <w:p>
+      <w:pPr>
+        <w:pStyle w:val="NoSpacing"/>
+        <w:ind w:left="1080"/>
+        <w:rPr>
+          <w:rFonts w:asciiTheme="majorHAnsi" w:hAnsiTheme="majorHAnsi" w:cstheme="majorHAnsi"/>
+          <w:sz w:val="24"/>
+          <w:szCs w:val="24"/>
+        </w:rPr>
+      </w:pPr>
+      <w:r>
+        <w:rPr>
+          <w:rFonts w:asciiTheme="majorHAnsi" w:hAnsiTheme="majorHAnsi" w:cstheme="majorHAnsi"/>
+          <w:sz w:val="24"/>
+          <w:szCs w:val="24"/>
+        </w:rPr>
+        <w:t>INCIDENT_ID INT</w:t>
+      </w:r>
+    </w:p>
+    <w:p>
+      <w:pPr>
+        <w:pStyle w:val="NoSpacing"/>
+        <w:ind w:left="1080"/>
+        <w:rPr>
+          <w:rFonts w:asciiTheme="majorHAnsi" w:hAnsiTheme="majorHAnsi" w:cstheme="majorHAnsi"/>
+          <w:sz w:val="24"/>
+          <w:szCs w:val="24"/>
+        </w:rPr>
+      </w:pPr>
+      <w:r>
+        <w:rPr>
+          <w:rFonts w:asciiTheme="majorHAnsi" w:hAnsiTheme="majorHAnsi" w:cstheme="majorHAnsi"/>
+          <w:sz w:val="24"/>
+          <w:szCs w:val="24"/>
+        </w:rPr>
+        <w:t>INCIDENT_DATE INT</w:t>
+      </w:r>
+    </w:p>
+    <w:p>
+      <w:pPr>
+        <w:pStyle w:val="NoSpacing"/>
+        <w:ind w:left="1080"/>
+        <w:rPr>
+          <w:rFonts w:asciiTheme="majorHAnsi" w:hAnsiTheme="majorHAnsi" w:cstheme="majorHAnsi"/>
+          <w:sz w:val="24"/>
+          <w:szCs w:val="24"/>
+        </w:rPr>
+      </w:pPr>
+      <w:proofErr w:type="spellStart"/>
+      <w:r>
+        <w:rPr>
+          <w:rFonts w:asciiTheme="majorHAnsi" w:hAnsiTheme="majorHAnsi" w:cstheme="majorHAnsi"/>
+          <w:sz w:val="24"/>
+          <w:szCs w:val="24"/>
+        </w:rPr>
+        <w:t>INCIDENT_Month</w:t>
+      </w:r>
+      <w:proofErr w:type="spellEnd"/>
+      <w:r>
+        <w:rPr>
+          <w:rFonts w:asciiTheme="majorHAnsi" w:hAnsiTheme="majorHAnsi" w:cstheme="majorHAnsi"/>
+          <w:sz w:val="24"/>
+          <w:szCs w:val="24"/>
+        </w:rPr>
+        <w:t xml:space="preserve"> VARCHAR</w:t>
+      </w:r>
+    </w:p>
+    <w:p>
+      <w:pPr>
+        <w:pStyle w:val="NoSpacing"/>
+        <w:ind w:left="1080"/>
+        <w:rPr>
+          <w:rFonts w:asciiTheme="majorHAnsi" w:hAnsiTheme="majorHAnsi" w:cstheme="majorHAnsi"/>
+          <w:sz w:val="24"/>
+          <w:szCs w:val="24"/>
+        </w:rPr>
+      </w:pPr>
+      <w:r>
+        <w:rPr>
+          <w:rFonts w:asciiTheme="majorHAnsi" w:hAnsiTheme="majorHAnsi" w:cstheme="majorHAnsi"/>
+          <w:sz w:val="24"/>
+          <w:szCs w:val="24"/>
+        </w:rPr>
+        <w:t>INCIDENT_DAY INT</w:t>
+      </w:r>
+    </w:p>
+    <w:p>
+      <w:pPr>
+        <w:pStyle w:val="NoSpacing"/>
+        <w:ind w:left="1080"/>
+        <w:rPr>
+          <w:rFonts w:asciiTheme="majorHAnsi" w:hAnsiTheme="majorHAnsi" w:cstheme="majorHAnsi"/>
+          <w:sz w:val="24"/>
+          <w:szCs w:val="24"/>
+        </w:rPr>
+      </w:pPr>
+      <w:r>
+        <w:rPr>
+          <w:rFonts w:asciiTheme="majorHAnsi" w:hAnsiTheme="majorHAnsi" w:cstheme="majorHAnsi"/>
+          <w:sz w:val="24"/>
+          <w:szCs w:val="24"/>
+        </w:rPr>
+        <w:t>INCIDENT_HOUR INT</w:t>
+      </w:r>
+    </w:p>
+    <w:p>
+      <w:pPr>
+        <w:pStyle w:val="NoSpacing"/>
+        <w:ind w:left="1080"/>
+        <w:rPr>
+          <w:rFonts w:asciiTheme="majorHAnsi" w:hAnsiTheme="majorHAnsi" w:cstheme="majorHAnsi"/>
+          <w:sz w:val="24"/>
+          <w:szCs w:val="24"/>
+        </w:rPr>
+      </w:pPr>
+    </w:p>
+    <w:p>
+      <w:pPr>
+        <w:pStyle w:val="NoSpacing"/>
+        <w:ind w:left="1080"/>
+        <w:rPr>
+          <w:rFonts w:asciiTheme="majorHAnsi" w:hAnsiTheme="majorHAnsi" w:cstheme="majorHAnsi"/>
+          <w:sz w:val="24"/>
+          <w:szCs w:val="24"/>
+        </w:rPr>
+      </w:pPr>
+      <w:proofErr w:type="spellStart"/>
+      <w:r>
+        <w:rPr>
+          <w:rFonts w:asciiTheme="majorHAnsi" w:hAnsiTheme="majorHAnsi" w:cstheme="majorHAnsi"/>
+          <w:sz w:val="24"/>
+          <w:szCs w:val="24"/>
+        </w:rPr>
+        <w:t>NIBRS_Offense</w:t>
+      </w:r>
+      <w:proofErr w:type="spellEnd"/>
+      <w:r>
+        <w:rPr>
+          <w:rFonts w:asciiTheme="majorHAnsi" w:hAnsiTheme="majorHAnsi" w:cstheme="majorHAnsi"/>
+          <w:sz w:val="24"/>
+          <w:szCs w:val="24"/>
+        </w:rPr>
+        <w:t xml:space="preserve"> </w:t>
+      </w:r>
+      <w:r>
+        <w:rPr>
+          <w:rFonts w:asciiTheme="majorHAnsi" w:hAnsiTheme="majorHAnsi" w:cstheme="majorHAnsi"/>
+          <w:sz w:val="24"/>
+          <w:szCs w:val="24"/>
+        </w:rPr>
+        <w:t>dataset:</w:t>
+      </w:r>
+    </w:p>
+    <w:p>
+      <w:pPr>
+        <w:pStyle w:val="NoSpacing"/>
+        <w:ind w:left="1080"/>
+        <w:rPr>
+          <w:rFonts w:asciiTheme="majorHAnsi" w:hAnsiTheme="majorHAnsi" w:cstheme="majorHAnsi"/>
+          <w:sz w:val="24"/>
+          <w:szCs w:val="24"/>
+        </w:rPr>
+      </w:pPr>
+      <w:r>
+        <w:rPr>
+          <w:rFonts w:asciiTheme="majorHAnsi" w:hAnsiTheme="majorHAnsi" w:cstheme="majorHAnsi"/>
+          <w:sz w:val="24"/>
+          <w:szCs w:val="24"/>
+        </w:rPr>
+        <w:t>OFFENSE_ID INT</w:t>
+      </w:r>
+    </w:p>
+    <w:p>
+      <w:pPr>
+        <w:pStyle w:val="NoSpacing"/>
+        <w:ind w:left="1080"/>
+        <w:rPr>
+          <w:rFonts w:asciiTheme="majorHAnsi" w:hAnsiTheme="majorHAnsi" w:cstheme="majorHAnsi"/>
+          <w:sz w:val="24"/>
+          <w:szCs w:val="24"/>
+        </w:rPr>
+      </w:pPr>
+      <w:r>
+        <w:rPr>
+          <w:rFonts w:asciiTheme="majorHAnsi" w:hAnsiTheme="majorHAnsi" w:cstheme="majorHAnsi"/>
+          <w:sz w:val="24"/>
+          <w:szCs w:val="24"/>
+        </w:rPr>
+        <w:t>OFFENSE_TYPE_ID VARCHAR</w:t>
+      </w:r>
+    </w:p>
+    <w:p>
+      <w:pPr>
+        <w:pStyle w:val="NoSpacing"/>
+        <w:ind w:left="1080"/>
+        <w:rPr>
+          <w:rFonts w:asciiTheme="majorHAnsi" w:hAnsiTheme="majorHAnsi" w:cstheme="majorHAnsi"/>
+          <w:sz w:val="24"/>
+          <w:szCs w:val="24"/>
+        </w:rPr>
+      </w:pPr>
+      <w:r>
+        <w:rPr>
+          <w:rFonts w:asciiTheme="majorHAnsi" w:hAnsiTheme="majorHAnsi" w:cstheme="majorHAnsi"/>
+          <w:sz w:val="24"/>
+          <w:szCs w:val="24"/>
+        </w:rPr>
+        <w:t>LOCATION_ID VARCHAR</w:t>
+      </w:r>
+    </w:p>
+    <w:p>
+      <w:pPr>
+        <w:pStyle w:val="NoSpacing"/>
+        <w:ind w:left="1080"/>
+        <w:rPr>
+          <w:rFonts w:asciiTheme="majorHAnsi" w:hAnsiTheme="majorHAnsi" w:cstheme="majorHAnsi"/>
+          <w:sz w:val="24"/>
+          <w:szCs w:val="24"/>
+        </w:rPr>
+      </w:pPr>
+    </w:p>
+    <w:p>
+      <w:pPr>
+        <w:pStyle w:val="NoSpacing"/>
+        <w:ind w:left="1080"/>
+        <w:rPr>
+          <w:rFonts w:asciiTheme="majorHAnsi" w:hAnsiTheme="majorHAnsi" w:cstheme="majorHAnsi"/>
+          <w:sz w:val="24"/>
+          <w:szCs w:val="24"/>
+        </w:rPr>
+      </w:pPr>
+      <w:r>
+        <w:rPr>
+          <w:rFonts w:asciiTheme="majorHAnsi" w:hAnsiTheme="majorHAnsi" w:cstheme="majorHAnsi"/>
+          <w:sz w:val="24"/>
+          <w:szCs w:val="24"/>
+        </w:rPr>
+        <w:t xml:space="preserve">The following features will be encoded using python </w:t>
+      </w:r>
+      <w:r>
+        <w:rPr>
+          <w:rFonts w:asciiTheme="majorHAnsi" w:hAnsiTheme="majorHAnsi" w:cstheme="majorHAnsi"/>
+          <w:sz w:val="24"/>
+          <w:szCs w:val="24"/>
+        </w:rPr>
+        <w:t>libraries:</w:t>
+      </w:r>
+    </w:p>
+    <w:p>
+      <w:pPr>
+        <w:pStyle w:val="NoSpacing"/>
+        <w:ind w:left="1080"/>
+        <w:rPr>
+          <w:rFonts w:asciiTheme="majorHAnsi" w:hAnsiTheme="majorHAnsi" w:cstheme="majorHAnsi"/>
+          <w:sz w:val="24"/>
+          <w:szCs w:val="24"/>
+        </w:rPr>
+      </w:pPr>
+    </w:p>
+    <w:p>
+      <w:pPr>
+        <w:pStyle w:val="NoSpacing"/>
+        <w:ind w:left="1080"/>
+        <w:rPr>
+          <w:rFonts w:asciiTheme="majorHAnsi" w:hAnsiTheme="majorHAnsi" w:cstheme="majorHAnsi"/>
+          <w:sz w:val="24"/>
+          <w:szCs w:val="24"/>
+        </w:rPr>
+      </w:pPr>
+      <w:proofErr w:type="spellStart"/>
+      <w:r>
+        <w:rPr>
+          <w:rFonts w:asciiTheme="majorHAnsi" w:hAnsiTheme="majorHAnsi" w:cstheme="majorHAnsi"/>
+          <w:sz w:val="24"/>
+          <w:szCs w:val="24"/>
+          <w:highlight w:val="yellow"/>
+        </w:rPr>
+        <w:t>INCIDENT_Month</w:t>
+      </w:r>
+      <w:proofErr w:type="spellEnd"/>
+      <w:r>
+        <w:rPr>
+          <w:rFonts w:asciiTheme="majorHAnsi" w:hAnsiTheme="majorHAnsi" w:cstheme="majorHAnsi"/>
+          <w:sz w:val="24"/>
+          <w:szCs w:val="24"/>
+        </w:rPr>
+        <w:t xml:space="preserve"> </w:t>
+      </w:r>
+      <w:r>
+        <w:rPr>
+          <w:rFonts w:asciiTheme="majorHAnsi" w:hAnsiTheme="majorHAnsi" w:cstheme="majorHAnsi"/>
+          <w:sz w:val="24"/>
+          <w:szCs w:val="24"/>
+          <w:highlight w:val="yellow"/>
+        </w:rPr>
+        <w:t>VARCHAR</w:t>
+      </w:r>
+    </w:p>
+    <w:p>
+      <w:pPr>
+        <w:pStyle w:val="NoSpacing"/>
+        <w:ind w:left="1080"/>
+        <w:rPr>
+          <w:rFonts w:asciiTheme="majorHAnsi" w:hAnsiTheme="majorHAnsi" w:cstheme="majorHAnsi"/>
+          <w:sz w:val="24"/>
+          <w:szCs w:val="24"/>
+        </w:rPr>
+      </w:pPr>
+      <w:r>
+        <w:rPr>
+          <w:rFonts w:asciiTheme="majorHAnsi" w:hAnsiTheme="majorHAnsi" w:cstheme="majorHAnsi"/>
+          <w:sz w:val="24"/>
+          <w:szCs w:val="24"/>
+          <w:highlight w:val="yellow"/>
+        </w:rPr>
+        <w:t>OFFENSE_TYPE_ID VARCHAR</w:t>
+      </w:r>
+    </w:p>
+    <w:p>
+      <w:pPr>
+        <w:pStyle w:val="NoSpacing"/>
+        <w:ind w:left="1080"/>
+        <w:rPr>
+          <w:rFonts w:asciiTheme="majorHAnsi" w:hAnsiTheme="majorHAnsi" w:cstheme="majorHAnsi"/>
+          <w:sz w:val="24"/>
+          <w:szCs w:val="24"/>
+        </w:rPr>
+      </w:pPr>
+      <w:r>
+        <w:rPr>
+          <w:rFonts w:asciiTheme="majorHAnsi" w:hAnsiTheme="majorHAnsi" w:cstheme="majorHAnsi"/>
+          <w:sz w:val="24"/>
+          <w:szCs w:val="24"/>
+          <w:highlight w:val="yellow"/>
+        </w:rPr>
+        <w:t>LOCATION_ID VARCHAR</w:t>
+      </w:r>
+    </w:p>
+    <w:p>
+      <w:pPr>
+        <w:pStyle w:val="NoSpacing"/>
+        <w:ind w:left="1080"/>
+        <w:rPr>
+          <w:rFonts w:asciiTheme="majorHAnsi" w:hAnsiTheme="majorHAnsi" w:cstheme="majorHAnsi"/>
+          <w:sz w:val="24"/>
+          <w:szCs w:val="24"/>
+        </w:rPr>
+      </w:pPr>
+    </w:p>
+    <w:p>
+      <w:pPr>
+        <w:pStyle w:val="NoSpacing"/>
+        <w:ind w:left="1080"/>
+        <w:rPr>
+          <w:rFonts w:asciiTheme="majorHAnsi" w:hAnsiTheme="majorHAnsi" w:cstheme="majorHAnsi"/>
+          <w:sz w:val="24"/>
+          <w:szCs w:val="24"/>
+        </w:rPr>
+      </w:pPr>
+    </w:p>
+    <w:p>
+      <w:pPr>
+        <w:pStyle w:val="NoSpacing"/>
+        <w:ind w:left="1080"/>
+        <w:rPr>
+          <w:rFonts w:asciiTheme="majorHAnsi" w:hAnsiTheme="majorHAnsi" w:cstheme="majorHAnsi"/>
+          <w:sz w:val="24"/>
+          <w:szCs w:val="24"/>
+        </w:rPr>
+      </w:pPr>
     </w:p>
     <w:p>
       <w:pPr>
@@ -1817,6 +3057,33 @@
           <w:szCs w:val="24"/>
         </w:rPr>
         <w:tab/>
+      </w:r>
+      <w:r>
+        <w:rPr>
+          <w:rFonts w:asciiTheme="majorHAnsi" w:hAnsiTheme="majorHAnsi" w:cstheme="majorHAnsi"/>
+          <w:sz w:val="24"/>
+          <w:szCs w:val="24"/>
+        </w:rPr>
+        <w:t>Pearson Correlation</w:t>
+      </w:r>
+    </w:p>
+    <w:p>
+      <w:pPr>
+        <w:pStyle w:val="NoSpacing"/>
+        <w:ind w:left="1080"/>
+        <w:rPr>
+          <w:rFonts w:asciiTheme="majorHAnsi" w:hAnsiTheme="majorHAnsi" w:cstheme="majorHAnsi"/>
+          <w:sz w:val="24"/>
+          <w:szCs w:val="24"/>
+        </w:rPr>
+      </w:pPr>
+      <w:r>
+        <w:rPr>
+          <w:rFonts w:asciiTheme="majorHAnsi" w:hAnsiTheme="majorHAnsi" w:cstheme="majorHAnsi"/>
+          <w:sz w:val="24"/>
+          <w:szCs w:val="24"/>
+        </w:rPr>
+        <w:tab/>
         <w:t>Random forest Classifier Result</w:t>
       </w:r>
     </w:p>
@@ -1870,6 +3137,17 @@
           <w:szCs w:val="24"/>
         </w:rPr>
       </w:pPr>
+    </w:p>
+    <w:p>
+      <w:pPr>
+        <w:pStyle w:val="NoSpacing"/>
+        <w:ind w:left="1080"/>
+        <w:rPr>
+          <w:rFonts w:asciiTheme="majorHAnsi" w:hAnsiTheme="majorHAnsi" w:cstheme="majorHAnsi"/>
+          <w:sz w:val="24"/>
+          <w:szCs w:val="24"/>
+        </w:rPr>
+      </w:pPr>
       <w:r>
         <w:rPr>
           <w:rFonts w:asciiTheme="majorHAnsi" w:hAnsiTheme="majorHAnsi" w:cstheme="majorHAnsi"/>
@@ -1895,6 +3173,26 @@
           <w:sz w:val="24"/>
           <w:szCs w:val="24"/>
         </w:rPr>
+        <w:t>Logistic model analyzes the</w:t>
+      </w:r>
+    </w:p>
+    <w:p>
+      <w:pPr>
+        <w:pStyle w:val="NoSpacing"/>
+        <w:ind w:left="1080"/>
+        <w:rPr>
+          <w:rFonts w:asciiTheme="majorHAnsi" w:hAnsiTheme="majorHAnsi" w:cstheme="majorHAnsi"/>
+          <w:sz w:val="24"/>
+          <w:szCs w:val="24"/>
+        </w:rPr>
+      </w:pPr>
+      <w:r>
+        <w:rPr>
+          <w:rFonts w:asciiTheme="majorHAnsi" w:hAnsiTheme="majorHAnsi" w:cstheme="majorHAnsi"/>
+          <w:sz w:val="24"/>
+          <w:szCs w:val="24"/>
+        </w:rPr>
+        <w:lastRenderedPageBreak/>
         <w:t>What is the model's accuracy?</w:t>
       </w:r>
     </w:p>
@@ -2195,7 +3493,6 @@
         </w:numPr>
       </w:pPr>
       <w:r>
-        <w:lastRenderedPageBreak/>
         <w:t>Technologies use</w:t>
       </w:r>
     </w:p>
@@ -2341,7 +3638,25 @@
           <w:sz w:val="24"/>
           <w:szCs w:val="24"/>
         </w:rPr>
-        <w:t>Python libraries, JavaScript libraries (such as Data-Driven Documents, or D3, and Plotly), and Tableau can be used to create visuals to help tell your data story</w:t>
+        <w:t xml:space="preserve">Python libraries, JavaScript libraries (such as Data-Driven Documents, or D3, and </w:t>
+      </w:r>
+      <w:proofErr w:type="spellStart"/>
+      <w:r>
+        <w:rPr>
+          <w:rFonts w:asciiTheme="majorHAnsi" w:hAnsiTheme="majorHAnsi" w:cstheme="majorHAnsi"/>
+          <w:sz w:val="24"/>
+          <w:szCs w:val="24"/>
+        </w:rPr>
+        <w:t>Plotly</w:t>
+      </w:r>
+      <w:proofErr w:type="spellEnd"/>
+      <w:r>
+        <w:rPr>
+          <w:rFonts w:asciiTheme="majorHAnsi" w:hAnsiTheme="majorHAnsi" w:cstheme="majorHAnsi"/>
+          <w:sz w:val="24"/>
+          <w:szCs w:val="24"/>
+        </w:rPr>
+        <w:t>), and Tableau can be used to create visuals to help tell your data story</w:t>
       </w:r>
       <w:r>
         <w:rPr>
@@ -2678,13 +3993,23 @@
           <w:szCs w:val="24"/>
         </w:rPr>
       </w:pPr>
-      <w:r>
-        <w:rPr>
-          <w:rFonts w:asciiTheme="majorHAnsi" w:hAnsiTheme="majorHAnsi" w:cstheme="majorHAnsi"/>
-          <w:sz w:val="24"/>
-          <w:szCs w:val="24"/>
-        </w:rPr>
-        <w:t xml:space="preserve">Outine the dashboard and create the presentation </w:t>
+      <w:proofErr w:type="spellStart"/>
+      <w:r>
+        <w:rPr>
+          <w:rFonts w:asciiTheme="majorHAnsi" w:hAnsiTheme="majorHAnsi" w:cstheme="majorHAnsi"/>
+          <w:sz w:val="24"/>
+          <w:szCs w:val="24"/>
+        </w:rPr>
+        <w:t>Outine</w:t>
+      </w:r>
+      <w:proofErr w:type="spellEnd"/>
+      <w:r>
+        <w:rPr>
+          <w:rFonts w:asciiTheme="majorHAnsi" w:hAnsiTheme="majorHAnsi" w:cstheme="majorHAnsi"/>
+          <w:sz w:val="24"/>
+          <w:szCs w:val="24"/>
+        </w:rPr>
+        <w:t xml:space="preserve"> the dashboard and create the presentation </w:t>
       </w:r>
       <w:r>
         <w:rPr>
@@ -2798,6 +4123,7 @@
         </w:rPr>
         <w:t xml:space="preserve">The data for the </w:t>
       </w:r>
+      <w:proofErr w:type="spellStart"/>
       <w:r>
         <w:rPr>
           <w:rFonts w:asciiTheme="majorHAnsi" w:hAnsiTheme="majorHAnsi" w:cstheme="majorHAnsi"/>
@@ -2806,6 +4132,7 @@
         </w:rPr>
         <w:t>nibrs_incident</w:t>
       </w:r>
+      <w:proofErr w:type="spellEnd"/>
       <w:r>
         <w:rPr>
           <w:rFonts w:asciiTheme="majorHAnsi" w:hAnsiTheme="majorHAnsi" w:cstheme="majorHAnsi"/>
@@ -2814,6 +4141,7 @@
         </w:rPr>
         <w:t xml:space="preserve"> and </w:t>
       </w:r>
+      <w:proofErr w:type="spellStart"/>
       <w:r>
         <w:rPr>
           <w:rFonts w:asciiTheme="majorHAnsi" w:hAnsiTheme="majorHAnsi" w:cstheme="majorHAnsi"/>
@@ -2822,6 +4150,7 @@
         </w:rPr>
         <w:t>nibrs_incident</w:t>
       </w:r>
+      <w:proofErr w:type="spellEnd"/>
       <w:r>
         <w:rPr>
           <w:rFonts w:asciiTheme="majorHAnsi" w:hAnsiTheme="majorHAnsi" w:cstheme="majorHAnsi"/>
@@ -2830,6 +4159,7 @@
         </w:rPr>
         <w:t xml:space="preserve"> tables have been successfully ingested via </w:t>
       </w:r>
+      <w:proofErr w:type="spellStart"/>
       <w:r>
         <w:rPr>
           <w:rFonts w:asciiTheme="majorHAnsi" w:hAnsiTheme="majorHAnsi" w:cstheme="majorHAnsi"/>
@@ -2838,6 +4168,7 @@
         </w:rPr>
         <w:t>sqlalchemy</w:t>
       </w:r>
+      <w:proofErr w:type="spellEnd"/>
       <w:r>
         <w:rPr>
           <w:rFonts w:asciiTheme="majorHAnsi" w:hAnsiTheme="majorHAnsi" w:cstheme="majorHAnsi"/>
@@ -2846,9 +4177,16 @@
         </w:rPr>
         <w:t xml:space="preserve"> library.  The script is incorporated in the </w:t>
       </w:r>
-      <w:r>
-        <w:t>DataExploration_phase.ipynb</w:t>
-      </w:r>
+      <w:proofErr w:type="spellStart"/>
+      <w:r>
+        <w:t>DataExploration_</w:t>
+      </w:r>
+      <w:proofErr w:type="gramStart"/>
+      <w:r>
+        <w:t>phase.ipynb</w:t>
+      </w:r>
+      <w:proofErr w:type="spellEnd"/>
+      <w:proofErr w:type="gramEnd"/>
       <w:r>
         <w:t>.</w:t>
       </w:r>

</xml_diff>

<commit_message>
Updated the README to include Project Outline.
Updated the README to include Project Outline.
</commit_message>
<xml_diff>
--- a/Project Outline - V2.docx
+++ b/Project Outline - V2.docx
@@ -215,6 +215,14 @@
           <w:sz w:val="24"/>
           <w:szCs w:val="24"/>
         </w:rPr>
+        <w:t xml:space="preserve">as </w:t>
+      </w:r>
+      <w:r>
+        <w:rPr>
+          <w:rFonts w:asciiTheme="majorHAnsi" w:hAnsiTheme="majorHAnsi" w:cstheme="majorHAnsi"/>
+          <w:sz w:val="24"/>
+          <w:szCs w:val="24"/>
+        </w:rPr>
         <w:t>c</w:t>
       </w:r>
       <w:r>
@@ -239,6 +247,14 @@
           <w:sz w:val="24"/>
           <w:szCs w:val="24"/>
         </w:rPr>
+        <w:t xml:space="preserve"> indicators</w:t>
+      </w:r>
+      <w:r>
+        <w:rPr>
+          <w:rFonts w:asciiTheme="majorHAnsi" w:hAnsiTheme="majorHAnsi" w:cstheme="majorHAnsi"/>
+          <w:sz w:val="24"/>
+          <w:szCs w:val="24"/>
+        </w:rPr>
         <w:t xml:space="preserve"> in the </w:t>
       </w:r>
       <w:r>
@@ -263,14 +279,6 @@
           <w:sz w:val="24"/>
           <w:szCs w:val="24"/>
         </w:rPr>
-        <w:t xml:space="preserve"> crime</w:t>
-      </w:r>
-      <w:r>
-        <w:rPr>
-          <w:rFonts w:asciiTheme="majorHAnsi" w:hAnsiTheme="majorHAnsi" w:cstheme="majorHAnsi"/>
-          <w:sz w:val="24"/>
-          <w:szCs w:val="24"/>
-        </w:rPr>
         <w:t xml:space="preserve"> </w:t>
       </w:r>
       <w:r>
@@ -279,47 +287,31 @@
           <w:sz w:val="24"/>
           <w:szCs w:val="24"/>
         </w:rPr>
-        <w:t>i</w:t>
-      </w:r>
-      <w:r>
-        <w:rPr>
-          <w:rFonts w:asciiTheme="majorHAnsi" w:hAnsiTheme="majorHAnsi" w:cstheme="majorHAnsi"/>
-          <w:sz w:val="24"/>
-          <w:szCs w:val="24"/>
-        </w:rPr>
-        <w:t>ndicators</w:t>
-      </w:r>
-      <w:r>
-        <w:rPr>
-          <w:rFonts w:asciiTheme="majorHAnsi" w:hAnsiTheme="majorHAnsi" w:cstheme="majorHAnsi"/>
-          <w:sz w:val="24"/>
-          <w:szCs w:val="24"/>
-        </w:rPr>
-        <w:t>,</w:t>
-      </w:r>
-      <w:r>
-        <w:rPr>
-          <w:rFonts w:asciiTheme="majorHAnsi" w:hAnsiTheme="majorHAnsi" w:cstheme="majorHAnsi"/>
-          <w:sz w:val="24"/>
-          <w:szCs w:val="24"/>
-        </w:rPr>
-        <w:t xml:space="preserve"> </w:t>
-      </w:r>
-      <w:r>
-        <w:rPr>
-          <w:rFonts w:asciiTheme="majorHAnsi" w:hAnsiTheme="majorHAnsi" w:cstheme="majorHAnsi"/>
-          <w:sz w:val="24"/>
-          <w:szCs w:val="24"/>
-        </w:rPr>
-        <w:t>p</w:t>
-      </w:r>
-      <w:r>
-        <w:rPr>
-          <w:rFonts w:asciiTheme="majorHAnsi" w:hAnsiTheme="majorHAnsi" w:cstheme="majorHAnsi"/>
-          <w:sz w:val="24"/>
-          <w:szCs w:val="24"/>
-        </w:rPr>
-        <w:t>atterns and use Machine</w:t>
+        <w:t>to discover data patterns</w:t>
+      </w:r>
+      <w:r>
+        <w:rPr>
+          <w:rFonts w:asciiTheme="majorHAnsi" w:hAnsiTheme="majorHAnsi" w:cstheme="majorHAnsi"/>
+          <w:sz w:val="24"/>
+          <w:szCs w:val="24"/>
+        </w:rPr>
+        <w:t xml:space="preserve"> and </w:t>
+      </w:r>
+      <w:r>
+        <w:rPr>
+          <w:rFonts w:asciiTheme="majorHAnsi" w:hAnsiTheme="majorHAnsi" w:cstheme="majorHAnsi"/>
+          <w:sz w:val="24"/>
+          <w:szCs w:val="24"/>
+        </w:rPr>
+        <w:t xml:space="preserve">with the </w:t>
+      </w:r>
+      <w:r>
+        <w:rPr>
+          <w:rFonts w:asciiTheme="majorHAnsi" w:hAnsiTheme="majorHAnsi" w:cstheme="majorHAnsi"/>
+          <w:sz w:val="24"/>
+          <w:szCs w:val="24"/>
+        </w:rPr>
+        <w:t>use Machine</w:t>
       </w:r>
       <w:r>
         <w:rPr>
@@ -335,23 +327,23 @@
           <w:sz w:val="24"/>
           <w:szCs w:val="24"/>
         </w:rPr>
-        <w:t xml:space="preserve"> Models to predict when</w:t>
-      </w:r>
-      <w:r>
-        <w:rPr>
-          <w:rFonts w:asciiTheme="majorHAnsi" w:hAnsiTheme="majorHAnsi" w:cstheme="majorHAnsi"/>
-          <w:sz w:val="24"/>
-          <w:szCs w:val="24"/>
-        </w:rPr>
-        <w:t xml:space="preserve">, and where </w:t>
-      </w:r>
-      <w:r>
-        <w:rPr>
-          <w:rFonts w:asciiTheme="majorHAnsi" w:hAnsiTheme="majorHAnsi" w:cstheme="majorHAnsi"/>
-          <w:sz w:val="24"/>
-          <w:szCs w:val="24"/>
-        </w:rPr>
-        <w:t>a crime will take place based on the indicators</w:t>
+        <w:t xml:space="preserve"> Models to predict when crime</w:t>
+      </w:r>
+      <w:r>
+        <w:rPr>
+          <w:rFonts w:asciiTheme="majorHAnsi" w:hAnsiTheme="majorHAnsi" w:cstheme="majorHAnsi"/>
+          <w:sz w:val="24"/>
+          <w:szCs w:val="24"/>
+        </w:rPr>
+        <w:t>s</w:t>
+      </w:r>
+      <w:r>
+        <w:rPr>
+          <w:rFonts w:asciiTheme="majorHAnsi" w:hAnsiTheme="majorHAnsi" w:cstheme="majorHAnsi"/>
+          <w:sz w:val="24"/>
+          <w:szCs w:val="24"/>
+        </w:rPr>
+        <w:t xml:space="preserve"> will take place based on the indicators</w:t>
       </w:r>
       <w:r>
         <w:rPr>
@@ -500,15 +492,31 @@
           <w:sz w:val="24"/>
           <w:szCs w:val="24"/>
         </w:rPr>
-        <w:t xml:space="preserve">interested in predicting when and where crime </w:t>
-      </w:r>
-      <w:r>
-        <w:rPr>
-          <w:rFonts w:asciiTheme="majorHAnsi" w:hAnsiTheme="majorHAnsi" w:cstheme="majorHAnsi"/>
-          <w:sz w:val="24"/>
-          <w:szCs w:val="24"/>
-        </w:rPr>
-        <w:t>could</w:t>
+        <w:t>interested in predicting when crime</w:t>
+      </w:r>
+      <w:r>
+        <w:rPr>
+          <w:rFonts w:asciiTheme="majorHAnsi" w:hAnsiTheme="majorHAnsi" w:cstheme="majorHAnsi"/>
+          <w:sz w:val="24"/>
+          <w:szCs w:val="24"/>
+        </w:rPr>
+        <w:t>s</w:t>
+      </w:r>
+      <w:r>
+        <w:rPr>
+          <w:rFonts w:asciiTheme="majorHAnsi" w:hAnsiTheme="majorHAnsi" w:cstheme="majorHAnsi"/>
+          <w:sz w:val="24"/>
+          <w:szCs w:val="24"/>
+        </w:rPr>
+        <w:t xml:space="preserve"> </w:t>
+      </w:r>
+      <w:r>
+        <w:rPr>
+          <w:rFonts w:asciiTheme="majorHAnsi" w:hAnsiTheme="majorHAnsi" w:cstheme="majorHAnsi"/>
+          <w:sz w:val="24"/>
+          <w:szCs w:val="24"/>
+        </w:rPr>
+        <w:t>will</w:t>
       </w:r>
       <w:r>
         <w:rPr>
@@ -618,7 +626,23 @@
           <w:sz w:val="24"/>
           <w:szCs w:val="24"/>
         </w:rPr>
-        <w:t>the location, date and type of a crime</w:t>
+        <w:t xml:space="preserve">the </w:t>
+      </w:r>
+      <w:r>
+        <w:rPr>
+          <w:rFonts w:asciiTheme="majorHAnsi" w:hAnsiTheme="majorHAnsi" w:cstheme="majorHAnsi"/>
+          <w:sz w:val="24"/>
+          <w:szCs w:val="24"/>
+        </w:rPr>
+        <w:t>when</w:t>
+      </w:r>
+      <w:r>
+        <w:rPr>
+          <w:rFonts w:asciiTheme="majorHAnsi" w:hAnsiTheme="majorHAnsi" w:cstheme="majorHAnsi"/>
+          <w:sz w:val="24"/>
+          <w:szCs w:val="24"/>
+        </w:rPr>
+        <w:t xml:space="preserve"> crime</w:t>
       </w:r>
       <w:r>
         <w:rPr>
@@ -634,6 +658,14 @@
           <w:sz w:val="24"/>
           <w:szCs w:val="24"/>
         </w:rPr>
+        <w:t xml:space="preserve">will take place </w:t>
+      </w:r>
+      <w:r>
+        <w:rPr>
+          <w:rFonts w:asciiTheme="majorHAnsi" w:hAnsiTheme="majorHAnsi" w:cstheme="majorHAnsi"/>
+          <w:sz w:val="24"/>
+          <w:szCs w:val="24"/>
+        </w:rPr>
         <w:t xml:space="preserve">based on key indicators:  historical crime data, </w:t>
       </w:r>
       <w:r>
@@ -642,7 +674,31 @@
           <w:sz w:val="24"/>
           <w:szCs w:val="24"/>
         </w:rPr>
-        <w:t>incident year and number of crimes</w:t>
+        <w:t xml:space="preserve">incident </w:t>
+      </w:r>
+      <w:r>
+        <w:rPr>
+          <w:rFonts w:asciiTheme="majorHAnsi" w:hAnsiTheme="majorHAnsi" w:cstheme="majorHAnsi"/>
+          <w:sz w:val="24"/>
+          <w:szCs w:val="24"/>
+        </w:rPr>
+        <w:t>date</w:t>
+      </w:r>
+      <w:r>
+        <w:rPr>
+          <w:rFonts w:asciiTheme="majorHAnsi" w:hAnsiTheme="majorHAnsi" w:cstheme="majorHAnsi"/>
+          <w:sz w:val="24"/>
+          <w:szCs w:val="24"/>
+        </w:rPr>
+        <w:t xml:space="preserve">, type of crimes, location of crimes and </w:t>
+      </w:r>
+      <w:r>
+        <w:rPr>
+          <w:rFonts w:asciiTheme="majorHAnsi" w:hAnsiTheme="majorHAnsi" w:cstheme="majorHAnsi"/>
+          <w:sz w:val="24"/>
+          <w:szCs w:val="24"/>
+        </w:rPr>
+        <w:t>number of crimes</w:t>
       </w:r>
       <w:r>
         <w:rPr>
@@ -666,7 +722,7 @@
     </w:p>
     <w:p>
       <w:pPr>
-        <w:pStyle w:val="NoSpacing"/>
+        <w:pStyle w:val="ListParagraph"/>
         <w:numPr>
           <w:ilvl w:val="0"/>
           <w:numId w:val="14"/>
@@ -731,43 +787,32 @@
           <w:sz w:val="24"/>
           <w:szCs w:val="24"/>
         </w:rPr>
-        <w:t xml:space="preserve"> w</w:t>
-      </w:r>
-      <w:r>
-        <w:rPr>
-          <w:rFonts w:asciiTheme="majorHAnsi" w:hAnsiTheme="majorHAnsi" w:cstheme="majorHAnsi"/>
-          <w:sz w:val="24"/>
-          <w:szCs w:val="24"/>
-        </w:rPr>
-        <w:t xml:space="preserve"> with </w:t>
-      </w:r>
-      <w:r>
-        <w:rPr>
-          <w:rFonts w:asciiTheme="majorHAnsi" w:hAnsiTheme="majorHAnsi" w:cstheme="majorHAnsi"/>
-          <w:sz w:val="24"/>
-          <w:szCs w:val="24"/>
-        </w:rPr>
-        <w:t>key indicators:  historical crime data, incident year and number of crimes</w:t>
-      </w:r>
-      <w:r>
-        <w:rPr>
-          <w:rFonts w:asciiTheme="majorHAnsi" w:hAnsiTheme="majorHAnsi" w:cstheme="majorHAnsi"/>
-          <w:sz w:val="24"/>
-          <w:szCs w:val="24"/>
-        </w:rPr>
-        <w:t>?</w:t>
-      </w:r>
-    </w:p>
-    <w:p>
-      <w:pPr>
-        <w:pStyle w:val="NoSpacing"/>
-        <w:ind w:left="1440"/>
-        <w:rPr>
-          <w:rFonts w:asciiTheme="majorHAnsi" w:hAnsiTheme="majorHAnsi" w:cstheme="majorHAnsi"/>
-          <w:sz w:val="24"/>
-          <w:szCs w:val="24"/>
-        </w:rPr>
-      </w:pPr>
+        <w:t xml:space="preserve"> </w:t>
+      </w:r>
+      <w:r>
+        <w:rPr>
+          <w:rFonts w:asciiTheme="majorHAnsi" w:hAnsiTheme="majorHAnsi" w:cstheme="majorHAnsi"/>
+          <w:sz w:val="24"/>
+          <w:szCs w:val="24"/>
+        </w:rPr>
+        <w:t xml:space="preserve">with </w:t>
+      </w:r>
+      <w:r>
+        <w:rPr>
+          <w:rFonts w:asciiTheme="majorHAnsi" w:hAnsiTheme="majorHAnsi" w:cstheme="majorHAnsi"/>
+          <w:sz w:val="24"/>
+          <w:szCs w:val="24"/>
+        </w:rPr>
+        <w:t xml:space="preserve">key indicators:  </w:t>
+      </w:r>
+      <w:r>
+        <w:rPr>
+          <w:rFonts w:asciiTheme="majorHAnsi" w:hAnsiTheme="majorHAnsi" w:cstheme="majorHAnsi"/>
+          <w:sz w:val="24"/>
+          <w:szCs w:val="24"/>
+        </w:rPr>
+        <w:t>historical crime data, incident date, type of crimes, location of crimes and number of crimes?</w:t>
+      </w:r>
     </w:p>
     <w:p>
       <w:pPr>
@@ -885,16 +930,6 @@
     <w:p>
       <w:pPr>
         <w:pStyle w:val="NoSpacing"/>
-        <w:rPr>
-          <w:rFonts w:asciiTheme="majorHAnsi" w:hAnsiTheme="majorHAnsi" w:cstheme="majorHAnsi"/>
-          <w:sz w:val="24"/>
-          <w:szCs w:val="24"/>
-        </w:rPr>
-      </w:pPr>
-    </w:p>
-    <w:p>
-      <w:pPr>
-        <w:pStyle w:val="NoSpacing"/>
         <w:numPr>
           <w:ilvl w:val="0"/>
           <w:numId w:val="13"/>
@@ -941,7 +976,39 @@
           <w:sz w:val="24"/>
           <w:szCs w:val="24"/>
         </w:rPr>
-        <w:t xml:space="preserve">The data was sourced from Colorado Crime </w:t>
+        <w:t xml:space="preserve">The </w:t>
+      </w:r>
+      <w:r>
+        <w:rPr>
+          <w:rFonts w:asciiTheme="majorHAnsi" w:hAnsiTheme="majorHAnsi" w:cstheme="majorHAnsi"/>
+          <w:sz w:val="24"/>
+          <w:szCs w:val="24"/>
+        </w:rPr>
+        <w:t>datasets</w:t>
+      </w:r>
+      <w:r>
+        <w:rPr>
+          <w:rFonts w:asciiTheme="majorHAnsi" w:hAnsiTheme="majorHAnsi" w:cstheme="majorHAnsi"/>
+          <w:sz w:val="24"/>
+          <w:szCs w:val="24"/>
+        </w:rPr>
+        <w:t xml:space="preserve"> w</w:t>
+      </w:r>
+      <w:r>
+        <w:rPr>
+          <w:rFonts w:asciiTheme="majorHAnsi" w:hAnsiTheme="majorHAnsi" w:cstheme="majorHAnsi"/>
+          <w:sz w:val="24"/>
+          <w:szCs w:val="24"/>
+        </w:rPr>
+        <w:t>ere</w:t>
+      </w:r>
+      <w:r>
+        <w:rPr>
+          <w:rFonts w:asciiTheme="majorHAnsi" w:hAnsiTheme="majorHAnsi" w:cstheme="majorHAnsi"/>
+          <w:sz w:val="24"/>
+          <w:szCs w:val="24"/>
+        </w:rPr>
+        <w:t xml:space="preserve"> sourced from Colorado Crime </w:t>
       </w:r>
       <w:r>
         <w:rPr>
@@ -957,7 +1024,57 @@
           <w:sz w:val="24"/>
           <w:szCs w:val="24"/>
         </w:rPr>
-        <w:t xml:space="preserve">  The Burglary and Robbery c</w:t>
+        <w:t xml:space="preserve">  </w:t>
+      </w:r>
+      <w:r>
+        <w:rPr>
+          <w:rFonts w:asciiTheme="majorHAnsi" w:hAnsiTheme="majorHAnsi" w:cstheme="majorHAnsi"/>
+          <w:sz w:val="24"/>
+          <w:szCs w:val="24"/>
+        </w:rPr>
+        <w:t xml:space="preserve">While data for other crimes are available, in this project the scope </w:t>
+      </w:r>
+      <w:r>
+        <w:rPr>
+          <w:rFonts w:asciiTheme="majorHAnsi" w:hAnsiTheme="majorHAnsi" w:cstheme="majorHAnsi"/>
+          <w:sz w:val="24"/>
+          <w:szCs w:val="24"/>
+        </w:rPr>
+        <w:t>was</w:t>
+      </w:r>
+      <w:r>
+        <w:rPr>
+          <w:rFonts w:asciiTheme="majorHAnsi" w:hAnsiTheme="majorHAnsi" w:cstheme="majorHAnsi"/>
+          <w:sz w:val="24"/>
+          <w:szCs w:val="24"/>
+        </w:rPr>
+        <w:t xml:space="preserve"> narrowed down </w:t>
+      </w:r>
+      <w:proofErr w:type="gramStart"/>
+      <w:r>
+        <w:rPr>
+          <w:rFonts w:asciiTheme="majorHAnsi" w:hAnsiTheme="majorHAnsi" w:cstheme="majorHAnsi"/>
+          <w:sz w:val="24"/>
+          <w:szCs w:val="24"/>
+        </w:rPr>
+        <w:t xml:space="preserve">to </w:t>
+      </w:r>
+      <w:r>
+        <w:rPr>
+          <w:rFonts w:asciiTheme="majorHAnsi" w:hAnsiTheme="majorHAnsi" w:cstheme="majorHAnsi"/>
+          <w:sz w:val="24"/>
+          <w:szCs w:val="24"/>
+        </w:rPr>
+        <w:t xml:space="preserve"> Burglary</w:t>
+      </w:r>
+      <w:proofErr w:type="gramEnd"/>
+      <w:r>
+        <w:rPr>
+          <w:rFonts w:asciiTheme="majorHAnsi" w:hAnsiTheme="majorHAnsi" w:cstheme="majorHAnsi"/>
+          <w:sz w:val="24"/>
+          <w:szCs w:val="24"/>
+        </w:rPr>
+        <w:t xml:space="preserve"> and Robbery c</w:t>
       </w:r>
       <w:r>
         <w:rPr>
@@ -973,7 +1090,71 @@
           <w:sz w:val="24"/>
           <w:szCs w:val="24"/>
         </w:rPr>
-        <w:t>s data were available as a download in comma separated values format from the year 20</w:t>
+        <w:t>s</w:t>
+      </w:r>
+      <w:r>
+        <w:rPr>
+          <w:rFonts w:asciiTheme="majorHAnsi" w:hAnsiTheme="majorHAnsi" w:cstheme="majorHAnsi"/>
+          <w:sz w:val="24"/>
+          <w:szCs w:val="24"/>
+        </w:rPr>
+        <w:t>. D</w:t>
+      </w:r>
+      <w:r>
+        <w:rPr>
+          <w:rFonts w:asciiTheme="majorHAnsi" w:hAnsiTheme="majorHAnsi" w:cstheme="majorHAnsi"/>
+          <w:sz w:val="24"/>
+          <w:szCs w:val="24"/>
+        </w:rPr>
+        <w:t>ata</w:t>
+      </w:r>
+      <w:r>
+        <w:rPr>
+          <w:rFonts w:asciiTheme="majorHAnsi" w:hAnsiTheme="majorHAnsi" w:cstheme="majorHAnsi"/>
+          <w:sz w:val="24"/>
+          <w:szCs w:val="24"/>
+        </w:rPr>
+        <w:t>sets</w:t>
+      </w:r>
+      <w:r>
+        <w:rPr>
+          <w:rFonts w:asciiTheme="majorHAnsi" w:hAnsiTheme="majorHAnsi" w:cstheme="majorHAnsi"/>
+          <w:sz w:val="24"/>
+          <w:szCs w:val="24"/>
+        </w:rPr>
+        <w:t xml:space="preserve"> were available </w:t>
+      </w:r>
+      <w:r>
+        <w:rPr>
+          <w:rFonts w:asciiTheme="majorHAnsi" w:hAnsiTheme="majorHAnsi" w:cstheme="majorHAnsi"/>
+          <w:sz w:val="24"/>
+          <w:szCs w:val="24"/>
+        </w:rPr>
+        <w:t xml:space="preserve">for </w:t>
+      </w:r>
+      <w:r>
+        <w:rPr>
+          <w:rFonts w:asciiTheme="majorHAnsi" w:hAnsiTheme="majorHAnsi" w:cstheme="majorHAnsi"/>
+          <w:sz w:val="24"/>
+          <w:szCs w:val="24"/>
+        </w:rPr>
+        <w:t xml:space="preserve">download in comma separated values format </w:t>
+      </w:r>
+      <w:r>
+        <w:rPr>
+          <w:rFonts w:asciiTheme="majorHAnsi" w:hAnsiTheme="majorHAnsi" w:cstheme="majorHAnsi"/>
+          <w:sz w:val="24"/>
+          <w:szCs w:val="24"/>
+        </w:rPr>
+        <w:t xml:space="preserve">files </w:t>
+      </w:r>
+      <w:r>
+        <w:rPr>
+          <w:rFonts w:asciiTheme="majorHAnsi" w:hAnsiTheme="majorHAnsi" w:cstheme="majorHAnsi"/>
+          <w:sz w:val="24"/>
+          <w:szCs w:val="24"/>
+        </w:rPr>
+        <w:t>from the year 20</w:t>
       </w:r>
       <w:r>
         <w:rPr>
@@ -989,7 +1170,39 @@
           <w:sz w:val="24"/>
           <w:szCs w:val="24"/>
         </w:rPr>
-        <w:t xml:space="preserve"> to 2019.  Since the data is being sourced from the state of Colorado, the </w:t>
+        <w:t xml:space="preserve"> to 2019.  Since the data </w:t>
+      </w:r>
+      <w:r>
+        <w:rPr>
+          <w:rFonts w:asciiTheme="majorHAnsi" w:hAnsiTheme="majorHAnsi" w:cstheme="majorHAnsi"/>
+          <w:sz w:val="24"/>
+          <w:szCs w:val="24"/>
+        </w:rPr>
+        <w:t>was</w:t>
+      </w:r>
+      <w:r>
+        <w:rPr>
+          <w:rFonts w:asciiTheme="majorHAnsi" w:hAnsiTheme="majorHAnsi" w:cstheme="majorHAnsi"/>
+          <w:sz w:val="24"/>
+          <w:szCs w:val="24"/>
+        </w:rPr>
+        <w:t xml:space="preserve"> being sourced from the state of Colorado</w:t>
+      </w:r>
+      <w:r>
+        <w:rPr>
+          <w:rFonts w:asciiTheme="majorHAnsi" w:hAnsiTheme="majorHAnsi" w:cstheme="majorHAnsi"/>
+          <w:sz w:val="24"/>
+          <w:szCs w:val="24"/>
+        </w:rPr>
+        <w:t xml:space="preserve"> only</w:t>
+      </w:r>
+      <w:r>
+        <w:rPr>
+          <w:rFonts w:asciiTheme="majorHAnsi" w:hAnsiTheme="majorHAnsi" w:cstheme="majorHAnsi"/>
+          <w:sz w:val="24"/>
+          <w:szCs w:val="24"/>
+        </w:rPr>
+        <w:t xml:space="preserve">, the </w:t>
       </w:r>
       <w:r>
         <w:rPr>
@@ -1005,6 +1218,14 @@
           <w:sz w:val="24"/>
           <w:szCs w:val="24"/>
         </w:rPr>
+        <w:t>er</w:t>
+      </w:r>
+      <w:r>
+        <w:rPr>
+          <w:rFonts w:asciiTheme="majorHAnsi" w:hAnsiTheme="majorHAnsi" w:cstheme="majorHAnsi"/>
+          <w:sz w:val="24"/>
+          <w:szCs w:val="24"/>
+        </w:rPr>
         <w:t>.</w:t>
       </w:r>
       <w:r>
@@ -1021,39 +1242,143 @@
           <w:sz w:val="24"/>
           <w:szCs w:val="24"/>
         </w:rPr>
-        <w:t>Datasets from</w:t>
-      </w:r>
-      <w:r>
-        <w:rPr>
-          <w:rFonts w:asciiTheme="majorHAnsi" w:hAnsiTheme="majorHAnsi" w:cstheme="majorHAnsi"/>
-          <w:sz w:val="24"/>
-          <w:szCs w:val="24"/>
-        </w:rPr>
-        <w:t xml:space="preserve"> the rest of the state</w:t>
-      </w:r>
-      <w:r>
-        <w:rPr>
-          <w:rFonts w:asciiTheme="majorHAnsi" w:hAnsiTheme="majorHAnsi" w:cstheme="majorHAnsi"/>
-          <w:sz w:val="24"/>
-          <w:szCs w:val="24"/>
-        </w:rPr>
-        <w:t>s</w:t>
-      </w:r>
-      <w:r>
-        <w:rPr>
-          <w:rFonts w:asciiTheme="majorHAnsi" w:hAnsiTheme="majorHAnsi" w:cstheme="majorHAnsi"/>
-          <w:sz w:val="24"/>
-          <w:szCs w:val="24"/>
-        </w:rPr>
-        <w:t xml:space="preserve"> need to be incorporated</w:t>
-      </w:r>
-      <w:r>
-        <w:rPr>
-          <w:rFonts w:asciiTheme="majorHAnsi" w:hAnsiTheme="majorHAnsi" w:cstheme="majorHAnsi"/>
-          <w:sz w:val="24"/>
-          <w:szCs w:val="24"/>
-        </w:rPr>
-        <w:t xml:space="preserve"> to improve the outcomes of this project.</w:t>
+        <w:t xml:space="preserve">Both files have 54,930 rows and </w:t>
+      </w:r>
+      <w:r>
+        <w:rPr>
+          <w:rFonts w:asciiTheme="majorHAnsi" w:hAnsiTheme="majorHAnsi" w:cstheme="majorHAnsi"/>
+          <w:sz w:val="24"/>
+          <w:szCs w:val="24"/>
+        </w:rPr>
+        <w:t>NIBRS_</w:t>
+      </w:r>
+      <w:r>
+        <w:rPr>
+          <w:rFonts w:asciiTheme="majorHAnsi" w:hAnsiTheme="majorHAnsi" w:cstheme="majorHAnsi"/>
+          <w:sz w:val="24"/>
+          <w:szCs w:val="24"/>
+        </w:rPr>
+        <w:t>incidents</w:t>
+      </w:r>
+      <w:r>
+        <w:rPr>
+          <w:rFonts w:asciiTheme="majorHAnsi" w:hAnsiTheme="majorHAnsi" w:cstheme="majorHAnsi"/>
+          <w:sz w:val="24"/>
+          <w:szCs w:val="24"/>
+        </w:rPr>
+        <w:t>_16_19.csv</w:t>
+      </w:r>
+      <w:r>
+        <w:rPr>
+          <w:rFonts w:asciiTheme="majorHAnsi" w:hAnsiTheme="majorHAnsi" w:cstheme="majorHAnsi"/>
+          <w:sz w:val="24"/>
+          <w:szCs w:val="24"/>
+        </w:rPr>
+        <w:t xml:space="preserve"> consist</w:t>
+      </w:r>
+      <w:r>
+        <w:rPr>
+          <w:rFonts w:asciiTheme="majorHAnsi" w:hAnsiTheme="majorHAnsi" w:cstheme="majorHAnsi"/>
+          <w:sz w:val="24"/>
+          <w:szCs w:val="24"/>
+        </w:rPr>
+        <w:t>ed</w:t>
+      </w:r>
+      <w:r>
+        <w:rPr>
+          <w:rFonts w:asciiTheme="majorHAnsi" w:hAnsiTheme="majorHAnsi" w:cstheme="majorHAnsi"/>
+          <w:sz w:val="24"/>
+          <w:szCs w:val="24"/>
+        </w:rPr>
+        <w:t xml:space="preserve"> of 14 columns while </w:t>
+      </w:r>
+      <w:r>
+        <w:rPr>
+          <w:rFonts w:asciiTheme="majorHAnsi" w:hAnsiTheme="majorHAnsi" w:cstheme="majorHAnsi"/>
+          <w:sz w:val="24"/>
+          <w:szCs w:val="24"/>
+        </w:rPr>
+        <w:t>NIBRS_Offense_16_19.csv</w:t>
+      </w:r>
+      <w:r>
+        <w:rPr>
+          <w:rFonts w:asciiTheme="majorHAnsi" w:hAnsiTheme="majorHAnsi" w:cstheme="majorHAnsi"/>
+          <w:sz w:val="24"/>
+          <w:szCs w:val="24"/>
+        </w:rPr>
+        <w:t xml:space="preserve"> has eight columns.</w:t>
+      </w:r>
+      <w:r>
+        <w:rPr>
+          <w:rFonts w:asciiTheme="majorHAnsi" w:hAnsiTheme="majorHAnsi" w:cstheme="majorHAnsi"/>
+          <w:sz w:val="24"/>
+          <w:szCs w:val="24"/>
+        </w:rPr>
+        <w:t xml:space="preserve"> </w:t>
+      </w:r>
+      <w:r>
+        <w:rPr>
+          <w:rFonts w:asciiTheme="majorHAnsi" w:hAnsiTheme="majorHAnsi" w:cstheme="majorHAnsi"/>
+          <w:sz w:val="24"/>
+          <w:szCs w:val="24"/>
+        </w:rPr>
+        <w:t>NIBRS_</w:t>
+      </w:r>
+      <w:r>
+        <w:rPr>
+          <w:rFonts w:asciiTheme="majorHAnsi" w:hAnsiTheme="majorHAnsi" w:cstheme="majorHAnsi"/>
+          <w:sz w:val="24"/>
+          <w:szCs w:val="24"/>
+        </w:rPr>
+        <w:t>incidents</w:t>
+      </w:r>
+      <w:r>
+        <w:rPr>
+          <w:rFonts w:asciiTheme="majorHAnsi" w:hAnsiTheme="majorHAnsi" w:cstheme="majorHAnsi"/>
+          <w:sz w:val="24"/>
+          <w:szCs w:val="24"/>
+        </w:rPr>
+        <w:t>_16_19</w:t>
+      </w:r>
+      <w:r>
+        <w:rPr>
+          <w:rFonts w:asciiTheme="majorHAnsi" w:hAnsiTheme="majorHAnsi" w:cstheme="majorHAnsi"/>
+          <w:sz w:val="24"/>
+          <w:szCs w:val="24"/>
+        </w:rPr>
+        <w:t xml:space="preserve"> dataset holds information about the incidents while </w:t>
+      </w:r>
+      <w:r>
+        <w:rPr>
+          <w:rFonts w:asciiTheme="majorHAnsi" w:hAnsiTheme="majorHAnsi" w:cstheme="majorHAnsi"/>
+          <w:sz w:val="24"/>
+          <w:szCs w:val="24"/>
+        </w:rPr>
+        <w:t>NIBRS_Offense_16_19</w:t>
+      </w:r>
+      <w:r>
+        <w:rPr>
+          <w:rFonts w:asciiTheme="majorHAnsi" w:hAnsiTheme="majorHAnsi" w:cstheme="majorHAnsi"/>
+          <w:sz w:val="24"/>
+          <w:szCs w:val="24"/>
+        </w:rPr>
+        <w:t xml:space="preserve"> </w:t>
+      </w:r>
+      <w:r>
+        <w:rPr>
+          <w:rFonts w:asciiTheme="majorHAnsi" w:hAnsiTheme="majorHAnsi" w:cstheme="majorHAnsi"/>
+          <w:sz w:val="24"/>
+          <w:szCs w:val="24"/>
+        </w:rPr>
+        <w:t>holds</w:t>
+      </w:r>
+      <w:r>
+        <w:rPr>
+          <w:rFonts w:asciiTheme="majorHAnsi" w:hAnsiTheme="majorHAnsi" w:cstheme="majorHAnsi"/>
+          <w:sz w:val="24"/>
+          <w:szCs w:val="24"/>
+        </w:rPr>
+        <w:t xml:space="preserve"> about the offenses associated with the incidents.</w:t>
       </w:r>
     </w:p>
     <w:p>
@@ -1143,6 +1468,199 @@
           <w:szCs w:val="24"/>
         </w:rPr>
       </w:pPr>
+      <w:r>
+        <w:rPr>
+          <w:rFonts w:asciiTheme="majorHAnsi" w:hAnsiTheme="majorHAnsi" w:cstheme="majorHAnsi"/>
+          <w:sz w:val="24"/>
+          <w:szCs w:val="24"/>
+        </w:rPr>
+        <w:t>NIBRS_</w:t>
+      </w:r>
+      <w:r>
+        <w:rPr>
+          <w:rFonts w:asciiTheme="majorHAnsi" w:hAnsiTheme="majorHAnsi" w:cstheme="majorHAnsi"/>
+          <w:sz w:val="24"/>
+          <w:szCs w:val="24"/>
+        </w:rPr>
+        <w:t>incidents</w:t>
+      </w:r>
+      <w:r>
+        <w:rPr>
+          <w:rFonts w:asciiTheme="majorHAnsi" w:hAnsiTheme="majorHAnsi" w:cstheme="majorHAnsi"/>
+          <w:sz w:val="24"/>
+          <w:szCs w:val="24"/>
+        </w:rPr>
+        <w:t>_16_19</w:t>
+      </w:r>
+      <w:r>
+        <w:rPr>
+          <w:rFonts w:asciiTheme="majorHAnsi" w:hAnsiTheme="majorHAnsi" w:cstheme="majorHAnsi"/>
+          <w:sz w:val="24"/>
+          <w:szCs w:val="24"/>
+        </w:rPr>
+        <w:t xml:space="preserve"> </w:t>
+      </w:r>
+      <w:r>
+        <w:rPr>
+          <w:rFonts w:asciiTheme="majorHAnsi" w:hAnsiTheme="majorHAnsi" w:cstheme="majorHAnsi"/>
+          <w:sz w:val="24"/>
+          <w:szCs w:val="24"/>
+        </w:rPr>
+        <w:t>dataset:</w:t>
+      </w:r>
+    </w:p>
+    <w:p>
+      <w:pPr>
+        <w:pStyle w:val="NoSpacing"/>
+        <w:ind w:left="720"/>
+        <w:rPr>
+          <w:rFonts w:asciiTheme="majorHAnsi" w:hAnsiTheme="majorHAnsi" w:cstheme="majorHAnsi"/>
+          <w:sz w:val="24"/>
+          <w:szCs w:val="24"/>
+        </w:rPr>
+      </w:pPr>
+      <w:r>
+        <w:rPr>
+          <w:rFonts w:asciiTheme="majorHAnsi" w:hAnsiTheme="majorHAnsi" w:cstheme="majorHAnsi"/>
+          <w:sz w:val="24"/>
+          <w:szCs w:val="24"/>
+        </w:rPr>
+        <w:t>DATA_YEAR INT</w:t>
+      </w:r>
+    </w:p>
+    <w:p>
+      <w:pPr>
+        <w:pStyle w:val="NoSpacing"/>
+        <w:ind w:left="720"/>
+        <w:rPr>
+          <w:rFonts w:asciiTheme="majorHAnsi" w:hAnsiTheme="majorHAnsi" w:cstheme="majorHAnsi"/>
+          <w:sz w:val="24"/>
+          <w:szCs w:val="24"/>
+        </w:rPr>
+      </w:pPr>
+      <w:r>
+        <w:rPr>
+          <w:rFonts w:asciiTheme="majorHAnsi" w:hAnsiTheme="majorHAnsi" w:cstheme="majorHAnsi"/>
+          <w:sz w:val="24"/>
+          <w:szCs w:val="24"/>
+        </w:rPr>
+        <w:t>AGENCY_ID INT</w:t>
+      </w:r>
+    </w:p>
+    <w:p>
+      <w:pPr>
+        <w:pStyle w:val="NoSpacing"/>
+        <w:ind w:left="720"/>
+        <w:rPr>
+          <w:rFonts w:asciiTheme="majorHAnsi" w:hAnsiTheme="majorHAnsi" w:cstheme="majorHAnsi"/>
+          <w:sz w:val="24"/>
+          <w:szCs w:val="24"/>
+        </w:rPr>
+      </w:pPr>
+      <w:r>
+        <w:rPr>
+          <w:rFonts w:asciiTheme="majorHAnsi" w:hAnsiTheme="majorHAnsi" w:cstheme="majorHAnsi"/>
+          <w:sz w:val="24"/>
+          <w:szCs w:val="24"/>
+        </w:rPr>
+        <w:lastRenderedPageBreak/>
+        <w:t>INCIDENT_ID INT,</w:t>
+      </w:r>
+    </w:p>
+    <w:p>
+      <w:pPr>
+        <w:pStyle w:val="NoSpacing"/>
+        <w:ind w:left="720"/>
+        <w:rPr>
+          <w:rFonts w:asciiTheme="majorHAnsi" w:hAnsiTheme="majorHAnsi" w:cstheme="majorHAnsi"/>
+          <w:sz w:val="24"/>
+          <w:szCs w:val="24"/>
+        </w:rPr>
+      </w:pPr>
+      <w:r>
+        <w:rPr>
+          <w:rFonts w:asciiTheme="majorHAnsi" w:hAnsiTheme="majorHAnsi" w:cstheme="majorHAnsi"/>
+          <w:sz w:val="24"/>
+          <w:szCs w:val="24"/>
+        </w:rPr>
+        <w:t>NIBRS_MONTH_ID INT</w:t>
+      </w:r>
+    </w:p>
+    <w:p>
+      <w:pPr>
+        <w:pStyle w:val="NoSpacing"/>
+        <w:ind w:left="720"/>
+        <w:rPr>
+          <w:rFonts w:asciiTheme="majorHAnsi" w:hAnsiTheme="majorHAnsi" w:cstheme="majorHAnsi"/>
+          <w:sz w:val="24"/>
+          <w:szCs w:val="24"/>
+        </w:rPr>
+      </w:pPr>
+      <w:r>
+        <w:rPr>
+          <w:rFonts w:asciiTheme="majorHAnsi" w:hAnsiTheme="majorHAnsi" w:cstheme="majorHAnsi"/>
+          <w:sz w:val="24"/>
+          <w:szCs w:val="24"/>
+        </w:rPr>
+        <w:t>CARGO_THEFT_FLAG VARCHAR</w:t>
+      </w:r>
+      <w:r>
+        <w:rPr>
+          <w:rFonts w:asciiTheme="majorHAnsi" w:hAnsiTheme="majorHAnsi" w:cstheme="majorHAnsi"/>
+          <w:sz w:val="24"/>
+          <w:szCs w:val="24"/>
+        </w:rPr>
+        <w:tab/>
+      </w:r>
+    </w:p>
+    <w:p>
+      <w:pPr>
+        <w:pStyle w:val="NoSpacing"/>
+        <w:ind w:left="720"/>
+        <w:rPr>
+          <w:rFonts w:asciiTheme="majorHAnsi" w:hAnsiTheme="majorHAnsi" w:cstheme="majorHAnsi"/>
+          <w:sz w:val="24"/>
+          <w:szCs w:val="24"/>
+        </w:rPr>
+      </w:pPr>
+      <w:r>
+        <w:rPr>
+          <w:rFonts w:asciiTheme="majorHAnsi" w:hAnsiTheme="majorHAnsi" w:cstheme="majorHAnsi"/>
+          <w:sz w:val="24"/>
+          <w:szCs w:val="24"/>
+        </w:rPr>
+        <w:t>SUBMISSION_DATE DATE</w:t>
+      </w:r>
+    </w:p>
+    <w:p>
+      <w:pPr>
+        <w:pStyle w:val="NoSpacing"/>
+        <w:ind w:left="720"/>
+        <w:rPr>
+          <w:rFonts w:asciiTheme="majorHAnsi" w:hAnsiTheme="majorHAnsi" w:cstheme="majorHAnsi"/>
+          <w:sz w:val="24"/>
+          <w:szCs w:val="24"/>
+        </w:rPr>
+      </w:pPr>
+      <w:r>
+        <w:rPr>
+          <w:rFonts w:asciiTheme="majorHAnsi" w:hAnsiTheme="majorHAnsi" w:cstheme="majorHAnsi"/>
+          <w:sz w:val="24"/>
+          <w:szCs w:val="24"/>
+        </w:rPr>
+        <w:t>INCIDENT_DATE INT</w:t>
+      </w:r>
+    </w:p>
+    <w:p>
+      <w:pPr>
+        <w:pStyle w:val="NoSpacing"/>
+        <w:ind w:left="720"/>
+        <w:rPr>
+          <w:rFonts w:asciiTheme="majorHAnsi" w:hAnsiTheme="majorHAnsi" w:cstheme="majorHAnsi"/>
+          <w:sz w:val="24"/>
+          <w:szCs w:val="24"/>
+        </w:rPr>
+      </w:pPr>
       <w:proofErr w:type="spellStart"/>
       <w:r>
         <w:rPr>
@@ -1150,7 +1668,7 @@
           <w:sz w:val="24"/>
           <w:szCs w:val="24"/>
         </w:rPr>
-        <w:t>NIBRS_incident</w:t>
+        <w:t>INCIDENT_Month</w:t>
       </w:r>
       <w:proofErr w:type="spellEnd"/>
       <w:r>
@@ -1159,7 +1677,7 @@
           <w:sz w:val="24"/>
           <w:szCs w:val="24"/>
         </w:rPr>
-        <w:t xml:space="preserve"> dataset:</w:t>
+        <w:t xml:space="preserve"> VARCHAR</w:t>
       </w:r>
     </w:p>
     <w:p>
@@ -1178,7 +1696,7 @@
           <w:sz w:val="24"/>
           <w:szCs w:val="24"/>
         </w:rPr>
-        <w:t>DATA_YEAR INT</w:t>
+        <w:t>INCIDENT_DAY INT</w:t>
       </w:r>
     </w:p>
     <w:p>
@@ -1197,7 +1715,15 @@
           <w:sz w:val="24"/>
           <w:szCs w:val="24"/>
         </w:rPr>
-        <w:t>AGENCY_ID INT</w:t>
+        <w:t>REPORT_DATE_FLAG VARCHAR,</w:t>
+      </w:r>
+      <w:r>
+        <w:rPr>
+          <w:rFonts w:asciiTheme="majorHAnsi" w:hAnsiTheme="majorHAnsi" w:cstheme="majorHAnsi"/>
+          <w:sz w:val="24"/>
+          <w:szCs w:val="24"/>
+        </w:rPr>
+        <w:tab/>
       </w:r>
     </w:p>
     <w:p>
@@ -1216,7 +1742,7 @@
           <w:sz w:val="24"/>
           <w:szCs w:val="24"/>
         </w:rPr>
-        <w:t>INCIDENT_ID INT,</w:t>
+        <w:t>INCIDENT_HOUR INT</w:t>
       </w:r>
     </w:p>
     <w:p>
@@ -1235,7 +1761,7 @@
           <w:sz w:val="24"/>
           <w:szCs w:val="24"/>
         </w:rPr>
-        <w:t>NIBRS_MONTH_ID INT</w:t>
+        <w:t>DATA_HOME VARCHAR</w:t>
       </w:r>
     </w:p>
     <w:p>
@@ -1254,15 +1780,7 @@
           <w:sz w:val="24"/>
           <w:szCs w:val="24"/>
         </w:rPr>
-        <w:t>CARGO_THEFT_FLAG VARCHAR</w:t>
-      </w:r>
-      <w:r>
-        <w:rPr>
-          <w:rFonts w:asciiTheme="majorHAnsi" w:hAnsiTheme="majorHAnsi" w:cstheme="majorHAnsi"/>
-          <w:sz w:val="24"/>
-          <w:szCs w:val="24"/>
-        </w:rPr>
-        <w:tab/>
+        <w:t>ORIG_FORMAT VARCHAR</w:t>
       </w:r>
     </w:p>
     <w:p>
@@ -1281,8 +1799,7 @@
           <w:sz w:val="24"/>
           <w:szCs w:val="24"/>
         </w:rPr>
-        <w:lastRenderedPageBreak/>
-        <w:t>SUBMISSION_DATE DATE</w:t>
+        <w:t>DID INT</w:t>
       </w:r>
     </w:p>
     <w:p>
@@ -1295,14 +1812,6 @@
           <w:szCs w:val="24"/>
         </w:rPr>
       </w:pPr>
-      <w:r>
-        <w:rPr>
-          <w:rFonts w:asciiTheme="majorHAnsi" w:hAnsiTheme="majorHAnsi" w:cstheme="majorHAnsi"/>
-          <w:sz w:val="24"/>
-          <w:szCs w:val="24"/>
-        </w:rPr>
-        <w:t>INCIDENT_DATE INT</w:t>
-      </w:r>
     </w:p>
     <w:p>
       <w:pPr>
@@ -1314,193 +1823,29 @@
           <w:szCs w:val="24"/>
         </w:rPr>
       </w:pPr>
-      <w:proofErr w:type="spellStart"/>
-      <w:r>
-        <w:rPr>
-          <w:rFonts w:asciiTheme="majorHAnsi" w:hAnsiTheme="majorHAnsi" w:cstheme="majorHAnsi"/>
-          <w:sz w:val="24"/>
-          <w:szCs w:val="24"/>
-        </w:rPr>
-        <w:t>INCIDENT_Month</w:t>
-      </w:r>
-      <w:proofErr w:type="spellEnd"/>
-      <w:r>
-        <w:rPr>
-          <w:rFonts w:asciiTheme="majorHAnsi" w:hAnsiTheme="majorHAnsi" w:cstheme="majorHAnsi"/>
-          <w:sz w:val="24"/>
-          <w:szCs w:val="24"/>
-        </w:rPr>
-        <w:t xml:space="preserve"> VARCHAR</w:t>
-      </w:r>
-    </w:p>
-    <w:p>
-      <w:pPr>
-        <w:pStyle w:val="NoSpacing"/>
-        <w:ind w:left="720"/>
-        <w:rPr>
-          <w:rFonts w:asciiTheme="majorHAnsi" w:hAnsiTheme="majorHAnsi" w:cstheme="majorHAnsi"/>
-          <w:sz w:val="24"/>
-          <w:szCs w:val="24"/>
-        </w:rPr>
-      </w:pPr>
-      <w:r>
-        <w:rPr>
-          <w:rFonts w:asciiTheme="majorHAnsi" w:hAnsiTheme="majorHAnsi" w:cstheme="majorHAnsi"/>
-          <w:sz w:val="24"/>
-          <w:szCs w:val="24"/>
-        </w:rPr>
-        <w:t>INCIDENT_DAY INT</w:t>
-      </w:r>
-    </w:p>
-    <w:p>
-      <w:pPr>
-        <w:pStyle w:val="NoSpacing"/>
-        <w:ind w:left="720"/>
-        <w:rPr>
-          <w:rFonts w:asciiTheme="majorHAnsi" w:hAnsiTheme="majorHAnsi" w:cstheme="majorHAnsi"/>
-          <w:sz w:val="24"/>
-          <w:szCs w:val="24"/>
-        </w:rPr>
-      </w:pPr>
-      <w:r>
-        <w:rPr>
-          <w:rFonts w:asciiTheme="majorHAnsi" w:hAnsiTheme="majorHAnsi" w:cstheme="majorHAnsi"/>
-          <w:sz w:val="24"/>
-          <w:szCs w:val="24"/>
-        </w:rPr>
-        <w:t>REPORT_DATE_FLAG VARCHAR,</w:t>
-      </w:r>
-      <w:r>
-        <w:rPr>
-          <w:rFonts w:asciiTheme="majorHAnsi" w:hAnsiTheme="majorHAnsi" w:cstheme="majorHAnsi"/>
-          <w:sz w:val="24"/>
-          <w:szCs w:val="24"/>
-        </w:rPr>
-        <w:tab/>
-      </w:r>
-    </w:p>
-    <w:p>
-      <w:pPr>
-        <w:pStyle w:val="NoSpacing"/>
-        <w:ind w:left="720"/>
-        <w:rPr>
-          <w:rFonts w:asciiTheme="majorHAnsi" w:hAnsiTheme="majorHAnsi" w:cstheme="majorHAnsi"/>
-          <w:sz w:val="24"/>
-          <w:szCs w:val="24"/>
-        </w:rPr>
-      </w:pPr>
-      <w:r>
-        <w:rPr>
-          <w:rFonts w:asciiTheme="majorHAnsi" w:hAnsiTheme="majorHAnsi" w:cstheme="majorHAnsi"/>
-          <w:sz w:val="24"/>
-          <w:szCs w:val="24"/>
-        </w:rPr>
-        <w:t>INCIDENT_HOUR INT</w:t>
-      </w:r>
-    </w:p>
-    <w:p>
-      <w:pPr>
-        <w:pStyle w:val="NoSpacing"/>
-        <w:ind w:left="720"/>
-        <w:rPr>
-          <w:rFonts w:asciiTheme="majorHAnsi" w:hAnsiTheme="majorHAnsi" w:cstheme="majorHAnsi"/>
-          <w:sz w:val="24"/>
-          <w:szCs w:val="24"/>
-        </w:rPr>
-      </w:pPr>
-      <w:r>
-        <w:rPr>
-          <w:rFonts w:asciiTheme="majorHAnsi" w:hAnsiTheme="majorHAnsi" w:cstheme="majorHAnsi"/>
-          <w:sz w:val="24"/>
-          <w:szCs w:val="24"/>
-        </w:rPr>
-        <w:t>DATA_HOME VARCHAR</w:t>
-      </w:r>
-    </w:p>
-    <w:p>
-      <w:pPr>
-        <w:pStyle w:val="NoSpacing"/>
-        <w:ind w:left="720"/>
-        <w:rPr>
-          <w:rFonts w:asciiTheme="majorHAnsi" w:hAnsiTheme="majorHAnsi" w:cstheme="majorHAnsi"/>
-          <w:sz w:val="24"/>
-          <w:szCs w:val="24"/>
-        </w:rPr>
-      </w:pPr>
-      <w:r>
-        <w:rPr>
-          <w:rFonts w:asciiTheme="majorHAnsi" w:hAnsiTheme="majorHAnsi" w:cstheme="majorHAnsi"/>
-          <w:sz w:val="24"/>
-          <w:szCs w:val="24"/>
-        </w:rPr>
-        <w:t>ORIG_FORMAT VARCHAR</w:t>
-      </w:r>
-    </w:p>
-    <w:p>
-      <w:pPr>
-        <w:pStyle w:val="NoSpacing"/>
-        <w:ind w:left="720"/>
-        <w:rPr>
-          <w:rFonts w:asciiTheme="majorHAnsi" w:hAnsiTheme="majorHAnsi" w:cstheme="majorHAnsi"/>
-          <w:sz w:val="24"/>
-          <w:szCs w:val="24"/>
-        </w:rPr>
-      </w:pPr>
-      <w:r>
-        <w:rPr>
-          <w:rFonts w:asciiTheme="majorHAnsi" w:hAnsiTheme="majorHAnsi" w:cstheme="majorHAnsi"/>
-          <w:sz w:val="24"/>
-          <w:szCs w:val="24"/>
-        </w:rPr>
-        <w:t>DID INT</w:t>
-      </w:r>
-    </w:p>
-    <w:p>
-      <w:pPr>
-        <w:pStyle w:val="NoSpacing"/>
-        <w:ind w:left="720"/>
-        <w:rPr>
-          <w:rFonts w:asciiTheme="majorHAnsi" w:hAnsiTheme="majorHAnsi" w:cstheme="majorHAnsi"/>
-          <w:sz w:val="24"/>
-          <w:szCs w:val="24"/>
-        </w:rPr>
-      </w:pPr>
-    </w:p>
-    <w:p>
-      <w:pPr>
-        <w:pStyle w:val="NoSpacing"/>
-        <w:ind w:left="720"/>
-        <w:rPr>
-          <w:rFonts w:asciiTheme="majorHAnsi" w:hAnsiTheme="majorHAnsi" w:cstheme="majorHAnsi"/>
-          <w:sz w:val="24"/>
-          <w:szCs w:val="24"/>
-        </w:rPr>
-      </w:pPr>
-      <w:proofErr w:type="spellStart"/>
-      <w:r>
-        <w:rPr>
-          <w:rFonts w:asciiTheme="majorHAnsi" w:hAnsiTheme="majorHAnsi" w:cstheme="majorHAnsi"/>
-          <w:sz w:val="24"/>
-          <w:szCs w:val="24"/>
-        </w:rPr>
-        <w:t>NIBRS_offense</w:t>
-      </w:r>
-      <w:proofErr w:type="spellEnd"/>
-      <w:r>
-        <w:rPr>
-          <w:rFonts w:asciiTheme="majorHAnsi" w:hAnsiTheme="majorHAnsi" w:cstheme="majorHAnsi"/>
-          <w:sz w:val="24"/>
-          <w:szCs w:val="24"/>
-        </w:rPr>
-        <w:t xml:space="preserve"> dataset</w:t>
-      </w:r>
-      <w:r>
-        <w:rPr>
-          <w:rFonts w:asciiTheme="majorHAnsi" w:hAnsiTheme="majorHAnsi" w:cstheme="majorHAnsi"/>
-          <w:sz w:val="24"/>
-          <w:szCs w:val="24"/>
-        </w:rPr>
-        <w:t>:</w:t>
+      <w:r>
+        <w:rPr>
+          <w:rFonts w:asciiTheme="majorHAnsi" w:hAnsiTheme="majorHAnsi" w:cstheme="majorHAnsi"/>
+          <w:sz w:val="24"/>
+          <w:szCs w:val="24"/>
+        </w:rPr>
+        <w:t>NIBRS_Offense_16_19</w:t>
+      </w:r>
+      <w:r>
+        <w:rPr>
+          <w:rFonts w:asciiTheme="majorHAnsi" w:hAnsiTheme="majorHAnsi" w:cstheme="majorHAnsi"/>
+          <w:sz w:val="24"/>
+          <w:szCs w:val="24"/>
+        </w:rPr>
+        <w:t xml:space="preserve"> </w:t>
+      </w:r>
+      <w:r>
+        <w:rPr>
+          <w:rFonts w:asciiTheme="majorHAnsi" w:hAnsiTheme="majorHAnsi" w:cstheme="majorHAnsi"/>
+          <w:sz w:val="24"/>
+          <w:szCs w:val="24"/>
+        </w:rPr>
+        <w:t>dataset:</w:t>
       </w:r>
     </w:p>
     <w:p>
@@ -1764,7 +2109,23 @@
           <w:sz w:val="24"/>
           <w:szCs w:val="24"/>
         </w:rPr>
-        <w:t>In the initial data analysis, we explored the structured dataset to uncover initial patterns, characteristics, creating a broad picture of important trends and major points to study in greater detail.</w:t>
+        <w:t>In the initial data analysis, we explored the structured dataset to uncover initial patterns, characteristics, creating a broad picture of important trends and major points to study in greater detail</w:t>
+      </w:r>
+      <w:r>
+        <w:rPr>
+          <w:rFonts w:asciiTheme="majorHAnsi" w:hAnsiTheme="majorHAnsi" w:cstheme="majorHAnsi"/>
+          <w:sz w:val="24"/>
+          <w:szCs w:val="24"/>
+        </w:rPr>
+        <w:t xml:space="preserve"> which took place </w:t>
+      </w:r>
+      <w:r>
+        <w:rPr>
+          <w:rFonts w:asciiTheme="majorHAnsi" w:hAnsiTheme="majorHAnsi" w:cstheme="majorHAnsi"/>
+          <w:sz w:val="24"/>
+          <w:szCs w:val="24"/>
+        </w:rPr>
+        <w:t>in Tableau and will be incorporated in the dashboard.</w:t>
       </w:r>
     </w:p>
     <w:p>
@@ -1777,6 +2138,228 @@
           <w:szCs w:val="24"/>
         </w:rPr>
       </w:pPr>
+      <w:r>
+        <w:rPr>
+          <w:rFonts w:asciiTheme="majorHAnsi" w:hAnsiTheme="majorHAnsi" w:cstheme="majorHAnsi"/>
+          <w:sz w:val="24"/>
+          <w:szCs w:val="24"/>
+        </w:rPr>
+        <w:t>.</w:t>
+      </w:r>
+      <w:r>
+        <w:rPr>
+          <w:rFonts w:asciiTheme="majorHAnsi" w:hAnsiTheme="majorHAnsi" w:cstheme="majorHAnsi"/>
+          <w:sz w:val="24"/>
+          <w:szCs w:val="24"/>
+        </w:rPr>
+        <w:t xml:space="preserve"> </w:t>
+      </w:r>
+      <w:r>
+        <w:rPr>
+          <w:rFonts w:asciiTheme="majorHAnsi" w:hAnsiTheme="majorHAnsi" w:cstheme="majorHAnsi"/>
+          <w:sz w:val="24"/>
+          <w:szCs w:val="24"/>
+        </w:rPr>
+        <w:t xml:space="preserve"> </w:t>
+      </w:r>
+      <w:r>
+        <w:rPr>
+          <w:rFonts w:asciiTheme="majorHAnsi" w:hAnsiTheme="majorHAnsi" w:cstheme="majorHAnsi"/>
+          <w:sz w:val="24"/>
+          <w:szCs w:val="24"/>
+        </w:rPr>
+        <w:t xml:space="preserve">The variable we will be included in the predictive models are </w:t>
+      </w:r>
+      <w:r>
+        <w:rPr>
+          <w:rFonts w:asciiTheme="majorHAnsi" w:hAnsiTheme="majorHAnsi" w:cstheme="majorHAnsi"/>
+          <w:sz w:val="24"/>
+          <w:szCs w:val="24"/>
+        </w:rPr>
+        <w:t xml:space="preserve">Nominal </w:t>
+      </w:r>
+      <w:proofErr w:type="gramStart"/>
+      <w:r>
+        <w:rPr>
+          <w:rFonts w:asciiTheme="majorHAnsi" w:hAnsiTheme="majorHAnsi" w:cstheme="majorHAnsi"/>
+          <w:sz w:val="24"/>
+          <w:szCs w:val="24"/>
+        </w:rPr>
+        <w:t>data</w:t>
+      </w:r>
+      <w:r>
+        <w:rPr>
+          <w:rFonts w:asciiTheme="majorHAnsi" w:hAnsiTheme="majorHAnsi" w:cstheme="majorHAnsi"/>
+          <w:sz w:val="24"/>
+          <w:szCs w:val="24"/>
+        </w:rPr>
+        <w:t xml:space="preserve"> </w:t>
+      </w:r>
+      <w:r>
+        <w:rPr>
+          <w:rFonts w:asciiTheme="majorHAnsi" w:hAnsiTheme="majorHAnsi" w:cstheme="majorHAnsi"/>
+          <w:sz w:val="24"/>
+          <w:szCs w:val="24"/>
+        </w:rPr>
+        <w:t xml:space="preserve"> </w:t>
+      </w:r>
+      <w:r>
+        <w:rPr>
+          <w:rFonts w:asciiTheme="majorHAnsi" w:hAnsiTheme="majorHAnsi" w:cstheme="majorHAnsi"/>
+          <w:sz w:val="24"/>
+          <w:szCs w:val="24"/>
+        </w:rPr>
+        <w:t>type</w:t>
+      </w:r>
+      <w:proofErr w:type="gramEnd"/>
+      <w:r>
+        <w:rPr>
+          <w:rFonts w:asciiTheme="majorHAnsi" w:hAnsiTheme="majorHAnsi" w:cstheme="majorHAnsi"/>
+          <w:sz w:val="24"/>
+          <w:szCs w:val="24"/>
+        </w:rPr>
+        <w:t>.</w:t>
+      </w:r>
+      <w:r>
+        <w:rPr>
+          <w:rFonts w:asciiTheme="majorHAnsi" w:hAnsiTheme="majorHAnsi" w:cstheme="majorHAnsi"/>
+          <w:sz w:val="24"/>
+          <w:szCs w:val="24"/>
+        </w:rPr>
+        <w:t xml:space="preserve">  Nominal data cannot be used in statistical computation like mean and standard deviation.  As shown in the </w:t>
+      </w:r>
+      <w:proofErr w:type="spellStart"/>
+      <w:r>
+        <w:rPr>
+          <w:rFonts w:asciiTheme="majorHAnsi" w:hAnsiTheme="majorHAnsi" w:cstheme="majorHAnsi"/>
+          <w:sz w:val="24"/>
+          <w:szCs w:val="24"/>
+        </w:rPr>
+        <w:t>DataExploration_</w:t>
+      </w:r>
+      <w:proofErr w:type="gramStart"/>
+      <w:r>
+        <w:rPr>
+          <w:rFonts w:asciiTheme="majorHAnsi" w:hAnsiTheme="majorHAnsi" w:cstheme="majorHAnsi"/>
+          <w:sz w:val="24"/>
+          <w:szCs w:val="24"/>
+        </w:rPr>
+        <w:t>phase.ipynb</w:t>
+      </w:r>
+      <w:proofErr w:type="spellEnd"/>
+      <w:proofErr w:type="gramEnd"/>
+      <w:r>
+        <w:rPr>
+          <w:rFonts w:asciiTheme="majorHAnsi" w:hAnsiTheme="majorHAnsi" w:cstheme="majorHAnsi"/>
+          <w:sz w:val="24"/>
+          <w:szCs w:val="24"/>
+        </w:rPr>
+        <w:t>, the descriptive statistics performed to both datasets did not show any significance output.</w:t>
+      </w:r>
+      <w:r>
+        <w:rPr>
+          <w:rFonts w:asciiTheme="majorHAnsi" w:hAnsiTheme="majorHAnsi" w:cstheme="majorHAnsi"/>
+          <w:sz w:val="24"/>
+          <w:szCs w:val="24"/>
+        </w:rPr>
+        <w:t xml:space="preserve">  C</w:t>
+      </w:r>
+      <w:r>
+        <w:rPr>
+          <w:rFonts w:asciiTheme="majorHAnsi" w:hAnsiTheme="majorHAnsi" w:cstheme="majorHAnsi"/>
+          <w:sz w:val="24"/>
+          <w:szCs w:val="24"/>
+        </w:rPr>
+        <w:t>ross tabulations</w:t>
+      </w:r>
+      <w:r>
+        <w:rPr>
+          <w:rFonts w:asciiTheme="majorHAnsi" w:hAnsiTheme="majorHAnsi" w:cstheme="majorHAnsi"/>
+          <w:sz w:val="24"/>
+          <w:szCs w:val="24"/>
+        </w:rPr>
+        <w:t xml:space="preserve"> </w:t>
+      </w:r>
+      <w:r>
+        <w:rPr>
+          <w:rFonts w:asciiTheme="majorHAnsi" w:hAnsiTheme="majorHAnsi" w:cstheme="majorHAnsi"/>
+          <w:sz w:val="24"/>
+          <w:szCs w:val="24"/>
+        </w:rPr>
+        <w:t xml:space="preserve">used </w:t>
+      </w:r>
+      <w:r>
+        <w:rPr>
+          <w:rFonts w:asciiTheme="majorHAnsi" w:hAnsiTheme="majorHAnsi" w:cstheme="majorHAnsi"/>
+          <w:sz w:val="24"/>
+          <w:szCs w:val="24"/>
+        </w:rPr>
+        <w:t xml:space="preserve">with </w:t>
+      </w:r>
+      <w:r>
+        <w:rPr>
+          <w:rFonts w:asciiTheme="majorHAnsi" w:hAnsiTheme="majorHAnsi" w:cstheme="majorHAnsi"/>
+          <w:sz w:val="24"/>
+          <w:szCs w:val="24"/>
+        </w:rPr>
+        <w:t>N</w:t>
+      </w:r>
+      <w:r>
+        <w:rPr>
+          <w:rFonts w:asciiTheme="majorHAnsi" w:hAnsiTheme="majorHAnsi" w:cstheme="majorHAnsi"/>
+          <w:sz w:val="24"/>
+          <w:szCs w:val="24"/>
+        </w:rPr>
+        <w:t>ominal variables</w:t>
+      </w:r>
+      <w:r>
+        <w:rPr>
+          <w:rFonts w:asciiTheme="majorHAnsi" w:hAnsiTheme="majorHAnsi" w:cstheme="majorHAnsi"/>
+          <w:sz w:val="24"/>
+          <w:szCs w:val="24"/>
+        </w:rPr>
+        <w:t xml:space="preserve"> t</w:t>
+      </w:r>
+      <w:r>
+        <w:rPr>
+          <w:rFonts w:asciiTheme="majorHAnsi" w:hAnsiTheme="majorHAnsi" w:cstheme="majorHAnsi"/>
+          <w:sz w:val="24"/>
+          <w:szCs w:val="24"/>
+        </w:rPr>
+        <w:t>he</w:t>
+      </w:r>
+      <w:r>
+        <w:rPr>
+          <w:rFonts w:asciiTheme="majorHAnsi" w:hAnsiTheme="majorHAnsi" w:cstheme="majorHAnsi"/>
+          <w:sz w:val="24"/>
+          <w:szCs w:val="24"/>
+        </w:rPr>
+        <w:t>n</w:t>
+      </w:r>
+      <w:r>
+        <w:rPr>
+          <w:rFonts w:asciiTheme="majorHAnsi" w:hAnsiTheme="majorHAnsi" w:cstheme="majorHAnsi"/>
+          <w:sz w:val="24"/>
+          <w:szCs w:val="24"/>
+        </w:rPr>
+        <w:t xml:space="preserve"> chi-square test can be performed on a cross-tabulation </w:t>
+      </w:r>
+      <w:r>
+        <w:rPr>
+          <w:rFonts w:asciiTheme="majorHAnsi" w:hAnsiTheme="majorHAnsi" w:cstheme="majorHAnsi"/>
+          <w:sz w:val="24"/>
+          <w:szCs w:val="24"/>
+        </w:rPr>
+        <w:t>but beyond the scope of this project</w:t>
+      </w:r>
+      <w:r>
+        <w:rPr>
+          <w:rFonts w:asciiTheme="majorHAnsi" w:hAnsiTheme="majorHAnsi" w:cstheme="majorHAnsi"/>
+          <w:sz w:val="24"/>
+          <w:szCs w:val="24"/>
+        </w:rPr>
+        <w:t>.</w:t>
+      </w:r>
     </w:p>
     <w:p>
       <w:pPr>
@@ -1794,47 +2377,8 @@
           <w:sz w:val="24"/>
           <w:szCs w:val="24"/>
         </w:rPr>
-        <w:t>Data Types Breakdown:</w:t>
-      </w:r>
-    </w:p>
-    <w:p>
-      <w:pPr>
-        <w:pStyle w:val="NoSpacing"/>
-        <w:ind w:left="720"/>
-        <w:rPr>
-          <w:rFonts w:asciiTheme="majorHAnsi" w:hAnsiTheme="majorHAnsi" w:cstheme="majorHAnsi"/>
-          <w:sz w:val="24"/>
-          <w:szCs w:val="24"/>
-        </w:rPr>
-      </w:pPr>
-      <w:r>
-        <w:rPr>
-          <w:rFonts w:asciiTheme="majorHAnsi" w:hAnsiTheme="majorHAnsi" w:cstheme="majorHAnsi"/>
-          <w:sz w:val="24"/>
-          <w:szCs w:val="24"/>
-        </w:rPr>
         <w:tab/>
-        <w:t>Nominal</w:t>
-      </w:r>
-      <w:r>
-        <w:rPr>
-          <w:rFonts w:asciiTheme="majorHAnsi" w:hAnsiTheme="majorHAnsi" w:cstheme="majorHAnsi"/>
-          <w:sz w:val="24"/>
-          <w:szCs w:val="24"/>
-        </w:rPr>
-        <w:t xml:space="preserve"> Data examples</w:t>
-      </w:r>
-    </w:p>
-    <w:p>
-      <w:pPr>
-        <w:pStyle w:val="NoSpacing"/>
-        <w:ind w:left="720"/>
-        <w:rPr>
-          <w:rFonts w:asciiTheme="majorHAnsi" w:hAnsiTheme="majorHAnsi" w:cstheme="majorHAnsi"/>
-          <w:sz w:val="24"/>
-          <w:szCs w:val="24"/>
-        </w:rPr>
-      </w:pPr>
+      </w:r>
       <w:r>
         <w:rPr>
           <w:rFonts w:asciiTheme="majorHAnsi" w:hAnsiTheme="majorHAnsi" w:cstheme="majorHAnsi"/>
@@ -1851,491 +2395,6 @@
         </w:rPr>
         <w:tab/>
       </w:r>
-      <w:r>
-        <w:rPr>
-          <w:rFonts w:asciiTheme="majorHAnsi" w:hAnsiTheme="majorHAnsi" w:cstheme="majorHAnsi"/>
-          <w:sz w:val="24"/>
-          <w:szCs w:val="24"/>
-        </w:rPr>
-        <w:t>NIBRS_Offense_16_19.csv</w:t>
-      </w:r>
-      <w:r>
-        <w:rPr>
-          <w:rFonts w:asciiTheme="majorHAnsi" w:hAnsiTheme="majorHAnsi" w:cstheme="majorHAnsi"/>
-          <w:sz w:val="24"/>
-          <w:szCs w:val="24"/>
-        </w:rPr>
-        <w:t>:</w:t>
-      </w:r>
-    </w:p>
-    <w:p>
-      <w:pPr>
-        <w:pStyle w:val="NoSpacing"/>
-        <w:ind w:left="720"/>
-        <w:rPr>
-          <w:rFonts w:asciiTheme="majorHAnsi" w:hAnsiTheme="majorHAnsi" w:cstheme="majorHAnsi"/>
-          <w:sz w:val="24"/>
-          <w:szCs w:val="24"/>
-        </w:rPr>
-      </w:pPr>
-      <w:r>
-        <w:rPr>
-          <w:rFonts w:asciiTheme="majorHAnsi" w:hAnsiTheme="majorHAnsi" w:cstheme="majorHAnsi"/>
-          <w:sz w:val="24"/>
-          <w:szCs w:val="24"/>
-        </w:rPr>
-        <w:tab/>
-      </w:r>
-      <w:r>
-        <w:rPr>
-          <w:rFonts w:asciiTheme="majorHAnsi" w:hAnsiTheme="majorHAnsi" w:cstheme="majorHAnsi"/>
-          <w:sz w:val="24"/>
-          <w:szCs w:val="24"/>
-        </w:rPr>
-        <w:tab/>
-      </w:r>
-      <w:proofErr w:type="spellStart"/>
-      <w:r>
-        <w:rPr>
-          <w:rFonts w:asciiTheme="majorHAnsi" w:hAnsiTheme="majorHAnsi" w:cstheme="majorHAnsi"/>
-          <w:sz w:val="24"/>
-          <w:szCs w:val="24"/>
-        </w:rPr>
-        <w:t>Variables:</w:t>
-      </w:r>
-      <w:r>
-        <w:rPr>
-          <w:rFonts w:asciiTheme="majorHAnsi" w:hAnsiTheme="majorHAnsi" w:cstheme="majorHAnsi"/>
-          <w:sz w:val="24"/>
-          <w:szCs w:val="24"/>
-        </w:rPr>
-        <w:t>DATA_</w:t>
-      </w:r>
-      <w:proofErr w:type="gramStart"/>
-      <w:r>
-        <w:rPr>
-          <w:rFonts w:asciiTheme="majorHAnsi" w:hAnsiTheme="majorHAnsi" w:cstheme="majorHAnsi"/>
-          <w:sz w:val="24"/>
-          <w:szCs w:val="24"/>
-        </w:rPr>
-        <w:t>YEAR,OFFENSE</w:t>
-      </w:r>
-      <w:proofErr w:type="gramEnd"/>
-      <w:r>
-        <w:rPr>
-          <w:rFonts w:asciiTheme="majorHAnsi" w:hAnsiTheme="majorHAnsi" w:cstheme="majorHAnsi"/>
-          <w:sz w:val="24"/>
-          <w:szCs w:val="24"/>
-        </w:rPr>
-        <w:t>_ID,INCIDENT_ID,OFFENSE_TYPE_ID</w:t>
-      </w:r>
-      <w:proofErr w:type="spellEnd"/>
-      <w:r>
-        <w:rPr>
-          <w:rFonts w:asciiTheme="majorHAnsi" w:hAnsiTheme="majorHAnsi" w:cstheme="majorHAnsi"/>
-          <w:sz w:val="24"/>
-          <w:szCs w:val="24"/>
-        </w:rPr>
-        <w:t>,</w:t>
-      </w:r>
-      <w:r>
-        <w:rPr>
-          <w:rFonts w:asciiTheme="majorHAnsi" w:hAnsiTheme="majorHAnsi" w:cstheme="majorHAnsi"/>
-          <w:sz w:val="24"/>
-          <w:szCs w:val="24"/>
-        </w:rPr>
-        <w:t xml:space="preserve"> </w:t>
-      </w:r>
-      <w:r>
-        <w:rPr>
-          <w:rFonts w:asciiTheme="majorHAnsi" w:hAnsiTheme="majorHAnsi" w:cstheme="majorHAnsi"/>
-          <w:sz w:val="24"/>
-          <w:szCs w:val="24"/>
-        </w:rPr>
-        <w:tab/>
-      </w:r>
-      <w:r>
-        <w:rPr>
-          <w:rFonts w:asciiTheme="majorHAnsi" w:hAnsiTheme="majorHAnsi" w:cstheme="majorHAnsi"/>
-          <w:sz w:val="24"/>
-          <w:szCs w:val="24"/>
-        </w:rPr>
-        <w:tab/>
-      </w:r>
-      <w:r>
-        <w:rPr>
-          <w:rFonts w:asciiTheme="majorHAnsi" w:hAnsiTheme="majorHAnsi" w:cstheme="majorHAnsi"/>
-          <w:sz w:val="24"/>
-          <w:szCs w:val="24"/>
-        </w:rPr>
-        <w:tab/>
-      </w:r>
-      <w:r>
-        <w:rPr>
-          <w:rFonts w:asciiTheme="majorHAnsi" w:hAnsiTheme="majorHAnsi" w:cstheme="majorHAnsi"/>
-          <w:sz w:val="24"/>
-          <w:szCs w:val="24"/>
-        </w:rPr>
-        <w:t>ATTEMPT_COMPLETE_FLAG,LOCATION_ID,METHOD_ENTRY_CODE</w:t>
-      </w:r>
-      <w:r>
-        <w:rPr>
-          <w:rFonts w:asciiTheme="majorHAnsi" w:hAnsiTheme="majorHAnsi" w:cstheme="majorHAnsi"/>
-          <w:sz w:val="24"/>
-          <w:szCs w:val="24"/>
-        </w:rPr>
-        <w:tab/>
-      </w:r>
-      <w:r>
-        <w:rPr>
-          <w:rFonts w:asciiTheme="majorHAnsi" w:hAnsiTheme="majorHAnsi" w:cstheme="majorHAnsi"/>
-          <w:sz w:val="24"/>
-          <w:szCs w:val="24"/>
-        </w:rPr>
-        <w:tab/>
-      </w:r>
-      <w:r>
-        <w:rPr>
-          <w:rFonts w:asciiTheme="majorHAnsi" w:hAnsiTheme="majorHAnsi" w:cstheme="majorHAnsi"/>
-          <w:sz w:val="24"/>
-          <w:szCs w:val="24"/>
-        </w:rPr>
-        <w:tab/>
-      </w:r>
-      <w:r>
-        <w:rPr>
-          <w:rFonts w:asciiTheme="majorHAnsi" w:hAnsiTheme="majorHAnsi" w:cstheme="majorHAnsi"/>
-          <w:sz w:val="24"/>
-          <w:szCs w:val="24"/>
-        </w:rPr>
-        <w:tab/>
-      </w:r>
-    </w:p>
-    <w:p>
-      <w:pPr>
-        <w:pStyle w:val="NoSpacing"/>
-        <w:ind w:left="720"/>
-        <w:rPr>
-          <w:rFonts w:asciiTheme="majorHAnsi" w:hAnsiTheme="majorHAnsi" w:cstheme="majorHAnsi"/>
-          <w:sz w:val="24"/>
-          <w:szCs w:val="24"/>
-        </w:rPr>
-      </w:pPr>
-      <w:r>
-        <w:rPr>
-          <w:rFonts w:asciiTheme="majorHAnsi" w:hAnsiTheme="majorHAnsi" w:cstheme="majorHAnsi"/>
-          <w:sz w:val="24"/>
-          <w:szCs w:val="24"/>
-        </w:rPr>
-        <w:tab/>
-      </w:r>
-      <w:r>
-        <w:rPr>
-          <w:rFonts w:asciiTheme="majorHAnsi" w:hAnsiTheme="majorHAnsi" w:cstheme="majorHAnsi"/>
-          <w:sz w:val="24"/>
-          <w:szCs w:val="24"/>
-        </w:rPr>
-        <w:tab/>
-      </w:r>
-      <w:r>
-        <w:rPr>
-          <w:rFonts w:asciiTheme="majorHAnsi" w:hAnsiTheme="majorHAnsi" w:cstheme="majorHAnsi"/>
-          <w:sz w:val="24"/>
-          <w:szCs w:val="24"/>
-        </w:rPr>
-        <w:t>nibrs_incidents_17_19.csv</w:t>
-      </w:r>
-    </w:p>
-    <w:p>
-      <w:pPr>
-        <w:pStyle w:val="NoSpacing"/>
-        <w:ind w:left="720"/>
-        <w:rPr>
-          <w:rFonts w:asciiTheme="majorHAnsi" w:hAnsiTheme="majorHAnsi" w:cstheme="majorHAnsi"/>
-          <w:sz w:val="24"/>
-          <w:szCs w:val="24"/>
-        </w:rPr>
-      </w:pPr>
-      <w:r>
-        <w:rPr>
-          <w:rFonts w:asciiTheme="majorHAnsi" w:hAnsiTheme="majorHAnsi" w:cstheme="majorHAnsi"/>
-          <w:sz w:val="24"/>
-          <w:szCs w:val="24"/>
-        </w:rPr>
-        <w:tab/>
-      </w:r>
-      <w:r>
-        <w:rPr>
-          <w:rFonts w:asciiTheme="majorHAnsi" w:hAnsiTheme="majorHAnsi" w:cstheme="majorHAnsi"/>
-          <w:sz w:val="24"/>
-          <w:szCs w:val="24"/>
-        </w:rPr>
-        <w:tab/>
-      </w:r>
-      <w:r>
-        <w:rPr>
-          <w:rFonts w:asciiTheme="majorHAnsi" w:hAnsiTheme="majorHAnsi" w:cstheme="majorHAnsi"/>
-          <w:sz w:val="24"/>
-          <w:szCs w:val="24"/>
-        </w:rPr>
-        <w:tab/>
-        <w:t>Variables:</w:t>
-      </w:r>
-      <w:r>
-        <w:rPr>
-          <w:rFonts w:asciiTheme="majorHAnsi" w:hAnsiTheme="majorHAnsi" w:cstheme="majorHAnsi"/>
-          <w:sz w:val="24"/>
-          <w:szCs w:val="24"/>
-        </w:rPr>
-        <w:t xml:space="preserve"> </w:t>
-      </w:r>
-      <w:r>
-        <w:rPr>
-          <w:rFonts w:asciiTheme="majorHAnsi" w:hAnsiTheme="majorHAnsi" w:cstheme="majorHAnsi"/>
-          <w:sz w:val="24"/>
-          <w:szCs w:val="24"/>
-        </w:rPr>
-        <w:t>DATA_YEAR, AGENCY_ID, INCIDENT_ID</w:t>
-      </w:r>
-    </w:p>
-    <w:p>
-      <w:pPr>
-        <w:pStyle w:val="NoSpacing"/>
-        <w:ind w:left="720"/>
-        <w:rPr>
-          <w:rFonts w:asciiTheme="majorHAnsi" w:hAnsiTheme="majorHAnsi" w:cstheme="majorHAnsi"/>
-          <w:sz w:val="24"/>
-          <w:szCs w:val="24"/>
-        </w:rPr>
-      </w:pPr>
-    </w:p>
-    <w:p>
-      <w:pPr>
-        <w:pStyle w:val="NoSpacing"/>
-        <w:ind w:left="720"/>
-        <w:rPr>
-          <w:rFonts w:asciiTheme="majorHAnsi" w:hAnsiTheme="majorHAnsi" w:cstheme="majorHAnsi"/>
-          <w:sz w:val="24"/>
-          <w:szCs w:val="24"/>
-        </w:rPr>
-      </w:pPr>
-      <w:r>
-        <w:rPr>
-          <w:rFonts w:asciiTheme="majorHAnsi" w:hAnsiTheme="majorHAnsi" w:cstheme="majorHAnsi"/>
-          <w:sz w:val="24"/>
-          <w:szCs w:val="24"/>
-        </w:rPr>
-        <w:tab/>
-      </w:r>
-      <w:r>
-        <w:rPr>
-          <w:rFonts w:asciiTheme="majorHAnsi" w:hAnsiTheme="majorHAnsi" w:cstheme="majorHAnsi"/>
-          <w:sz w:val="24"/>
-          <w:szCs w:val="24"/>
-        </w:rPr>
-        <w:t xml:space="preserve">Numerical Data: </w:t>
-      </w:r>
-    </w:p>
-    <w:p>
-      <w:pPr>
-        <w:pStyle w:val="NoSpacing"/>
-        <w:ind w:left="720"/>
-        <w:rPr>
-          <w:rFonts w:asciiTheme="majorHAnsi" w:hAnsiTheme="majorHAnsi" w:cstheme="majorHAnsi"/>
-          <w:sz w:val="24"/>
-          <w:szCs w:val="24"/>
-        </w:rPr>
-      </w:pPr>
-      <w:r>
-        <w:rPr>
-          <w:rFonts w:asciiTheme="majorHAnsi" w:hAnsiTheme="majorHAnsi" w:cstheme="majorHAnsi"/>
-          <w:sz w:val="24"/>
-          <w:szCs w:val="24"/>
-        </w:rPr>
-        <w:tab/>
-      </w:r>
-      <w:r>
-        <w:rPr>
-          <w:rFonts w:asciiTheme="majorHAnsi" w:hAnsiTheme="majorHAnsi" w:cstheme="majorHAnsi"/>
-          <w:sz w:val="24"/>
-          <w:szCs w:val="24"/>
-        </w:rPr>
-        <w:tab/>
-      </w:r>
-      <w:r>
-        <w:rPr>
-          <w:rFonts w:asciiTheme="majorHAnsi" w:hAnsiTheme="majorHAnsi" w:cstheme="majorHAnsi"/>
-          <w:sz w:val="24"/>
-          <w:szCs w:val="24"/>
-        </w:rPr>
-        <w:t>NIBRS_Offense_16_19.csv</w:t>
-      </w:r>
-      <w:r>
-        <w:rPr>
-          <w:rFonts w:asciiTheme="majorHAnsi" w:hAnsiTheme="majorHAnsi" w:cstheme="majorHAnsi"/>
-          <w:sz w:val="24"/>
-          <w:szCs w:val="24"/>
-        </w:rPr>
-        <w:t xml:space="preserve">: </w:t>
-      </w:r>
-    </w:p>
-    <w:p>
-      <w:pPr>
-        <w:pStyle w:val="NoSpacing"/>
-        <w:ind w:left="720"/>
-        <w:rPr>
-          <w:rFonts w:asciiTheme="majorHAnsi" w:hAnsiTheme="majorHAnsi" w:cstheme="majorHAnsi"/>
-          <w:sz w:val="24"/>
-          <w:szCs w:val="24"/>
-        </w:rPr>
-      </w:pPr>
-      <w:r>
-        <w:rPr>
-          <w:rFonts w:asciiTheme="majorHAnsi" w:hAnsiTheme="majorHAnsi" w:cstheme="majorHAnsi"/>
-          <w:sz w:val="24"/>
-          <w:szCs w:val="24"/>
-        </w:rPr>
-        <w:tab/>
-      </w:r>
-      <w:r>
-        <w:rPr>
-          <w:rFonts w:asciiTheme="majorHAnsi" w:hAnsiTheme="majorHAnsi" w:cstheme="majorHAnsi"/>
-          <w:sz w:val="24"/>
-          <w:szCs w:val="24"/>
-        </w:rPr>
-        <w:tab/>
-      </w:r>
-      <w:r>
-        <w:rPr>
-          <w:rFonts w:asciiTheme="majorHAnsi" w:hAnsiTheme="majorHAnsi" w:cstheme="majorHAnsi"/>
-          <w:sz w:val="24"/>
-          <w:szCs w:val="24"/>
-        </w:rPr>
-        <w:tab/>
-        <w:t>Variables:</w:t>
-      </w:r>
-      <w:r>
-        <w:rPr>
-          <w:rFonts w:asciiTheme="majorHAnsi" w:hAnsiTheme="majorHAnsi" w:cstheme="majorHAnsi"/>
-          <w:sz w:val="24"/>
-          <w:szCs w:val="24"/>
-        </w:rPr>
-        <w:tab/>
-      </w:r>
-    </w:p>
-    <w:p>
-      <w:pPr>
-        <w:pStyle w:val="NoSpacing"/>
-        <w:ind w:left="720"/>
-        <w:rPr>
-          <w:rFonts w:asciiTheme="majorHAnsi" w:hAnsiTheme="majorHAnsi" w:cstheme="majorHAnsi"/>
-          <w:sz w:val="24"/>
-          <w:szCs w:val="24"/>
-        </w:rPr>
-      </w:pPr>
-      <w:r>
-        <w:rPr>
-          <w:rFonts w:asciiTheme="majorHAnsi" w:hAnsiTheme="majorHAnsi" w:cstheme="majorHAnsi"/>
-          <w:sz w:val="24"/>
-          <w:szCs w:val="24"/>
-        </w:rPr>
-        <w:tab/>
-      </w:r>
-      <w:r>
-        <w:rPr>
-          <w:rFonts w:asciiTheme="majorHAnsi" w:hAnsiTheme="majorHAnsi" w:cstheme="majorHAnsi"/>
-          <w:sz w:val="24"/>
-          <w:szCs w:val="24"/>
-        </w:rPr>
-        <w:tab/>
-      </w:r>
-      <w:r>
-        <w:rPr>
-          <w:rFonts w:asciiTheme="majorHAnsi" w:hAnsiTheme="majorHAnsi" w:cstheme="majorHAnsi"/>
-          <w:sz w:val="24"/>
-          <w:szCs w:val="24"/>
-        </w:rPr>
-        <w:t>nibrs_incidents_17_19.csv</w:t>
-      </w:r>
-    </w:p>
-    <w:p>
-      <w:pPr>
-        <w:pStyle w:val="NoSpacing"/>
-        <w:ind w:left="720"/>
-        <w:rPr>
-          <w:rFonts w:asciiTheme="majorHAnsi" w:hAnsiTheme="majorHAnsi" w:cstheme="majorHAnsi"/>
-          <w:sz w:val="24"/>
-          <w:szCs w:val="24"/>
-        </w:rPr>
-      </w:pPr>
-      <w:r>
-        <w:rPr>
-          <w:rFonts w:asciiTheme="majorHAnsi" w:hAnsiTheme="majorHAnsi" w:cstheme="majorHAnsi"/>
-          <w:sz w:val="24"/>
-          <w:szCs w:val="24"/>
-        </w:rPr>
-        <w:tab/>
-      </w:r>
-      <w:r>
-        <w:rPr>
-          <w:rFonts w:asciiTheme="majorHAnsi" w:hAnsiTheme="majorHAnsi" w:cstheme="majorHAnsi"/>
-          <w:sz w:val="24"/>
-          <w:szCs w:val="24"/>
-        </w:rPr>
-        <w:tab/>
-      </w:r>
-      <w:r>
-        <w:rPr>
-          <w:rFonts w:asciiTheme="majorHAnsi" w:hAnsiTheme="majorHAnsi" w:cstheme="majorHAnsi"/>
-          <w:sz w:val="24"/>
-          <w:szCs w:val="24"/>
-        </w:rPr>
-        <w:tab/>
-        <w:t>Variables</w:t>
-      </w:r>
-      <w:r>
-        <w:rPr>
-          <w:rFonts w:asciiTheme="majorHAnsi" w:hAnsiTheme="majorHAnsi" w:cstheme="majorHAnsi"/>
-          <w:sz w:val="24"/>
-          <w:szCs w:val="24"/>
-        </w:rPr>
-        <w:t>:</w:t>
-      </w:r>
-      <w:r>
-        <w:rPr>
-          <w:rFonts w:asciiTheme="majorHAnsi" w:hAnsiTheme="majorHAnsi" w:cstheme="majorHAnsi"/>
-          <w:sz w:val="24"/>
-          <w:szCs w:val="24"/>
-        </w:rPr>
-        <w:tab/>
-      </w:r>
-      <w:r>
-        <w:rPr>
-          <w:rFonts w:asciiTheme="majorHAnsi" w:hAnsiTheme="majorHAnsi" w:cstheme="majorHAnsi"/>
-          <w:sz w:val="24"/>
-          <w:szCs w:val="24"/>
-        </w:rPr>
-        <w:tab/>
-      </w:r>
-      <w:r>
-        <w:rPr>
-          <w:rFonts w:asciiTheme="majorHAnsi" w:hAnsiTheme="majorHAnsi" w:cstheme="majorHAnsi"/>
-          <w:sz w:val="24"/>
-          <w:szCs w:val="24"/>
-        </w:rPr>
-        <w:tab/>
-      </w:r>
-    </w:p>
-    <w:p>
-      <w:pPr>
-        <w:pStyle w:val="NoSpacing"/>
-        <w:ind w:left="720"/>
-        <w:rPr>
-          <w:rFonts w:asciiTheme="majorHAnsi" w:hAnsiTheme="majorHAnsi" w:cstheme="majorHAnsi"/>
-          <w:sz w:val="24"/>
-          <w:szCs w:val="24"/>
-        </w:rPr>
-      </w:pPr>
     </w:p>
     <w:p>
       <w:pPr>
@@ -2356,8 +2415,458 @@
           <w:sz w:val="24"/>
           <w:szCs w:val="24"/>
         </w:rPr>
+        <w:t>Description of the analysis phase of the project</w:t>
+      </w:r>
+    </w:p>
+    <w:p>
+      <w:pPr>
+        <w:pStyle w:val="NoSpacing"/>
+        <w:ind w:left="1080"/>
+        <w:rPr>
+          <w:rFonts w:asciiTheme="majorHAnsi" w:hAnsiTheme="majorHAnsi" w:cstheme="majorHAnsi"/>
+          <w:sz w:val="24"/>
+          <w:szCs w:val="24"/>
+        </w:rPr>
+      </w:pPr>
+      <w:r>
+        <w:rPr>
+          <w:rFonts w:asciiTheme="majorHAnsi" w:hAnsiTheme="majorHAnsi" w:cstheme="majorHAnsi"/>
+          <w:sz w:val="24"/>
+          <w:szCs w:val="24"/>
+        </w:rPr>
+        <w:t xml:space="preserve">Which </w:t>
+      </w:r>
+      <w:proofErr w:type="gramStart"/>
+      <w:r>
+        <w:rPr>
+          <w:rFonts w:asciiTheme="majorHAnsi" w:hAnsiTheme="majorHAnsi" w:cstheme="majorHAnsi"/>
+          <w:sz w:val="24"/>
+          <w:szCs w:val="24"/>
+        </w:rPr>
+        <w:t>model</w:t>
+      </w:r>
+      <w:r>
+        <w:rPr>
+          <w:rFonts w:asciiTheme="majorHAnsi" w:hAnsiTheme="majorHAnsi" w:cstheme="majorHAnsi"/>
+          <w:sz w:val="24"/>
+          <w:szCs w:val="24"/>
+        </w:rPr>
+        <w:t xml:space="preserve">s </w:t>
+      </w:r>
+      <w:r>
+        <w:rPr>
+          <w:rFonts w:asciiTheme="majorHAnsi" w:hAnsiTheme="majorHAnsi" w:cstheme="majorHAnsi"/>
+          <w:sz w:val="24"/>
+          <w:szCs w:val="24"/>
+        </w:rPr>
+        <w:t xml:space="preserve"> did</w:t>
+      </w:r>
+      <w:proofErr w:type="gramEnd"/>
+      <w:r>
+        <w:rPr>
+          <w:rFonts w:asciiTheme="majorHAnsi" w:hAnsiTheme="majorHAnsi" w:cstheme="majorHAnsi"/>
+          <w:sz w:val="24"/>
+          <w:szCs w:val="24"/>
+        </w:rPr>
+        <w:t xml:space="preserve"> you choose and why?</w:t>
+      </w:r>
+    </w:p>
+    <w:p>
+      <w:pPr>
+        <w:pStyle w:val="NoSpacing"/>
+        <w:ind w:left="1080"/>
+        <w:rPr>
+          <w:rFonts w:asciiTheme="majorHAnsi" w:hAnsiTheme="majorHAnsi" w:cstheme="majorHAnsi"/>
+          <w:sz w:val="24"/>
+          <w:szCs w:val="24"/>
+        </w:rPr>
+      </w:pPr>
+      <w:r>
+        <w:rPr>
+          <w:rFonts w:asciiTheme="majorHAnsi" w:hAnsiTheme="majorHAnsi" w:cstheme="majorHAnsi"/>
+          <w:sz w:val="24"/>
+          <w:szCs w:val="24"/>
+        </w:rPr>
+        <w:t xml:space="preserve">Logistic Regression </w:t>
+      </w:r>
+      <w:r>
+        <w:rPr>
+          <w:rFonts w:asciiTheme="majorHAnsi" w:hAnsiTheme="majorHAnsi" w:cstheme="majorHAnsi"/>
+          <w:sz w:val="24"/>
+          <w:szCs w:val="24"/>
+        </w:rPr>
+        <w:t xml:space="preserve">and </w:t>
+      </w:r>
+      <w:r>
+        <w:rPr>
+          <w:rFonts w:asciiTheme="majorHAnsi" w:hAnsiTheme="majorHAnsi" w:cstheme="majorHAnsi"/>
+          <w:sz w:val="24"/>
+          <w:szCs w:val="24"/>
+        </w:rPr>
+        <w:t>Support Vector Machines</w:t>
+      </w:r>
+      <w:r>
+        <w:rPr>
+          <w:rFonts w:asciiTheme="majorHAnsi" w:hAnsiTheme="majorHAnsi" w:cstheme="majorHAnsi"/>
+          <w:sz w:val="24"/>
+          <w:szCs w:val="24"/>
+        </w:rPr>
+        <w:t xml:space="preserve"> </w:t>
+      </w:r>
+      <w:r>
+        <w:rPr>
+          <w:rFonts w:asciiTheme="majorHAnsi" w:hAnsiTheme="majorHAnsi" w:cstheme="majorHAnsi"/>
+          <w:sz w:val="24"/>
+          <w:szCs w:val="24"/>
+        </w:rPr>
+        <w:t>(</w:t>
+      </w:r>
+      <w:proofErr w:type="gramStart"/>
+      <w:r>
+        <w:rPr>
+          <w:rFonts w:asciiTheme="majorHAnsi" w:hAnsiTheme="majorHAnsi" w:cstheme="majorHAnsi"/>
+          <w:sz w:val="24"/>
+          <w:szCs w:val="24"/>
+        </w:rPr>
+        <w:t>SVM</w:t>
+      </w:r>
+      <w:r>
+        <w:rPr>
+          <w:rFonts w:asciiTheme="majorHAnsi" w:hAnsiTheme="majorHAnsi" w:cstheme="majorHAnsi"/>
+          <w:sz w:val="24"/>
+          <w:szCs w:val="24"/>
+        </w:rPr>
+        <w:t>)</w:t>
+      </w:r>
+      <w:r>
+        <w:rPr>
+          <w:rFonts w:asciiTheme="majorHAnsi" w:hAnsiTheme="majorHAnsi" w:cstheme="majorHAnsi"/>
+          <w:sz w:val="24"/>
+          <w:szCs w:val="24"/>
+        </w:rPr>
+        <w:t xml:space="preserve">  </w:t>
+      </w:r>
+      <w:r>
+        <w:rPr>
+          <w:rFonts w:asciiTheme="majorHAnsi" w:hAnsiTheme="majorHAnsi" w:cstheme="majorHAnsi"/>
+          <w:sz w:val="24"/>
+          <w:szCs w:val="24"/>
+        </w:rPr>
+        <w:t>model</w:t>
+      </w:r>
+      <w:r>
+        <w:rPr>
+          <w:rFonts w:asciiTheme="majorHAnsi" w:hAnsiTheme="majorHAnsi" w:cstheme="majorHAnsi"/>
+          <w:sz w:val="24"/>
+          <w:szCs w:val="24"/>
+        </w:rPr>
+        <w:t>s</w:t>
+      </w:r>
+      <w:proofErr w:type="gramEnd"/>
+      <w:r>
+        <w:rPr>
+          <w:rFonts w:asciiTheme="majorHAnsi" w:hAnsiTheme="majorHAnsi" w:cstheme="majorHAnsi"/>
+          <w:sz w:val="24"/>
+          <w:szCs w:val="24"/>
+        </w:rPr>
+        <w:t xml:space="preserve"> </w:t>
+      </w:r>
+      <w:r>
+        <w:rPr>
+          <w:rFonts w:asciiTheme="majorHAnsi" w:hAnsiTheme="majorHAnsi" w:cstheme="majorHAnsi"/>
+          <w:sz w:val="24"/>
+          <w:szCs w:val="24"/>
+        </w:rPr>
+        <w:t>are</w:t>
+      </w:r>
+      <w:r>
+        <w:rPr>
+          <w:rFonts w:asciiTheme="majorHAnsi" w:hAnsiTheme="majorHAnsi" w:cstheme="majorHAnsi"/>
+          <w:sz w:val="24"/>
+          <w:szCs w:val="24"/>
+        </w:rPr>
+        <w:t xml:space="preserve"> classification algorithm so </w:t>
+      </w:r>
+      <w:r>
+        <w:rPr>
+          <w:rFonts w:asciiTheme="majorHAnsi" w:hAnsiTheme="majorHAnsi" w:cstheme="majorHAnsi"/>
+          <w:sz w:val="24"/>
+          <w:szCs w:val="24"/>
+        </w:rPr>
+        <w:t>they are</w:t>
+      </w:r>
+      <w:r>
+        <w:rPr>
+          <w:rFonts w:asciiTheme="majorHAnsi" w:hAnsiTheme="majorHAnsi" w:cstheme="majorHAnsi"/>
+          <w:sz w:val="24"/>
+          <w:szCs w:val="24"/>
+        </w:rPr>
+        <w:t xml:space="preserve"> best applied to </w:t>
+      </w:r>
+      <w:r>
+        <w:rPr>
+          <w:rFonts w:asciiTheme="majorHAnsi" w:hAnsiTheme="majorHAnsi" w:cstheme="majorHAnsi"/>
+          <w:sz w:val="24"/>
+          <w:szCs w:val="24"/>
+        </w:rPr>
+        <w:t>nominal</w:t>
+      </w:r>
+      <w:r>
+        <w:rPr>
+          <w:rFonts w:asciiTheme="majorHAnsi" w:hAnsiTheme="majorHAnsi" w:cstheme="majorHAnsi"/>
+          <w:sz w:val="24"/>
+          <w:szCs w:val="24"/>
+        </w:rPr>
+        <w:t xml:space="preserve"> data</w:t>
+      </w:r>
+      <w:r>
+        <w:rPr>
+          <w:rFonts w:asciiTheme="majorHAnsi" w:hAnsiTheme="majorHAnsi" w:cstheme="majorHAnsi"/>
+          <w:sz w:val="24"/>
+          <w:szCs w:val="24"/>
+        </w:rPr>
+        <w:t xml:space="preserve"> to predict discrete outcomes.  Th</w:t>
+      </w:r>
+      <w:r>
+        <w:rPr>
+          <w:rFonts w:asciiTheme="majorHAnsi" w:hAnsiTheme="majorHAnsi" w:cstheme="majorHAnsi"/>
+          <w:sz w:val="24"/>
+          <w:szCs w:val="24"/>
+        </w:rPr>
+        <w:t>e</w:t>
+      </w:r>
+      <w:r>
+        <w:rPr>
+          <w:rFonts w:asciiTheme="majorHAnsi" w:hAnsiTheme="majorHAnsi" w:cstheme="majorHAnsi"/>
+          <w:sz w:val="24"/>
+          <w:szCs w:val="24"/>
+        </w:rPr>
+        <w:t xml:space="preserve"> </w:t>
+      </w:r>
+      <w:proofErr w:type="gramStart"/>
+      <w:r>
+        <w:rPr>
+          <w:rFonts w:asciiTheme="majorHAnsi" w:hAnsiTheme="majorHAnsi" w:cstheme="majorHAnsi"/>
+          <w:sz w:val="24"/>
+          <w:szCs w:val="24"/>
+        </w:rPr>
+        <w:t>model</w:t>
+      </w:r>
+      <w:r>
+        <w:rPr>
+          <w:rFonts w:asciiTheme="majorHAnsi" w:hAnsiTheme="majorHAnsi" w:cstheme="majorHAnsi"/>
+          <w:sz w:val="24"/>
+          <w:szCs w:val="24"/>
+        </w:rPr>
+        <w:t>s</w:t>
+      </w:r>
+      <w:proofErr w:type="gramEnd"/>
+      <w:r>
+        <w:rPr>
+          <w:rFonts w:asciiTheme="majorHAnsi" w:hAnsiTheme="majorHAnsi" w:cstheme="majorHAnsi"/>
+          <w:sz w:val="24"/>
+          <w:szCs w:val="24"/>
+        </w:rPr>
+        <w:t xml:space="preserve"> algorithm will attempt to learn patterns from the data.  If the model</w:t>
+      </w:r>
+      <w:r>
+        <w:rPr>
+          <w:rFonts w:asciiTheme="majorHAnsi" w:hAnsiTheme="majorHAnsi" w:cstheme="majorHAnsi"/>
+          <w:sz w:val="24"/>
+          <w:szCs w:val="24"/>
+        </w:rPr>
+        <w:t>s</w:t>
+      </w:r>
+      <w:r>
+        <w:rPr>
+          <w:rFonts w:asciiTheme="majorHAnsi" w:hAnsiTheme="majorHAnsi" w:cstheme="majorHAnsi"/>
+          <w:sz w:val="24"/>
+          <w:szCs w:val="24"/>
+        </w:rPr>
+        <w:t xml:space="preserve"> </w:t>
+      </w:r>
+      <w:r>
+        <w:rPr>
+          <w:rFonts w:asciiTheme="majorHAnsi" w:hAnsiTheme="majorHAnsi" w:cstheme="majorHAnsi"/>
+          <w:sz w:val="24"/>
+          <w:szCs w:val="24"/>
+        </w:rPr>
+        <w:t>are</w:t>
+      </w:r>
+      <w:r>
+        <w:rPr>
+          <w:rFonts w:asciiTheme="majorHAnsi" w:hAnsiTheme="majorHAnsi" w:cstheme="majorHAnsi"/>
+          <w:sz w:val="24"/>
+          <w:szCs w:val="24"/>
+        </w:rPr>
+        <w:t xml:space="preserve"> successful, </w:t>
+      </w:r>
+      <w:r>
+        <w:rPr>
+          <w:rFonts w:asciiTheme="majorHAnsi" w:hAnsiTheme="majorHAnsi" w:cstheme="majorHAnsi"/>
+          <w:sz w:val="24"/>
+          <w:szCs w:val="24"/>
+        </w:rPr>
+        <w:t>they</w:t>
+      </w:r>
+      <w:r>
+        <w:rPr>
+          <w:rFonts w:asciiTheme="majorHAnsi" w:hAnsiTheme="majorHAnsi" w:cstheme="majorHAnsi"/>
+          <w:sz w:val="24"/>
+          <w:szCs w:val="24"/>
+        </w:rPr>
+        <w:t xml:space="preserve"> will help </w:t>
+      </w:r>
+      <w:r>
+        <w:rPr>
+          <w:rFonts w:asciiTheme="majorHAnsi" w:hAnsiTheme="majorHAnsi" w:cstheme="majorHAnsi"/>
+          <w:sz w:val="24"/>
+          <w:szCs w:val="24"/>
+        </w:rPr>
+        <w:t xml:space="preserve">predict </w:t>
+      </w:r>
+      <w:r>
+        <w:rPr>
+          <w:rFonts w:asciiTheme="majorHAnsi" w:hAnsiTheme="majorHAnsi" w:cstheme="majorHAnsi"/>
+          <w:sz w:val="24"/>
+          <w:szCs w:val="24"/>
+        </w:rPr>
+        <w:t>when the</w:t>
+      </w:r>
+      <w:r>
+        <w:rPr>
+          <w:rFonts w:asciiTheme="majorHAnsi" w:hAnsiTheme="majorHAnsi" w:cstheme="majorHAnsi"/>
+          <w:sz w:val="24"/>
+          <w:szCs w:val="24"/>
+        </w:rPr>
+        <w:t xml:space="preserve"> crime will take place?</w:t>
+      </w:r>
+      <w:r>
+        <w:rPr>
+          <w:rFonts w:asciiTheme="majorHAnsi" w:hAnsiTheme="majorHAnsi" w:cstheme="majorHAnsi"/>
+          <w:sz w:val="24"/>
+          <w:szCs w:val="24"/>
+        </w:rPr>
+        <w:t xml:space="preserve"> The datasets in this </w:t>
+      </w:r>
+      <w:r>
+        <w:rPr>
+          <w:rFonts w:asciiTheme="majorHAnsi" w:hAnsiTheme="majorHAnsi" w:cstheme="majorHAnsi"/>
+          <w:sz w:val="24"/>
+          <w:szCs w:val="24"/>
+        </w:rPr>
         <w:lastRenderedPageBreak/>
-        <w:t>Description of the analysis phase of the project</w:t>
+        <w:t xml:space="preserve">project contain categorical features that will be included in the machine learning algorithms.  The categorical features will be converted to numerical data to use in the machine learning process. </w:t>
+      </w:r>
+      <w:r>
+        <w:rPr>
+          <w:rFonts w:asciiTheme="majorHAnsi" w:hAnsiTheme="majorHAnsi" w:cstheme="majorHAnsi"/>
+          <w:sz w:val="24"/>
+          <w:szCs w:val="24"/>
+        </w:rPr>
+        <w:t>Also,</w:t>
+      </w:r>
+      <w:r>
+        <w:rPr>
+          <w:rFonts w:asciiTheme="majorHAnsi" w:hAnsiTheme="majorHAnsi" w:cstheme="majorHAnsi"/>
+          <w:sz w:val="24"/>
+          <w:szCs w:val="24"/>
+        </w:rPr>
+        <w:t xml:space="preserve"> the features needed with the Logistic Regression are pulled from two datasets </w:t>
+      </w:r>
+      <w:r>
+        <w:rPr>
+          <w:rFonts w:asciiTheme="majorHAnsi" w:hAnsiTheme="majorHAnsi" w:cstheme="majorHAnsi"/>
+          <w:sz w:val="24"/>
+          <w:szCs w:val="24"/>
+        </w:rPr>
+        <w:t>and joined</w:t>
+      </w:r>
+      <w:r>
+        <w:rPr>
+          <w:rFonts w:asciiTheme="majorHAnsi" w:hAnsiTheme="majorHAnsi" w:cstheme="majorHAnsi"/>
+          <w:sz w:val="24"/>
+          <w:szCs w:val="24"/>
+        </w:rPr>
+        <w:t xml:space="preserve"> into a </w:t>
+      </w:r>
+      <w:proofErr w:type="spellStart"/>
+      <w:r>
+        <w:rPr>
+          <w:rFonts w:asciiTheme="majorHAnsi" w:hAnsiTheme="majorHAnsi" w:cstheme="majorHAnsi"/>
+          <w:sz w:val="24"/>
+          <w:szCs w:val="24"/>
+        </w:rPr>
+        <w:t>dataframe</w:t>
+      </w:r>
+      <w:proofErr w:type="spellEnd"/>
+      <w:r>
+        <w:rPr>
+          <w:rFonts w:asciiTheme="majorHAnsi" w:hAnsiTheme="majorHAnsi" w:cstheme="majorHAnsi"/>
+          <w:sz w:val="24"/>
+          <w:szCs w:val="24"/>
+        </w:rPr>
+        <w:t xml:space="preserve"> which </w:t>
+      </w:r>
+      <w:r>
+        <w:rPr>
+          <w:rFonts w:asciiTheme="majorHAnsi" w:hAnsiTheme="majorHAnsi" w:cstheme="majorHAnsi"/>
+          <w:sz w:val="24"/>
+          <w:szCs w:val="24"/>
+        </w:rPr>
+        <w:t>were</w:t>
+      </w:r>
+      <w:r>
+        <w:rPr>
+          <w:rFonts w:asciiTheme="majorHAnsi" w:hAnsiTheme="majorHAnsi" w:cstheme="majorHAnsi"/>
+          <w:sz w:val="24"/>
+          <w:szCs w:val="24"/>
+        </w:rPr>
+        <w:t xml:space="preserve"> coded </w:t>
+      </w:r>
+      <w:r>
+        <w:rPr>
+          <w:rFonts w:asciiTheme="majorHAnsi" w:hAnsiTheme="majorHAnsi" w:cstheme="majorHAnsi"/>
+          <w:sz w:val="24"/>
+          <w:szCs w:val="24"/>
+        </w:rPr>
+        <w:t xml:space="preserve">in the </w:t>
+      </w:r>
+      <w:proofErr w:type="spellStart"/>
+      <w:r>
+        <w:rPr>
+          <w:rFonts w:asciiTheme="majorHAnsi" w:hAnsiTheme="majorHAnsi" w:cstheme="majorHAnsi"/>
+          <w:sz w:val="24"/>
+          <w:szCs w:val="24"/>
+        </w:rPr>
+        <w:t>DataAnalysis_phase</w:t>
+      </w:r>
+      <w:proofErr w:type="spellEnd"/>
+      <w:r>
+        <w:rPr>
+          <w:rFonts w:asciiTheme="majorHAnsi" w:hAnsiTheme="majorHAnsi" w:cstheme="majorHAnsi"/>
+          <w:sz w:val="24"/>
+          <w:szCs w:val="24"/>
+        </w:rPr>
+        <w:t xml:space="preserve"> </w:t>
+      </w:r>
+      <w:proofErr w:type="spellStart"/>
+      <w:r>
+        <w:rPr>
+          <w:rFonts w:asciiTheme="majorHAnsi" w:hAnsiTheme="majorHAnsi" w:cstheme="majorHAnsi"/>
+          <w:sz w:val="24"/>
+          <w:szCs w:val="24"/>
+        </w:rPr>
+        <w:t>jupyter</w:t>
+      </w:r>
+      <w:proofErr w:type="spellEnd"/>
+      <w:r>
+        <w:rPr>
+          <w:rFonts w:asciiTheme="majorHAnsi" w:hAnsiTheme="majorHAnsi" w:cstheme="majorHAnsi"/>
+          <w:sz w:val="24"/>
+          <w:szCs w:val="24"/>
+        </w:rPr>
+        <w:t xml:space="preserve"> notebook.</w:t>
       </w:r>
     </w:p>
     <w:p>
@@ -2370,14 +2879,6 @@
           <w:szCs w:val="24"/>
         </w:rPr>
       </w:pPr>
-      <w:r>
-        <w:rPr>
-          <w:rFonts w:asciiTheme="majorHAnsi" w:hAnsiTheme="majorHAnsi" w:cstheme="majorHAnsi"/>
-          <w:sz w:val="24"/>
-          <w:szCs w:val="24"/>
-        </w:rPr>
-        <w:t>Which model did you choose and why?</w:t>
-      </w:r>
     </w:p>
     <w:p>
       <w:pPr>
@@ -2395,63 +2896,7 @@
           <w:sz w:val="24"/>
           <w:szCs w:val="24"/>
         </w:rPr>
-        <w:t xml:space="preserve">Logistic Regression </w:t>
-      </w:r>
-      <w:r>
-        <w:rPr>
-          <w:rFonts w:asciiTheme="majorHAnsi" w:hAnsiTheme="majorHAnsi" w:cstheme="majorHAnsi"/>
-          <w:sz w:val="24"/>
-          <w:szCs w:val="24"/>
-        </w:rPr>
-        <w:t xml:space="preserve">model </w:t>
-      </w:r>
-      <w:r>
-        <w:rPr>
-          <w:rFonts w:asciiTheme="majorHAnsi" w:hAnsiTheme="majorHAnsi" w:cstheme="majorHAnsi"/>
-          <w:sz w:val="24"/>
-          <w:szCs w:val="24"/>
-        </w:rPr>
-        <w:t>is a classification algorithm so it is best applied to categorical data</w:t>
-      </w:r>
-      <w:r>
-        <w:rPr>
-          <w:rFonts w:asciiTheme="majorHAnsi" w:hAnsiTheme="majorHAnsi" w:cstheme="majorHAnsi"/>
-          <w:sz w:val="24"/>
-          <w:szCs w:val="24"/>
-        </w:rPr>
-        <w:t xml:space="preserve"> to predict discrete outcomes.  This model’s algorithm will attempt to learn patterns from the data.  If the model is successful, it will help </w:t>
-      </w:r>
-      <w:r>
-        <w:rPr>
-          <w:rFonts w:asciiTheme="majorHAnsi" w:hAnsiTheme="majorHAnsi" w:cstheme="majorHAnsi"/>
-          <w:sz w:val="24"/>
-          <w:szCs w:val="24"/>
-        </w:rPr>
-        <w:t>predict if crime will take place?</w:t>
-      </w:r>
-      <w:r>
-        <w:rPr>
-          <w:rFonts w:asciiTheme="majorHAnsi" w:hAnsiTheme="majorHAnsi" w:cstheme="majorHAnsi"/>
-          <w:sz w:val="24"/>
-          <w:szCs w:val="24"/>
-        </w:rPr>
-        <w:t xml:space="preserve"> The datasets in this project contain categorical features that will be included in the machine learning algorithms.  The categorical features will be converted to numerical data to use in the machine learning process. </w:t>
-      </w:r>
-      <w:r>
-        <w:rPr>
-          <w:rFonts w:asciiTheme="majorHAnsi" w:hAnsiTheme="majorHAnsi" w:cstheme="majorHAnsi"/>
-          <w:sz w:val="24"/>
-          <w:szCs w:val="24"/>
-        </w:rPr>
-        <w:t>Also,</w:t>
-      </w:r>
-      <w:r>
-        <w:rPr>
-          <w:rFonts w:asciiTheme="majorHAnsi" w:hAnsiTheme="majorHAnsi" w:cstheme="majorHAnsi"/>
-          <w:sz w:val="24"/>
-          <w:szCs w:val="24"/>
-        </w:rPr>
-        <w:t xml:space="preserve"> the features needed with the Logistic Regression are pulled from two datasets which we will pull into a </w:t>
+        <w:t xml:space="preserve">For the new </w:t>
       </w:r>
       <w:proofErr w:type="spellStart"/>
       <w:r>
@@ -2469,15 +2914,15 @@
           <w:sz w:val="24"/>
           <w:szCs w:val="24"/>
         </w:rPr>
-        <w:t xml:space="preserve"> which are coded </w:t>
-      </w:r>
-      <w:r>
-        <w:rPr>
-          <w:rFonts w:asciiTheme="majorHAnsi" w:hAnsiTheme="majorHAnsi" w:cstheme="majorHAnsi"/>
-          <w:sz w:val="24"/>
-          <w:szCs w:val="24"/>
-        </w:rPr>
-        <w:t xml:space="preserve">in the </w:t>
+        <w:t xml:space="preserve"> we will be pulling the following features</w:t>
+      </w:r>
+      <w:r>
+        <w:rPr>
+          <w:rFonts w:asciiTheme="majorHAnsi" w:hAnsiTheme="majorHAnsi" w:cstheme="majorHAnsi"/>
+          <w:sz w:val="24"/>
+          <w:szCs w:val="24"/>
+        </w:rPr>
+        <w:t xml:space="preserve"> and targeting </w:t>
       </w:r>
       <w:proofErr w:type="spellStart"/>
       <w:r>
@@ -2486,7 +2931,7 @@
           <w:sz w:val="24"/>
           <w:szCs w:val="24"/>
         </w:rPr>
-        <w:t>DataAnalysis_phase</w:t>
+        <w:t>INCIDENT_Month</w:t>
       </w:r>
       <w:proofErr w:type="spellEnd"/>
       <w:r>
@@ -2495,8 +2940,276 @@
           <w:sz w:val="24"/>
           <w:szCs w:val="24"/>
         </w:rPr>
+        <w:t xml:space="preserve"> variable</w:t>
+      </w:r>
+      <w:r>
+        <w:rPr>
+          <w:rFonts w:asciiTheme="majorHAnsi" w:hAnsiTheme="majorHAnsi" w:cstheme="majorHAnsi"/>
+          <w:sz w:val="24"/>
+          <w:szCs w:val="24"/>
+        </w:rPr>
+        <w:t>:</w:t>
+      </w:r>
+    </w:p>
+    <w:p>
+      <w:pPr>
+        <w:pStyle w:val="NoSpacing"/>
+        <w:ind w:left="1080"/>
+        <w:rPr>
+          <w:rFonts w:asciiTheme="majorHAnsi" w:hAnsiTheme="majorHAnsi" w:cstheme="majorHAnsi"/>
+          <w:sz w:val="24"/>
+          <w:szCs w:val="24"/>
+        </w:rPr>
+      </w:pPr>
+    </w:p>
+    <w:p>
+      <w:pPr>
+        <w:pStyle w:val="NoSpacing"/>
+        <w:ind w:left="1080"/>
+        <w:rPr>
+          <w:rFonts w:asciiTheme="majorHAnsi" w:hAnsiTheme="majorHAnsi" w:cstheme="majorHAnsi"/>
+          <w:sz w:val="24"/>
+          <w:szCs w:val="24"/>
+        </w:rPr>
+      </w:pPr>
+      <w:proofErr w:type="spellStart"/>
+      <w:r>
+        <w:rPr>
+          <w:rFonts w:asciiTheme="majorHAnsi" w:hAnsiTheme="majorHAnsi" w:cstheme="majorHAnsi"/>
+          <w:sz w:val="24"/>
+          <w:szCs w:val="24"/>
+        </w:rPr>
+        <w:t>NIBRS_incident</w:t>
+      </w:r>
+      <w:proofErr w:type="spellEnd"/>
+      <w:r>
+        <w:rPr>
+          <w:rFonts w:asciiTheme="majorHAnsi" w:hAnsiTheme="majorHAnsi" w:cstheme="majorHAnsi"/>
+          <w:sz w:val="24"/>
+          <w:szCs w:val="24"/>
+        </w:rPr>
+        <w:t xml:space="preserve"> dataset:</w:t>
+      </w:r>
+    </w:p>
+    <w:p>
+      <w:pPr>
+        <w:pStyle w:val="NoSpacing"/>
+        <w:ind w:left="1080"/>
+        <w:rPr>
+          <w:rFonts w:asciiTheme="majorHAnsi" w:hAnsiTheme="majorHAnsi" w:cstheme="majorHAnsi"/>
+          <w:sz w:val="24"/>
+          <w:szCs w:val="24"/>
+        </w:rPr>
+      </w:pPr>
+      <w:r>
+        <w:rPr>
+          <w:rFonts w:asciiTheme="majorHAnsi" w:hAnsiTheme="majorHAnsi" w:cstheme="majorHAnsi"/>
+          <w:sz w:val="24"/>
+          <w:szCs w:val="24"/>
+        </w:rPr>
+        <w:t>DATA_YEAR INT</w:t>
+      </w:r>
+    </w:p>
+    <w:p>
+      <w:pPr>
+        <w:pStyle w:val="NoSpacing"/>
+        <w:ind w:left="1080"/>
+        <w:rPr>
+          <w:rFonts w:asciiTheme="majorHAnsi" w:hAnsiTheme="majorHAnsi" w:cstheme="majorHAnsi"/>
+          <w:sz w:val="24"/>
+          <w:szCs w:val="24"/>
+        </w:rPr>
+      </w:pPr>
+      <w:proofErr w:type="spellStart"/>
+      <w:r>
+        <w:rPr>
+          <w:rFonts w:asciiTheme="majorHAnsi" w:hAnsiTheme="majorHAnsi" w:cstheme="majorHAnsi"/>
+          <w:sz w:val="24"/>
+          <w:szCs w:val="24"/>
+        </w:rPr>
+        <w:t>INCIDENT_Month</w:t>
+      </w:r>
+      <w:proofErr w:type="spellEnd"/>
+      <w:r>
+        <w:rPr>
+          <w:rFonts w:asciiTheme="majorHAnsi" w:hAnsiTheme="majorHAnsi" w:cstheme="majorHAnsi"/>
+          <w:sz w:val="24"/>
+          <w:szCs w:val="24"/>
+        </w:rPr>
+        <w:t xml:space="preserve"> VARCHAR</w:t>
+      </w:r>
+    </w:p>
+    <w:p>
+      <w:pPr>
+        <w:pStyle w:val="NoSpacing"/>
+        <w:ind w:left="1080"/>
+        <w:rPr>
+          <w:rFonts w:asciiTheme="majorHAnsi" w:hAnsiTheme="majorHAnsi" w:cstheme="majorHAnsi"/>
+          <w:sz w:val="24"/>
+          <w:szCs w:val="24"/>
+        </w:rPr>
+      </w:pPr>
+      <w:r>
+        <w:rPr>
+          <w:rFonts w:asciiTheme="majorHAnsi" w:hAnsiTheme="majorHAnsi" w:cstheme="majorHAnsi"/>
+          <w:sz w:val="24"/>
+          <w:szCs w:val="24"/>
+        </w:rPr>
+        <w:t>INCIDENT_DAY INT</w:t>
+      </w:r>
+    </w:p>
+    <w:p>
+      <w:pPr>
+        <w:pStyle w:val="NoSpacing"/>
+        <w:ind w:left="1080"/>
+        <w:rPr>
+          <w:rFonts w:asciiTheme="majorHAnsi" w:hAnsiTheme="majorHAnsi" w:cstheme="majorHAnsi"/>
+          <w:sz w:val="24"/>
+          <w:szCs w:val="24"/>
+        </w:rPr>
+      </w:pPr>
+    </w:p>
+    <w:p>
+      <w:pPr>
+        <w:pStyle w:val="NoSpacing"/>
+        <w:ind w:left="1080"/>
+        <w:rPr>
+          <w:rFonts w:asciiTheme="majorHAnsi" w:hAnsiTheme="majorHAnsi" w:cstheme="majorHAnsi"/>
+          <w:sz w:val="24"/>
+          <w:szCs w:val="24"/>
+        </w:rPr>
+      </w:pPr>
+      <w:proofErr w:type="spellStart"/>
+      <w:r>
+        <w:rPr>
+          <w:rFonts w:asciiTheme="majorHAnsi" w:hAnsiTheme="majorHAnsi" w:cstheme="majorHAnsi"/>
+          <w:sz w:val="24"/>
+          <w:szCs w:val="24"/>
+        </w:rPr>
+        <w:t>NIBRS_Offense</w:t>
+      </w:r>
+      <w:proofErr w:type="spellEnd"/>
+      <w:r>
+        <w:rPr>
+          <w:rFonts w:asciiTheme="majorHAnsi" w:hAnsiTheme="majorHAnsi" w:cstheme="majorHAnsi"/>
+          <w:sz w:val="24"/>
+          <w:szCs w:val="24"/>
+        </w:rPr>
+        <w:t xml:space="preserve"> dataset:</w:t>
+      </w:r>
+    </w:p>
+    <w:p>
+      <w:pPr>
+        <w:pStyle w:val="NoSpacing"/>
+        <w:ind w:left="1080"/>
+        <w:rPr>
+          <w:rFonts w:asciiTheme="majorHAnsi" w:hAnsiTheme="majorHAnsi" w:cstheme="majorHAnsi"/>
+          <w:sz w:val="24"/>
+          <w:szCs w:val="24"/>
+        </w:rPr>
+      </w:pPr>
+      <w:r>
+        <w:rPr>
+          <w:rFonts w:asciiTheme="majorHAnsi" w:hAnsiTheme="majorHAnsi" w:cstheme="majorHAnsi"/>
+          <w:sz w:val="24"/>
+          <w:szCs w:val="24"/>
+        </w:rPr>
+        <w:t>OFFENSE_TYPE_ID VARCHAR</w:t>
+      </w:r>
+    </w:p>
+    <w:p>
+      <w:pPr>
+        <w:pStyle w:val="NoSpacing"/>
+        <w:ind w:left="1080"/>
+        <w:rPr>
+          <w:rFonts w:asciiTheme="majorHAnsi" w:hAnsiTheme="majorHAnsi" w:cstheme="majorHAnsi"/>
+          <w:sz w:val="24"/>
+          <w:szCs w:val="24"/>
+        </w:rPr>
+      </w:pPr>
+      <w:r>
+        <w:rPr>
+          <w:rFonts w:asciiTheme="majorHAnsi" w:hAnsiTheme="majorHAnsi" w:cstheme="majorHAnsi"/>
+          <w:sz w:val="24"/>
+          <w:szCs w:val="24"/>
+        </w:rPr>
+        <w:t>LOCATION_ID VARCHAR</w:t>
+      </w:r>
+    </w:p>
+    <w:p>
+      <w:pPr>
+        <w:pStyle w:val="NoSpacing"/>
+        <w:ind w:left="1080"/>
+        <w:rPr>
+          <w:rFonts w:asciiTheme="majorHAnsi" w:hAnsiTheme="majorHAnsi" w:cstheme="majorHAnsi"/>
+          <w:sz w:val="24"/>
+          <w:szCs w:val="24"/>
+        </w:rPr>
+      </w:pPr>
+    </w:p>
+    <w:p>
+      <w:pPr>
+        <w:pStyle w:val="NoSpacing"/>
+        <w:ind w:left="1080"/>
+        <w:rPr>
+          <w:rFonts w:asciiTheme="majorHAnsi" w:hAnsiTheme="majorHAnsi" w:cstheme="majorHAnsi"/>
+          <w:sz w:val="24"/>
+          <w:szCs w:val="24"/>
+        </w:rPr>
+      </w:pPr>
+      <w:proofErr w:type="gramStart"/>
+      <w:r>
+        <w:rPr>
+          <w:rFonts w:asciiTheme="majorHAnsi" w:hAnsiTheme="majorHAnsi" w:cstheme="majorHAnsi"/>
+          <w:sz w:val="24"/>
+          <w:szCs w:val="24"/>
+        </w:rPr>
+        <w:t>The  features</w:t>
+      </w:r>
+      <w:proofErr w:type="gramEnd"/>
+      <w:r>
+        <w:rPr>
+          <w:rFonts w:asciiTheme="majorHAnsi" w:hAnsiTheme="majorHAnsi" w:cstheme="majorHAnsi"/>
+          <w:sz w:val="24"/>
+          <w:szCs w:val="24"/>
+        </w:rPr>
         <w:t xml:space="preserve"> </w:t>
       </w:r>
+      <w:r>
+        <w:rPr>
+          <w:rFonts w:asciiTheme="majorHAnsi" w:hAnsiTheme="majorHAnsi" w:cstheme="majorHAnsi"/>
+          <w:sz w:val="24"/>
+          <w:szCs w:val="24"/>
+        </w:rPr>
+        <w:t>below were</w:t>
+      </w:r>
+      <w:r>
+        <w:rPr>
+          <w:rFonts w:asciiTheme="majorHAnsi" w:hAnsiTheme="majorHAnsi" w:cstheme="majorHAnsi"/>
+          <w:sz w:val="24"/>
+          <w:szCs w:val="24"/>
+        </w:rPr>
+        <w:t xml:space="preserve"> encoded using python </w:t>
+      </w:r>
+      <w:r>
+        <w:rPr>
+          <w:rFonts w:asciiTheme="majorHAnsi" w:hAnsiTheme="majorHAnsi" w:cstheme="majorHAnsi"/>
+          <w:sz w:val="24"/>
+          <w:szCs w:val="24"/>
+        </w:rPr>
+        <w:t>libraries:</w:t>
+      </w:r>
+    </w:p>
+    <w:p>
+      <w:pPr>
+        <w:pStyle w:val="NoSpacing"/>
+        <w:ind w:left="1080"/>
+        <w:rPr>
+          <w:rFonts w:asciiTheme="majorHAnsi" w:hAnsiTheme="majorHAnsi" w:cstheme="majorHAnsi"/>
+          <w:sz w:val="24"/>
+          <w:szCs w:val="24"/>
+        </w:rPr>
+      </w:pPr>
       <w:proofErr w:type="spellStart"/>
       <w:r>
         <w:rPr>
@@ -2504,7 +3217,7 @@
           <w:sz w:val="24"/>
           <w:szCs w:val="24"/>
         </w:rPr>
-        <w:t>jupyter</w:t>
+        <w:t>INCIDENT_Month</w:t>
       </w:r>
       <w:proofErr w:type="spellEnd"/>
       <w:r>
@@ -2513,7 +3226,7 @@
           <w:sz w:val="24"/>
           <w:szCs w:val="24"/>
         </w:rPr>
-        <w:t xml:space="preserve"> notebook.</w:t>
+        <w:t xml:space="preserve"> VARCHAR</w:t>
       </w:r>
     </w:p>
     <w:p>
@@ -2526,6 +3239,14 @@
           <w:szCs w:val="24"/>
         </w:rPr>
       </w:pPr>
+      <w:r>
+        <w:rPr>
+          <w:rFonts w:asciiTheme="majorHAnsi" w:hAnsiTheme="majorHAnsi" w:cstheme="majorHAnsi"/>
+          <w:sz w:val="24"/>
+          <w:szCs w:val="24"/>
+        </w:rPr>
+        <w:t>OFFENSE_TYPE_ID VARCHAR</w:t>
+      </w:r>
     </w:p>
     <w:p>
       <w:pPr>
@@ -2543,16 +3264,83 @@
           <w:sz w:val="24"/>
           <w:szCs w:val="24"/>
         </w:rPr>
-        <w:t xml:space="preserve">For the new </w:t>
+        <w:t>LOCATION_ID VARCHAR</w:t>
+      </w:r>
+      <w:r>
+        <w:rPr>
+          <w:rFonts w:asciiTheme="majorHAnsi" w:hAnsiTheme="majorHAnsi" w:cstheme="majorHAnsi"/>
+          <w:sz w:val="24"/>
+          <w:szCs w:val="24"/>
+        </w:rPr>
+        <w:tab/>
+      </w:r>
+    </w:p>
+    <w:p>
+      <w:pPr>
+        <w:pStyle w:val="NoSpacing"/>
+        <w:ind w:left="1080"/>
+        <w:rPr>
+          <w:rFonts w:asciiTheme="majorHAnsi" w:hAnsiTheme="majorHAnsi" w:cstheme="majorHAnsi"/>
+          <w:sz w:val="24"/>
+          <w:szCs w:val="24"/>
+        </w:rPr>
+      </w:pPr>
+    </w:p>
+    <w:p>
+      <w:pPr>
+        <w:pStyle w:val="NoSpacing"/>
+        <w:ind w:left="1080"/>
+        <w:rPr>
+          <w:rFonts w:asciiTheme="majorHAnsi" w:hAnsiTheme="majorHAnsi" w:cstheme="majorHAnsi"/>
+          <w:sz w:val="24"/>
+          <w:szCs w:val="24"/>
+        </w:rPr>
+      </w:pPr>
+      <w:r>
+        <w:rPr>
+          <w:rFonts w:asciiTheme="majorHAnsi" w:hAnsiTheme="majorHAnsi" w:cstheme="majorHAnsi"/>
+          <w:sz w:val="24"/>
+          <w:szCs w:val="24"/>
+        </w:rPr>
+        <w:t>How are you training your model?</w:t>
+      </w:r>
+    </w:p>
+    <w:p>
+      <w:pPr>
+        <w:pStyle w:val="NoSpacing"/>
+        <w:ind w:left="1080"/>
+        <w:rPr>
+          <w:rFonts w:asciiTheme="majorHAnsi" w:hAnsiTheme="majorHAnsi" w:cstheme="majorHAnsi"/>
+          <w:sz w:val="24"/>
+          <w:szCs w:val="24"/>
+        </w:rPr>
+      </w:pPr>
+      <w:r>
+        <w:rPr>
+          <w:rFonts w:asciiTheme="majorHAnsi" w:hAnsiTheme="majorHAnsi" w:cstheme="majorHAnsi"/>
+          <w:sz w:val="24"/>
+          <w:szCs w:val="24"/>
+        </w:rPr>
+        <w:t xml:space="preserve">The models were trained using </w:t>
       </w:r>
       <w:proofErr w:type="spellStart"/>
-      <w:r>
-        <w:rPr>
-          <w:rFonts w:asciiTheme="majorHAnsi" w:hAnsiTheme="majorHAnsi" w:cstheme="majorHAnsi"/>
-          <w:sz w:val="24"/>
-          <w:szCs w:val="24"/>
-        </w:rPr>
-        <w:t>dataframe</w:t>
+      <w:proofErr w:type="gramStart"/>
+      <w:r>
+        <w:rPr>
+          <w:rFonts w:asciiTheme="majorHAnsi" w:hAnsiTheme="majorHAnsi" w:cstheme="majorHAnsi"/>
+          <w:sz w:val="24"/>
+          <w:szCs w:val="24"/>
+        </w:rPr>
+        <w:t>sklearn.model</w:t>
+      </w:r>
+      <w:proofErr w:type="gramEnd"/>
+      <w:r>
+        <w:rPr>
+          <w:rFonts w:asciiTheme="majorHAnsi" w:hAnsiTheme="majorHAnsi" w:cstheme="majorHAnsi"/>
+          <w:sz w:val="24"/>
+          <w:szCs w:val="24"/>
+        </w:rPr>
+        <w:t>_selection</w:t>
       </w:r>
       <w:proofErr w:type="spellEnd"/>
       <w:r>
@@ -2561,15 +3349,7 @@
           <w:sz w:val="24"/>
           <w:szCs w:val="24"/>
         </w:rPr>
-        <w:t xml:space="preserve"> we will be pulling the following features</w:t>
-      </w:r>
-      <w:r>
-        <w:rPr>
-          <w:rFonts w:asciiTheme="majorHAnsi" w:hAnsiTheme="majorHAnsi" w:cstheme="majorHAnsi"/>
-          <w:sz w:val="24"/>
-          <w:szCs w:val="24"/>
-        </w:rPr>
-        <w:t xml:space="preserve"> and targeting </w:t>
+        <w:t xml:space="preserve"> importing the </w:t>
       </w:r>
       <w:proofErr w:type="spellStart"/>
       <w:r>
@@ -2578,7 +3358,7 @@
           <w:sz w:val="24"/>
           <w:szCs w:val="24"/>
         </w:rPr>
-        <w:t>INCIDENT_Month</w:t>
+        <w:t>train_test_split</w:t>
       </w:r>
       <w:proofErr w:type="spellEnd"/>
       <w:r>
@@ -2587,7 +3367,81 @@
           <w:sz w:val="24"/>
           <w:szCs w:val="24"/>
         </w:rPr>
-        <w:t>:</w:t>
+        <w:t xml:space="preserve">.   </w:t>
+      </w:r>
+      <w:r>
+        <w:rPr>
+          <w:rFonts w:asciiTheme="majorHAnsi" w:hAnsiTheme="majorHAnsi" w:cstheme="majorHAnsi"/>
+          <w:sz w:val="24"/>
+          <w:szCs w:val="24"/>
+        </w:rPr>
+        <w:t xml:space="preserve">Logistic </w:t>
+      </w:r>
+      <w:r>
+        <w:rPr>
+          <w:rFonts w:asciiTheme="majorHAnsi" w:hAnsiTheme="majorHAnsi" w:cstheme="majorHAnsi"/>
+          <w:sz w:val="24"/>
+          <w:szCs w:val="24"/>
+        </w:rPr>
+        <w:t xml:space="preserve">Regression and SVM </w:t>
+      </w:r>
+      <w:r>
+        <w:rPr>
+          <w:rFonts w:asciiTheme="majorHAnsi" w:hAnsiTheme="majorHAnsi" w:cstheme="majorHAnsi"/>
+          <w:sz w:val="24"/>
+          <w:szCs w:val="24"/>
+        </w:rPr>
+        <w:t>model</w:t>
+      </w:r>
+      <w:r>
+        <w:rPr>
+          <w:rFonts w:asciiTheme="majorHAnsi" w:hAnsiTheme="majorHAnsi" w:cstheme="majorHAnsi"/>
+          <w:sz w:val="24"/>
+          <w:szCs w:val="24"/>
+        </w:rPr>
+        <w:t>s</w:t>
+      </w:r>
+      <w:r>
+        <w:rPr>
+          <w:rFonts w:asciiTheme="majorHAnsi" w:hAnsiTheme="majorHAnsi" w:cstheme="majorHAnsi"/>
+          <w:sz w:val="24"/>
+          <w:szCs w:val="24"/>
+        </w:rPr>
+        <w:t xml:space="preserve"> </w:t>
+      </w:r>
+      <w:proofErr w:type="gramStart"/>
+      <w:r>
+        <w:rPr>
+          <w:rFonts w:asciiTheme="majorHAnsi" w:hAnsiTheme="majorHAnsi" w:cstheme="majorHAnsi"/>
+          <w:sz w:val="24"/>
+          <w:szCs w:val="24"/>
+        </w:rPr>
+        <w:t xml:space="preserve">analyzed </w:t>
+      </w:r>
+      <w:r>
+        <w:rPr>
+          <w:rFonts w:asciiTheme="majorHAnsi" w:hAnsiTheme="majorHAnsi" w:cstheme="majorHAnsi"/>
+          <w:sz w:val="24"/>
+          <w:szCs w:val="24"/>
+        </w:rPr>
+        <w:t xml:space="preserve"> </w:t>
+      </w:r>
+      <w:r>
+        <w:rPr>
+          <w:rFonts w:asciiTheme="majorHAnsi" w:hAnsiTheme="majorHAnsi" w:cstheme="majorHAnsi"/>
+          <w:sz w:val="24"/>
+          <w:szCs w:val="24"/>
+        </w:rPr>
+        <w:t>when</w:t>
+      </w:r>
+      <w:proofErr w:type="gramEnd"/>
+      <w:r>
+        <w:rPr>
+          <w:rFonts w:asciiTheme="majorHAnsi" w:hAnsiTheme="majorHAnsi" w:cstheme="majorHAnsi"/>
+          <w:sz w:val="24"/>
+          <w:szCs w:val="24"/>
+        </w:rPr>
+        <w:t xml:space="preserve"> the offense will take place.</w:t>
       </w:r>
     </w:p>
     <w:p>
@@ -2611,23 +3465,13 @@
           <w:szCs w:val="24"/>
         </w:rPr>
       </w:pPr>
-      <w:proofErr w:type="spellStart"/>
-      <w:r>
-        <w:rPr>
-          <w:rFonts w:asciiTheme="majorHAnsi" w:hAnsiTheme="majorHAnsi" w:cstheme="majorHAnsi"/>
-          <w:sz w:val="24"/>
-          <w:szCs w:val="24"/>
-        </w:rPr>
-        <w:t>NIBRS_incident</w:t>
-      </w:r>
-      <w:proofErr w:type="spellEnd"/>
-      <w:r>
-        <w:rPr>
-          <w:rFonts w:asciiTheme="majorHAnsi" w:hAnsiTheme="majorHAnsi" w:cstheme="majorHAnsi"/>
-          <w:sz w:val="24"/>
-          <w:szCs w:val="24"/>
-        </w:rPr>
-        <w:t xml:space="preserve"> dataset:</w:t>
+      <w:r>
+        <w:rPr>
+          <w:rFonts w:asciiTheme="majorHAnsi" w:hAnsiTheme="majorHAnsi" w:cstheme="majorHAnsi"/>
+          <w:sz w:val="24"/>
+          <w:szCs w:val="24"/>
+        </w:rPr>
+        <w:t>What is the model's accuracy?</w:t>
       </w:r>
     </w:p>
     <w:p>
@@ -2646,573 +3490,7 @@
           <w:sz w:val="24"/>
           <w:szCs w:val="24"/>
         </w:rPr>
-        <w:t>DATA_YEAR INT</w:t>
-      </w:r>
-    </w:p>
-    <w:p>
-      <w:pPr>
-        <w:pStyle w:val="NoSpacing"/>
-        <w:ind w:left="1080"/>
-        <w:rPr>
-          <w:rFonts w:asciiTheme="majorHAnsi" w:hAnsiTheme="majorHAnsi" w:cstheme="majorHAnsi"/>
-          <w:sz w:val="24"/>
-          <w:szCs w:val="24"/>
-        </w:rPr>
-      </w:pPr>
-      <w:r>
-        <w:rPr>
-          <w:rFonts w:asciiTheme="majorHAnsi" w:hAnsiTheme="majorHAnsi" w:cstheme="majorHAnsi"/>
-          <w:sz w:val="24"/>
-          <w:szCs w:val="24"/>
-        </w:rPr>
-        <w:t>INCIDENT_ID INT</w:t>
-      </w:r>
-    </w:p>
-    <w:p>
-      <w:pPr>
-        <w:pStyle w:val="NoSpacing"/>
-        <w:ind w:left="1080"/>
-        <w:rPr>
-          <w:rFonts w:asciiTheme="majorHAnsi" w:hAnsiTheme="majorHAnsi" w:cstheme="majorHAnsi"/>
-          <w:sz w:val="24"/>
-          <w:szCs w:val="24"/>
-        </w:rPr>
-      </w:pPr>
-      <w:r>
-        <w:rPr>
-          <w:rFonts w:asciiTheme="majorHAnsi" w:hAnsiTheme="majorHAnsi" w:cstheme="majorHAnsi"/>
-          <w:sz w:val="24"/>
-          <w:szCs w:val="24"/>
-        </w:rPr>
-        <w:t>INCIDENT_DATE INT</w:t>
-      </w:r>
-    </w:p>
-    <w:p>
-      <w:pPr>
-        <w:pStyle w:val="NoSpacing"/>
-        <w:ind w:left="1080"/>
-        <w:rPr>
-          <w:rFonts w:asciiTheme="majorHAnsi" w:hAnsiTheme="majorHAnsi" w:cstheme="majorHAnsi"/>
-          <w:sz w:val="24"/>
-          <w:szCs w:val="24"/>
-        </w:rPr>
-      </w:pPr>
-      <w:proofErr w:type="spellStart"/>
-      <w:r>
-        <w:rPr>
-          <w:rFonts w:asciiTheme="majorHAnsi" w:hAnsiTheme="majorHAnsi" w:cstheme="majorHAnsi"/>
-          <w:sz w:val="24"/>
-          <w:szCs w:val="24"/>
-        </w:rPr>
-        <w:t>INCIDENT_Month</w:t>
-      </w:r>
-      <w:proofErr w:type="spellEnd"/>
-      <w:r>
-        <w:rPr>
-          <w:rFonts w:asciiTheme="majorHAnsi" w:hAnsiTheme="majorHAnsi" w:cstheme="majorHAnsi"/>
-          <w:sz w:val="24"/>
-          <w:szCs w:val="24"/>
-        </w:rPr>
-        <w:t xml:space="preserve"> VARCHAR</w:t>
-      </w:r>
-    </w:p>
-    <w:p>
-      <w:pPr>
-        <w:pStyle w:val="NoSpacing"/>
-        <w:ind w:left="1080"/>
-        <w:rPr>
-          <w:rFonts w:asciiTheme="majorHAnsi" w:hAnsiTheme="majorHAnsi" w:cstheme="majorHAnsi"/>
-          <w:sz w:val="24"/>
-          <w:szCs w:val="24"/>
-        </w:rPr>
-      </w:pPr>
-      <w:r>
-        <w:rPr>
-          <w:rFonts w:asciiTheme="majorHAnsi" w:hAnsiTheme="majorHAnsi" w:cstheme="majorHAnsi"/>
-          <w:sz w:val="24"/>
-          <w:szCs w:val="24"/>
-        </w:rPr>
-        <w:t>INCIDENT_DAY INT</w:t>
-      </w:r>
-    </w:p>
-    <w:p>
-      <w:pPr>
-        <w:pStyle w:val="NoSpacing"/>
-        <w:ind w:left="1080"/>
-        <w:rPr>
-          <w:rFonts w:asciiTheme="majorHAnsi" w:hAnsiTheme="majorHAnsi" w:cstheme="majorHAnsi"/>
-          <w:sz w:val="24"/>
-          <w:szCs w:val="24"/>
-        </w:rPr>
-      </w:pPr>
-      <w:r>
-        <w:rPr>
-          <w:rFonts w:asciiTheme="majorHAnsi" w:hAnsiTheme="majorHAnsi" w:cstheme="majorHAnsi"/>
-          <w:sz w:val="24"/>
-          <w:szCs w:val="24"/>
-        </w:rPr>
-        <w:t>INCIDENT_HOUR INT</w:t>
-      </w:r>
-    </w:p>
-    <w:p>
-      <w:pPr>
-        <w:pStyle w:val="NoSpacing"/>
-        <w:ind w:left="1080"/>
-        <w:rPr>
-          <w:rFonts w:asciiTheme="majorHAnsi" w:hAnsiTheme="majorHAnsi" w:cstheme="majorHAnsi"/>
-          <w:sz w:val="24"/>
-          <w:szCs w:val="24"/>
-        </w:rPr>
-      </w:pPr>
-    </w:p>
-    <w:p>
-      <w:pPr>
-        <w:pStyle w:val="NoSpacing"/>
-        <w:ind w:left="1080"/>
-        <w:rPr>
-          <w:rFonts w:asciiTheme="majorHAnsi" w:hAnsiTheme="majorHAnsi" w:cstheme="majorHAnsi"/>
-          <w:sz w:val="24"/>
-          <w:szCs w:val="24"/>
-        </w:rPr>
-      </w:pPr>
-      <w:proofErr w:type="spellStart"/>
-      <w:r>
-        <w:rPr>
-          <w:rFonts w:asciiTheme="majorHAnsi" w:hAnsiTheme="majorHAnsi" w:cstheme="majorHAnsi"/>
-          <w:sz w:val="24"/>
-          <w:szCs w:val="24"/>
-        </w:rPr>
-        <w:t>NIBRS_Offense</w:t>
-      </w:r>
-      <w:proofErr w:type="spellEnd"/>
-      <w:r>
-        <w:rPr>
-          <w:rFonts w:asciiTheme="majorHAnsi" w:hAnsiTheme="majorHAnsi" w:cstheme="majorHAnsi"/>
-          <w:sz w:val="24"/>
-          <w:szCs w:val="24"/>
-        </w:rPr>
-        <w:t xml:space="preserve"> </w:t>
-      </w:r>
-      <w:r>
-        <w:rPr>
-          <w:rFonts w:asciiTheme="majorHAnsi" w:hAnsiTheme="majorHAnsi" w:cstheme="majorHAnsi"/>
-          <w:sz w:val="24"/>
-          <w:szCs w:val="24"/>
-        </w:rPr>
-        <w:t>dataset:</w:t>
-      </w:r>
-    </w:p>
-    <w:p>
-      <w:pPr>
-        <w:pStyle w:val="NoSpacing"/>
-        <w:ind w:left="1080"/>
-        <w:rPr>
-          <w:rFonts w:asciiTheme="majorHAnsi" w:hAnsiTheme="majorHAnsi" w:cstheme="majorHAnsi"/>
-          <w:sz w:val="24"/>
-          <w:szCs w:val="24"/>
-        </w:rPr>
-      </w:pPr>
-      <w:r>
-        <w:rPr>
-          <w:rFonts w:asciiTheme="majorHAnsi" w:hAnsiTheme="majorHAnsi" w:cstheme="majorHAnsi"/>
-          <w:sz w:val="24"/>
-          <w:szCs w:val="24"/>
-        </w:rPr>
-        <w:t>OFFENSE_ID INT</w:t>
-      </w:r>
-    </w:p>
-    <w:p>
-      <w:pPr>
-        <w:pStyle w:val="NoSpacing"/>
-        <w:ind w:left="1080"/>
-        <w:rPr>
-          <w:rFonts w:asciiTheme="majorHAnsi" w:hAnsiTheme="majorHAnsi" w:cstheme="majorHAnsi"/>
-          <w:sz w:val="24"/>
-          <w:szCs w:val="24"/>
-        </w:rPr>
-      </w:pPr>
-      <w:r>
-        <w:rPr>
-          <w:rFonts w:asciiTheme="majorHAnsi" w:hAnsiTheme="majorHAnsi" w:cstheme="majorHAnsi"/>
-          <w:sz w:val="24"/>
-          <w:szCs w:val="24"/>
-        </w:rPr>
-        <w:t>OFFENSE_TYPE_ID VARCHAR</w:t>
-      </w:r>
-    </w:p>
-    <w:p>
-      <w:pPr>
-        <w:pStyle w:val="NoSpacing"/>
-        <w:ind w:left="1080"/>
-        <w:rPr>
-          <w:rFonts w:asciiTheme="majorHAnsi" w:hAnsiTheme="majorHAnsi" w:cstheme="majorHAnsi"/>
-          <w:sz w:val="24"/>
-          <w:szCs w:val="24"/>
-        </w:rPr>
-      </w:pPr>
-      <w:r>
-        <w:rPr>
-          <w:rFonts w:asciiTheme="majorHAnsi" w:hAnsiTheme="majorHAnsi" w:cstheme="majorHAnsi"/>
-          <w:sz w:val="24"/>
-          <w:szCs w:val="24"/>
-        </w:rPr>
-        <w:t>LOCATION_ID VARCHAR</w:t>
-      </w:r>
-    </w:p>
-    <w:p>
-      <w:pPr>
-        <w:pStyle w:val="NoSpacing"/>
-        <w:ind w:left="1080"/>
-        <w:rPr>
-          <w:rFonts w:asciiTheme="majorHAnsi" w:hAnsiTheme="majorHAnsi" w:cstheme="majorHAnsi"/>
-          <w:sz w:val="24"/>
-          <w:szCs w:val="24"/>
-        </w:rPr>
-      </w:pPr>
-    </w:p>
-    <w:p>
-      <w:pPr>
-        <w:pStyle w:val="NoSpacing"/>
-        <w:ind w:left="1080"/>
-        <w:rPr>
-          <w:rFonts w:asciiTheme="majorHAnsi" w:hAnsiTheme="majorHAnsi" w:cstheme="majorHAnsi"/>
-          <w:sz w:val="24"/>
-          <w:szCs w:val="24"/>
-        </w:rPr>
-      </w:pPr>
-      <w:r>
-        <w:rPr>
-          <w:rFonts w:asciiTheme="majorHAnsi" w:hAnsiTheme="majorHAnsi" w:cstheme="majorHAnsi"/>
-          <w:sz w:val="24"/>
-          <w:szCs w:val="24"/>
-        </w:rPr>
-        <w:t xml:space="preserve">The following features will be encoded using python </w:t>
-      </w:r>
-      <w:r>
-        <w:rPr>
-          <w:rFonts w:asciiTheme="majorHAnsi" w:hAnsiTheme="majorHAnsi" w:cstheme="majorHAnsi"/>
-          <w:sz w:val="24"/>
-          <w:szCs w:val="24"/>
-        </w:rPr>
-        <w:t>libraries:</w:t>
-      </w:r>
-    </w:p>
-    <w:p>
-      <w:pPr>
-        <w:pStyle w:val="NoSpacing"/>
-        <w:ind w:left="1080"/>
-        <w:rPr>
-          <w:rFonts w:asciiTheme="majorHAnsi" w:hAnsiTheme="majorHAnsi" w:cstheme="majorHAnsi"/>
-          <w:sz w:val="24"/>
-          <w:szCs w:val="24"/>
-        </w:rPr>
-      </w:pPr>
-    </w:p>
-    <w:p>
-      <w:pPr>
-        <w:pStyle w:val="NoSpacing"/>
-        <w:ind w:left="1080"/>
-        <w:rPr>
-          <w:rFonts w:asciiTheme="majorHAnsi" w:hAnsiTheme="majorHAnsi" w:cstheme="majorHAnsi"/>
-          <w:sz w:val="24"/>
-          <w:szCs w:val="24"/>
-        </w:rPr>
-      </w:pPr>
-      <w:proofErr w:type="spellStart"/>
-      <w:r>
-        <w:rPr>
-          <w:rFonts w:asciiTheme="majorHAnsi" w:hAnsiTheme="majorHAnsi" w:cstheme="majorHAnsi"/>
-          <w:sz w:val="24"/>
-          <w:szCs w:val="24"/>
-          <w:highlight w:val="yellow"/>
-        </w:rPr>
-        <w:t>INCIDENT_Month</w:t>
-      </w:r>
-      <w:proofErr w:type="spellEnd"/>
-      <w:r>
-        <w:rPr>
-          <w:rFonts w:asciiTheme="majorHAnsi" w:hAnsiTheme="majorHAnsi" w:cstheme="majorHAnsi"/>
-          <w:sz w:val="24"/>
-          <w:szCs w:val="24"/>
-        </w:rPr>
-        <w:t xml:space="preserve"> </w:t>
-      </w:r>
-      <w:r>
-        <w:rPr>
-          <w:rFonts w:asciiTheme="majorHAnsi" w:hAnsiTheme="majorHAnsi" w:cstheme="majorHAnsi"/>
-          <w:sz w:val="24"/>
-          <w:szCs w:val="24"/>
-          <w:highlight w:val="yellow"/>
-        </w:rPr>
-        <w:t>VARCHAR</w:t>
-      </w:r>
-    </w:p>
-    <w:p>
-      <w:pPr>
-        <w:pStyle w:val="NoSpacing"/>
-        <w:ind w:left="1080"/>
-        <w:rPr>
-          <w:rFonts w:asciiTheme="majorHAnsi" w:hAnsiTheme="majorHAnsi" w:cstheme="majorHAnsi"/>
-          <w:sz w:val="24"/>
-          <w:szCs w:val="24"/>
-        </w:rPr>
-      </w:pPr>
-      <w:r>
-        <w:rPr>
-          <w:rFonts w:asciiTheme="majorHAnsi" w:hAnsiTheme="majorHAnsi" w:cstheme="majorHAnsi"/>
-          <w:sz w:val="24"/>
-          <w:szCs w:val="24"/>
-          <w:highlight w:val="yellow"/>
-        </w:rPr>
-        <w:t>OFFENSE_TYPE_ID VARCHAR</w:t>
-      </w:r>
-    </w:p>
-    <w:p>
-      <w:pPr>
-        <w:pStyle w:val="NoSpacing"/>
-        <w:ind w:left="1080"/>
-        <w:rPr>
-          <w:rFonts w:asciiTheme="majorHAnsi" w:hAnsiTheme="majorHAnsi" w:cstheme="majorHAnsi"/>
-          <w:sz w:val="24"/>
-          <w:szCs w:val="24"/>
-        </w:rPr>
-      </w:pPr>
-      <w:r>
-        <w:rPr>
-          <w:rFonts w:asciiTheme="majorHAnsi" w:hAnsiTheme="majorHAnsi" w:cstheme="majorHAnsi"/>
-          <w:sz w:val="24"/>
-          <w:szCs w:val="24"/>
-          <w:highlight w:val="yellow"/>
-        </w:rPr>
-        <w:t>LOCATION_ID VARCHAR</w:t>
-      </w:r>
-    </w:p>
-    <w:p>
-      <w:pPr>
-        <w:pStyle w:val="NoSpacing"/>
-        <w:ind w:left="1080"/>
-        <w:rPr>
-          <w:rFonts w:asciiTheme="majorHAnsi" w:hAnsiTheme="majorHAnsi" w:cstheme="majorHAnsi"/>
-          <w:sz w:val="24"/>
-          <w:szCs w:val="24"/>
-        </w:rPr>
-      </w:pPr>
-    </w:p>
-    <w:p>
-      <w:pPr>
-        <w:pStyle w:val="NoSpacing"/>
-        <w:ind w:left="1080"/>
-        <w:rPr>
-          <w:rFonts w:asciiTheme="majorHAnsi" w:hAnsiTheme="majorHAnsi" w:cstheme="majorHAnsi"/>
-          <w:sz w:val="24"/>
-          <w:szCs w:val="24"/>
-        </w:rPr>
-      </w:pPr>
-    </w:p>
-    <w:p>
-      <w:pPr>
-        <w:pStyle w:val="NoSpacing"/>
-        <w:ind w:left="1080"/>
-        <w:rPr>
-          <w:rFonts w:asciiTheme="majorHAnsi" w:hAnsiTheme="majorHAnsi" w:cstheme="majorHAnsi"/>
-          <w:sz w:val="24"/>
-          <w:szCs w:val="24"/>
-        </w:rPr>
-      </w:pPr>
-    </w:p>
-    <w:p>
-      <w:pPr>
-        <w:pStyle w:val="NoSpacing"/>
-        <w:ind w:left="1080"/>
-        <w:rPr>
-          <w:rFonts w:asciiTheme="majorHAnsi" w:hAnsiTheme="majorHAnsi" w:cstheme="majorHAnsi"/>
-          <w:sz w:val="24"/>
-          <w:szCs w:val="24"/>
-        </w:rPr>
-      </w:pPr>
-      <w:r>
-        <w:rPr>
-          <w:rFonts w:asciiTheme="majorHAnsi" w:hAnsiTheme="majorHAnsi" w:cstheme="majorHAnsi"/>
-          <w:sz w:val="24"/>
-          <w:szCs w:val="24"/>
-        </w:rPr>
-        <w:tab/>
-        <w:t>Logistic Regression</w:t>
-      </w:r>
-    </w:p>
-    <w:p>
-      <w:pPr>
-        <w:pStyle w:val="NoSpacing"/>
-        <w:ind w:left="1080"/>
-        <w:rPr>
-          <w:rFonts w:asciiTheme="majorHAnsi" w:hAnsiTheme="majorHAnsi" w:cstheme="majorHAnsi"/>
-          <w:sz w:val="24"/>
-          <w:szCs w:val="24"/>
-        </w:rPr>
-      </w:pPr>
-      <w:r>
-        <w:rPr>
-          <w:rFonts w:asciiTheme="majorHAnsi" w:hAnsiTheme="majorHAnsi" w:cstheme="majorHAnsi"/>
-          <w:sz w:val="24"/>
-          <w:szCs w:val="24"/>
-        </w:rPr>
-        <w:tab/>
-      </w:r>
-      <w:r>
-        <w:rPr>
-          <w:rFonts w:asciiTheme="majorHAnsi" w:hAnsiTheme="majorHAnsi" w:cstheme="majorHAnsi"/>
-          <w:sz w:val="24"/>
-          <w:szCs w:val="24"/>
-        </w:rPr>
-        <w:t>Pearson Correlation</w:t>
-      </w:r>
-    </w:p>
-    <w:p>
-      <w:pPr>
-        <w:pStyle w:val="NoSpacing"/>
-        <w:ind w:left="1080"/>
-        <w:rPr>
-          <w:rFonts w:asciiTheme="majorHAnsi" w:hAnsiTheme="majorHAnsi" w:cstheme="majorHAnsi"/>
-          <w:sz w:val="24"/>
-          <w:szCs w:val="24"/>
-        </w:rPr>
-      </w:pPr>
-      <w:r>
-        <w:rPr>
-          <w:rFonts w:asciiTheme="majorHAnsi" w:hAnsiTheme="majorHAnsi" w:cstheme="majorHAnsi"/>
-          <w:sz w:val="24"/>
-          <w:szCs w:val="24"/>
-        </w:rPr>
-        <w:tab/>
-        <w:t>Random forest Classifier Result</w:t>
-      </w:r>
-    </w:p>
-    <w:p>
-      <w:pPr>
-        <w:pStyle w:val="NoSpacing"/>
-        <w:ind w:left="1080"/>
-        <w:rPr>
-          <w:rFonts w:asciiTheme="majorHAnsi" w:hAnsiTheme="majorHAnsi" w:cstheme="majorHAnsi"/>
-          <w:sz w:val="24"/>
-          <w:szCs w:val="24"/>
-        </w:rPr>
-      </w:pPr>
-      <w:r>
-        <w:rPr>
-          <w:rFonts w:asciiTheme="majorHAnsi" w:hAnsiTheme="majorHAnsi" w:cstheme="majorHAnsi"/>
-          <w:sz w:val="24"/>
-          <w:szCs w:val="24"/>
-        </w:rPr>
-        <w:tab/>
-        <w:t>Decision Tree</w:t>
-      </w:r>
-    </w:p>
-    <w:p>
-      <w:pPr>
-        <w:pStyle w:val="NoSpacing"/>
-        <w:ind w:left="1080"/>
-        <w:rPr>
-          <w:rFonts w:asciiTheme="majorHAnsi" w:hAnsiTheme="majorHAnsi" w:cstheme="majorHAnsi"/>
-          <w:sz w:val="24"/>
-          <w:szCs w:val="24"/>
-        </w:rPr>
-      </w:pPr>
-      <w:r>
-        <w:rPr>
-          <w:rFonts w:asciiTheme="majorHAnsi" w:hAnsiTheme="majorHAnsi" w:cstheme="majorHAnsi"/>
-          <w:sz w:val="24"/>
-          <w:szCs w:val="24"/>
-        </w:rPr>
-        <w:tab/>
-        <w:t>SVM</w:t>
-      </w:r>
-    </w:p>
-    <w:p>
-      <w:pPr>
-        <w:pStyle w:val="NoSpacing"/>
-        <w:ind w:left="1080"/>
-        <w:rPr>
-          <w:rFonts w:asciiTheme="majorHAnsi" w:hAnsiTheme="majorHAnsi" w:cstheme="majorHAnsi"/>
-          <w:sz w:val="24"/>
-          <w:szCs w:val="24"/>
-        </w:rPr>
-      </w:pPr>
-    </w:p>
-    <w:p>
-      <w:pPr>
-        <w:pStyle w:val="NoSpacing"/>
-        <w:ind w:left="1080"/>
-        <w:rPr>
-          <w:rFonts w:asciiTheme="majorHAnsi" w:hAnsiTheme="majorHAnsi" w:cstheme="majorHAnsi"/>
-          <w:sz w:val="24"/>
-          <w:szCs w:val="24"/>
-        </w:rPr>
-      </w:pPr>
-      <w:r>
-        <w:rPr>
-          <w:rFonts w:asciiTheme="majorHAnsi" w:hAnsiTheme="majorHAnsi" w:cstheme="majorHAnsi"/>
-          <w:sz w:val="24"/>
-          <w:szCs w:val="24"/>
-        </w:rPr>
-        <w:t>How are you training your model?</w:t>
-      </w:r>
-    </w:p>
-    <w:p>
-      <w:pPr>
-        <w:pStyle w:val="NoSpacing"/>
-        <w:ind w:left="1080"/>
-        <w:rPr>
-          <w:rFonts w:asciiTheme="majorHAnsi" w:hAnsiTheme="majorHAnsi" w:cstheme="majorHAnsi"/>
-          <w:sz w:val="24"/>
-          <w:szCs w:val="24"/>
-        </w:rPr>
-      </w:pPr>
-      <w:r>
-        <w:rPr>
-          <w:rFonts w:asciiTheme="majorHAnsi" w:hAnsiTheme="majorHAnsi" w:cstheme="majorHAnsi"/>
-          <w:sz w:val="24"/>
-          <w:szCs w:val="24"/>
-        </w:rPr>
-        <w:t>Logistic model analyzes the</w:t>
-      </w:r>
-    </w:p>
-    <w:p>
-      <w:pPr>
-        <w:pStyle w:val="NoSpacing"/>
-        <w:ind w:left="1080"/>
-        <w:rPr>
-          <w:rFonts w:asciiTheme="majorHAnsi" w:hAnsiTheme="majorHAnsi" w:cstheme="majorHAnsi"/>
-          <w:sz w:val="24"/>
-          <w:szCs w:val="24"/>
-        </w:rPr>
-      </w:pPr>
-      <w:r>
-        <w:rPr>
-          <w:rFonts w:asciiTheme="majorHAnsi" w:hAnsiTheme="majorHAnsi" w:cstheme="majorHAnsi"/>
-          <w:sz w:val="24"/>
-          <w:szCs w:val="24"/>
-        </w:rPr>
-        <w:lastRenderedPageBreak/>
-        <w:t>What is the model's accuracy?</w:t>
-      </w:r>
-    </w:p>
-    <w:p>
-      <w:pPr>
-        <w:pStyle w:val="NoSpacing"/>
-        <w:ind w:left="1080"/>
-        <w:rPr>
-          <w:rFonts w:asciiTheme="majorHAnsi" w:hAnsiTheme="majorHAnsi" w:cstheme="majorHAnsi"/>
-          <w:sz w:val="24"/>
-          <w:szCs w:val="24"/>
-        </w:rPr>
-      </w:pPr>
-      <w:r>
-        <w:rPr>
-          <w:rFonts w:asciiTheme="majorHAnsi" w:hAnsiTheme="majorHAnsi" w:cstheme="majorHAnsi"/>
-          <w:sz w:val="24"/>
-          <w:szCs w:val="24"/>
-        </w:rPr>
-        <w:t>How does this model work?</w:t>
+        <w:t>The Logistic Regression accuracy score was 9.5% while the SVM was 10.0%.</w:t>
       </w:r>
     </w:p>
     <w:p>
@@ -3257,6 +3535,91 @@
           <w:szCs w:val="24"/>
         </w:rPr>
       </w:pPr>
+      <w:r>
+        <w:rPr>
+          <w:rFonts w:asciiTheme="majorHAnsi" w:hAnsiTheme="majorHAnsi" w:cstheme="majorHAnsi"/>
+          <w:sz w:val="24"/>
+          <w:szCs w:val="24"/>
+        </w:rPr>
+        <w:tab/>
+      </w:r>
+      <w:r>
+        <w:rPr>
+          <w:rFonts w:asciiTheme="majorHAnsi" w:hAnsiTheme="majorHAnsi" w:cstheme="majorHAnsi"/>
+          <w:sz w:val="24"/>
+          <w:szCs w:val="24"/>
+        </w:rPr>
+        <w:t xml:space="preserve">Both </w:t>
+      </w:r>
+      <w:r>
+        <w:rPr>
+          <w:rFonts w:asciiTheme="majorHAnsi" w:hAnsiTheme="majorHAnsi" w:cstheme="majorHAnsi"/>
+          <w:sz w:val="24"/>
+          <w:szCs w:val="24"/>
+        </w:rPr>
+        <w:t>Logistic Regression</w:t>
+      </w:r>
+      <w:r>
+        <w:rPr>
+          <w:rFonts w:asciiTheme="majorHAnsi" w:hAnsiTheme="majorHAnsi" w:cstheme="majorHAnsi"/>
+          <w:sz w:val="24"/>
+          <w:szCs w:val="24"/>
+        </w:rPr>
+        <w:t xml:space="preserve"> and </w:t>
+      </w:r>
+      <w:r>
+        <w:rPr>
+          <w:rFonts w:asciiTheme="majorHAnsi" w:hAnsiTheme="majorHAnsi" w:cstheme="majorHAnsi"/>
+          <w:sz w:val="24"/>
+          <w:szCs w:val="24"/>
+        </w:rPr>
+        <w:t>SVM</w:t>
+      </w:r>
+      <w:r>
+        <w:rPr>
+          <w:rFonts w:asciiTheme="majorHAnsi" w:hAnsiTheme="majorHAnsi" w:cstheme="majorHAnsi"/>
+          <w:sz w:val="24"/>
+          <w:szCs w:val="24"/>
+        </w:rPr>
+        <w:t xml:space="preserve"> accuracy results were close to each other and very low.  </w:t>
+      </w:r>
+      <w:r>
+        <w:rPr>
+          <w:rFonts w:asciiTheme="majorHAnsi" w:hAnsiTheme="majorHAnsi" w:cstheme="majorHAnsi"/>
+          <w:sz w:val="24"/>
+          <w:szCs w:val="24"/>
+        </w:rPr>
+        <w:tab/>
+        <w:t xml:space="preserve">They did not predict when the crime will take place.  Both models were chosen for the </w:t>
+      </w:r>
+      <w:r>
+        <w:rPr>
+          <w:rFonts w:asciiTheme="majorHAnsi" w:hAnsiTheme="majorHAnsi" w:cstheme="majorHAnsi"/>
+          <w:sz w:val="24"/>
+          <w:szCs w:val="24"/>
+        </w:rPr>
+        <w:tab/>
+        <w:t xml:space="preserve">types of data and both were resulted in similar accuracy, the dataset had issues or limited </w:t>
+      </w:r>
+      <w:r>
+        <w:rPr>
+          <w:rFonts w:asciiTheme="majorHAnsi" w:hAnsiTheme="majorHAnsi" w:cstheme="majorHAnsi"/>
+          <w:sz w:val="24"/>
+          <w:szCs w:val="24"/>
+        </w:rPr>
+        <w:tab/>
+        <w:t xml:space="preserve">in rows or features.  </w:t>
+      </w:r>
+    </w:p>
+    <w:p>
+      <w:pPr>
+        <w:pStyle w:val="NoSpacing"/>
+        <w:rPr>
+          <w:rFonts w:asciiTheme="majorHAnsi" w:hAnsiTheme="majorHAnsi" w:cstheme="majorHAnsi"/>
+          <w:sz w:val="24"/>
+          <w:szCs w:val="24"/>
+        </w:rPr>
+      </w:pPr>
     </w:p>
     <w:p>
       <w:pPr>
@@ -3290,6 +3653,49 @@
           <w:szCs w:val="24"/>
         </w:rPr>
       </w:pPr>
+      <w:r>
+        <w:rPr>
+          <w:rFonts w:asciiTheme="majorHAnsi" w:hAnsiTheme="majorHAnsi" w:cstheme="majorHAnsi"/>
+          <w:sz w:val="24"/>
+          <w:szCs w:val="24"/>
+        </w:rPr>
+        <w:t>Include d</w:t>
+      </w:r>
+      <w:r>
+        <w:rPr>
+          <w:rFonts w:asciiTheme="majorHAnsi" w:hAnsiTheme="majorHAnsi" w:cstheme="majorHAnsi"/>
+          <w:sz w:val="24"/>
+          <w:szCs w:val="24"/>
+        </w:rPr>
+        <w:t xml:space="preserve">atasets from the </w:t>
+      </w:r>
+      <w:r>
+        <w:rPr>
+          <w:rFonts w:asciiTheme="majorHAnsi" w:hAnsiTheme="majorHAnsi" w:cstheme="majorHAnsi"/>
+          <w:sz w:val="24"/>
+          <w:szCs w:val="24"/>
+        </w:rPr>
+        <w:t>other</w:t>
+      </w:r>
+      <w:r>
+        <w:rPr>
+          <w:rFonts w:asciiTheme="majorHAnsi" w:hAnsiTheme="majorHAnsi" w:cstheme="majorHAnsi"/>
+          <w:sz w:val="24"/>
+          <w:szCs w:val="24"/>
+        </w:rPr>
+        <w:t xml:space="preserve"> states to improve the outcomes of this project.  </w:t>
+      </w:r>
+    </w:p>
+    <w:p>
+      <w:pPr>
+        <w:pStyle w:val="NoSpacing"/>
+        <w:ind w:left="720"/>
+        <w:rPr>
+          <w:rFonts w:asciiTheme="majorHAnsi" w:hAnsiTheme="majorHAnsi" w:cstheme="majorHAnsi"/>
+          <w:sz w:val="24"/>
+          <w:szCs w:val="24"/>
+        </w:rPr>
+      </w:pPr>
     </w:p>
     <w:p>
       <w:pPr>
@@ -3318,12 +3724,36 @@
         <w:pStyle w:val="NoSpacing"/>
         <w:rPr>
           <w:rFonts w:asciiTheme="majorHAnsi" w:hAnsiTheme="majorHAnsi" w:cstheme="majorHAnsi"/>
+          <w:sz w:val="24"/>
+          <w:szCs w:val="24"/>
+        </w:rPr>
+      </w:pPr>
+      <w:r>
+        <w:rPr>
+          <w:rFonts w:asciiTheme="majorHAnsi" w:hAnsiTheme="majorHAnsi" w:cstheme="majorHAnsi"/>
           <w:b/>
           <w:bCs/>
           <w:sz w:val="24"/>
           <w:szCs w:val="24"/>
         </w:rPr>
-      </w:pPr>
+        <w:tab/>
+      </w:r>
+      <w:r>
+        <w:rPr>
+          <w:rFonts w:asciiTheme="majorHAnsi" w:hAnsiTheme="majorHAnsi" w:cstheme="majorHAnsi"/>
+          <w:sz w:val="24"/>
+          <w:szCs w:val="24"/>
+        </w:rPr>
+        <w:t xml:space="preserve">Longer time prototyping </w:t>
+      </w:r>
+      <w:r>
+        <w:rPr>
+          <w:rFonts w:asciiTheme="majorHAnsi" w:hAnsiTheme="majorHAnsi" w:cstheme="majorHAnsi"/>
+          <w:sz w:val="24"/>
+          <w:szCs w:val="24"/>
+        </w:rPr>
+        <w:t>the dataset and applying the it to the machine learning phase.</w:t>
+      </w:r>
     </w:p>
     <w:p>
       <w:pPr>

</xml_diff>

<commit_message>
Added IMG folder for the slides, dashboard and README.
Added IMG folder for the slides, dashboard and README.
</commit_message>
<xml_diff>
--- a/Project Outline - V2.docx
+++ b/Project Outline - V2.docx
@@ -264,22 +264,6 @@
           <w:szCs w:val="24"/>
         </w:rPr>
         <w:t xml:space="preserve">state of Colorado </w:t>
-      </w:r>
-      <w:r>
-        <w:rPr>
-          <w:rFonts w:asciiTheme="majorHAnsi" w:hAnsiTheme="majorHAnsi" w:cstheme="majorHAnsi"/>
-          <w:sz w:val="24"/>
-          <w:szCs w:val="24"/>
-        </w:rPr>
-        <w:t>define</w:t>
-      </w:r>
-      <w:r>
-        <w:rPr>
-          <w:rFonts w:asciiTheme="majorHAnsi" w:hAnsiTheme="majorHAnsi" w:cstheme="majorHAnsi"/>
-          <w:sz w:val="24"/>
-          <w:szCs w:val="24"/>
-        </w:rPr>
-        <w:t xml:space="preserve"> </w:t>
       </w:r>
       <w:r>
         <w:rPr>
@@ -1362,23 +1346,7 @@
           <w:sz w:val="24"/>
           <w:szCs w:val="24"/>
         </w:rPr>
-        <w:t xml:space="preserve"> </w:t>
-      </w:r>
-      <w:r>
-        <w:rPr>
-          <w:rFonts w:asciiTheme="majorHAnsi" w:hAnsiTheme="majorHAnsi" w:cstheme="majorHAnsi"/>
-          <w:sz w:val="24"/>
-          <w:szCs w:val="24"/>
-        </w:rPr>
-        <w:t>holds</w:t>
-      </w:r>
-      <w:r>
-        <w:rPr>
-          <w:rFonts w:asciiTheme="majorHAnsi" w:hAnsiTheme="majorHAnsi" w:cstheme="majorHAnsi"/>
-          <w:sz w:val="24"/>
-          <w:szCs w:val="24"/>
-        </w:rPr>
-        <w:t xml:space="preserve"> about the offenses associated with the incidents.</w:t>
+        <w:t xml:space="preserve"> holds about the offenses associated with the incidents.</w:t>
       </w:r>
     </w:p>
     <w:p>
@@ -2073,6 +2041,7 @@
           <w:szCs w:val="24"/>
         </w:rPr>
       </w:pPr>
+      <w:bookmarkStart w:id="1" w:name="_Hlk62137036"/>
       <w:r>
         <w:rPr>
           <w:rFonts w:asciiTheme="majorHAnsi" w:hAnsiTheme="majorHAnsi" w:cstheme="majorHAnsi"/>
@@ -2082,6 +2051,7 @@
         <w:t>Description of the data exploration phase of the project</w:t>
       </w:r>
     </w:p>
+    <w:bookmarkEnd w:id="1"/>
     <w:p>
       <w:pPr>
         <w:pStyle w:val="NoSpacing"/>
@@ -2117,15 +2087,7 @@
           <w:sz w:val="24"/>
           <w:szCs w:val="24"/>
         </w:rPr>
-        <w:t xml:space="preserve"> which took place </w:t>
-      </w:r>
-      <w:r>
-        <w:rPr>
-          <w:rFonts w:asciiTheme="majorHAnsi" w:hAnsiTheme="majorHAnsi" w:cstheme="majorHAnsi"/>
-          <w:sz w:val="24"/>
-          <w:szCs w:val="24"/>
-        </w:rPr>
-        <w:t>in Tableau and will be incorporated in the dashboard.</w:t>
+        <w:t xml:space="preserve"> which took place in Tableau and will be incorporated in the dashboard.</w:t>
       </w:r>
     </w:p>
     <w:p>
@@ -2144,30 +2106,6 @@
           <w:sz w:val="24"/>
           <w:szCs w:val="24"/>
         </w:rPr>
-        <w:t>.</w:t>
-      </w:r>
-      <w:r>
-        <w:rPr>
-          <w:rFonts w:asciiTheme="majorHAnsi" w:hAnsiTheme="majorHAnsi" w:cstheme="majorHAnsi"/>
-          <w:sz w:val="24"/>
-          <w:szCs w:val="24"/>
-        </w:rPr>
-        <w:t xml:space="preserve"> </w:t>
-      </w:r>
-      <w:r>
-        <w:rPr>
-          <w:rFonts w:asciiTheme="majorHAnsi" w:hAnsiTheme="majorHAnsi" w:cstheme="majorHAnsi"/>
-          <w:sz w:val="24"/>
-          <w:szCs w:val="24"/>
-        </w:rPr>
-        <w:t xml:space="preserve"> </w:t>
-      </w:r>
-      <w:r>
-        <w:rPr>
-          <w:rFonts w:asciiTheme="majorHAnsi" w:hAnsiTheme="majorHAnsi" w:cstheme="majorHAnsi"/>
-          <w:sz w:val="24"/>
-          <w:szCs w:val="24"/>
-        </w:rPr>
         <w:t xml:space="preserve">The variable we will be included in the predictive models are </w:t>
       </w:r>
       <w:r>
@@ -2178,40 +2116,14 @@
         </w:rPr>
         <w:t xml:space="preserve">Nominal </w:t>
       </w:r>
-      <w:proofErr w:type="gramStart"/>
-      <w:r>
-        <w:rPr>
-          <w:rFonts w:asciiTheme="majorHAnsi" w:hAnsiTheme="majorHAnsi" w:cstheme="majorHAnsi"/>
-          <w:sz w:val="24"/>
-          <w:szCs w:val="24"/>
-        </w:rPr>
-        <w:t>data</w:t>
-      </w:r>
-      <w:r>
-        <w:rPr>
-          <w:rFonts w:asciiTheme="majorHAnsi" w:hAnsiTheme="majorHAnsi" w:cstheme="majorHAnsi"/>
-          <w:sz w:val="24"/>
-          <w:szCs w:val="24"/>
-        </w:rPr>
-        <w:t xml:space="preserve"> </w:t>
-      </w:r>
-      <w:r>
-        <w:rPr>
-          <w:rFonts w:asciiTheme="majorHAnsi" w:hAnsiTheme="majorHAnsi" w:cstheme="majorHAnsi"/>
-          <w:sz w:val="24"/>
-          <w:szCs w:val="24"/>
-        </w:rPr>
-        <w:t xml:space="preserve"> </w:t>
-      </w:r>
-      <w:r>
-        <w:rPr>
-          <w:rFonts w:asciiTheme="majorHAnsi" w:hAnsiTheme="majorHAnsi" w:cstheme="majorHAnsi"/>
-          <w:sz w:val="24"/>
-          <w:szCs w:val="24"/>
-        </w:rPr>
-        <w:t>type</w:t>
-      </w:r>
-      <w:proofErr w:type="gramEnd"/>
+      <w:r>
+        <w:rPr>
+          <w:rFonts w:asciiTheme="majorHAnsi" w:hAnsiTheme="majorHAnsi" w:cstheme="majorHAnsi"/>
+          <w:sz w:val="24"/>
+          <w:szCs w:val="24"/>
+        </w:rPr>
+        <w:t>data type</w:t>
+      </w:r>
       <w:r>
         <w:rPr>
           <w:rFonts w:asciiTheme="majorHAnsi" w:hAnsiTheme="majorHAnsi" w:cstheme="majorHAnsi"/>
@@ -2294,15 +2206,7 @@
           <w:sz w:val="24"/>
           <w:szCs w:val="24"/>
         </w:rPr>
-        <w:t xml:space="preserve">with </w:t>
-      </w:r>
-      <w:r>
-        <w:rPr>
-          <w:rFonts w:asciiTheme="majorHAnsi" w:hAnsiTheme="majorHAnsi" w:cstheme="majorHAnsi"/>
-          <w:sz w:val="24"/>
-          <w:szCs w:val="24"/>
-        </w:rPr>
-        <w:t>N</w:t>
+        <w:t>with N</w:t>
       </w:r>
       <w:r>
         <w:rPr>
@@ -2503,15 +2407,7 @@
           <w:sz w:val="24"/>
           <w:szCs w:val="24"/>
         </w:rPr>
-        <w:t>Support Vector Machines</w:t>
-      </w:r>
-      <w:r>
-        <w:rPr>
-          <w:rFonts w:asciiTheme="majorHAnsi" w:hAnsiTheme="majorHAnsi" w:cstheme="majorHAnsi"/>
-          <w:sz w:val="24"/>
-          <w:szCs w:val="24"/>
-        </w:rPr>
-        <w:t xml:space="preserve"> </w:t>
+        <w:t xml:space="preserve">Support Vector Machines </w:t>
       </w:r>
       <w:r>
         <w:rPr>
@@ -3549,39 +3445,7 @@
           <w:sz w:val="24"/>
           <w:szCs w:val="24"/>
         </w:rPr>
-        <w:t xml:space="preserve">Both </w:t>
-      </w:r>
-      <w:r>
-        <w:rPr>
-          <w:rFonts w:asciiTheme="majorHAnsi" w:hAnsiTheme="majorHAnsi" w:cstheme="majorHAnsi"/>
-          <w:sz w:val="24"/>
-          <w:szCs w:val="24"/>
-        </w:rPr>
-        <w:t>Logistic Regression</w:t>
-      </w:r>
-      <w:r>
-        <w:rPr>
-          <w:rFonts w:asciiTheme="majorHAnsi" w:hAnsiTheme="majorHAnsi" w:cstheme="majorHAnsi"/>
-          <w:sz w:val="24"/>
-          <w:szCs w:val="24"/>
-        </w:rPr>
-        <w:t xml:space="preserve"> and </w:t>
-      </w:r>
-      <w:r>
-        <w:rPr>
-          <w:rFonts w:asciiTheme="majorHAnsi" w:hAnsiTheme="majorHAnsi" w:cstheme="majorHAnsi"/>
-          <w:sz w:val="24"/>
-          <w:szCs w:val="24"/>
-        </w:rPr>
-        <w:t>SVM</w:t>
-      </w:r>
-      <w:r>
-        <w:rPr>
-          <w:rFonts w:asciiTheme="majorHAnsi" w:hAnsiTheme="majorHAnsi" w:cstheme="majorHAnsi"/>
-          <w:sz w:val="24"/>
-          <w:szCs w:val="24"/>
-        </w:rPr>
-        <w:t xml:space="preserve"> accuracy results were close to each other and very low.  </w:t>
+        <w:t xml:space="preserve">Both Logistic Regression and SVM accuracy results were close to each other and very low.  </w:t>
       </w:r>
       <w:r>
         <w:rPr>

</xml_diff>